<commit_message>
The first question was completed.
</commit_message>
<xml_diff>
--- a/Web Assignment 1.docx
+++ b/Web Assignment 1.docx
@@ -41,70 +41,133 @@
           <w:szCs w:val="24"/>
           <w:rtl w:val="0"/>
         </w:rPr>
-        <w:t xml:space="preserve">The Internet was a child of the competition of the United States and the Soviet Union during the Cold War. However, before discussing the history of the Internet we need to be informed about how the pre-Internet communication systems functioned. During those times, communication methods were landline telephones, telegrams, and radios. These methods of communication were based and heavily relied on a centralized system, meaning that the sender and recipient directly connected through a pre-defined route. They were also hard to maintain and very expensive, because the equipment used to connect the two parties had to be reliable and had to last long.</w:t>
-      </w:r>
-    </w:p>
-    <w:p>
-      <w:pPr>
-        <w:spacing w:after="200" w:lineRule="auto"/>
-        <w:ind w:left="0" w:firstLine="0"/>
-        <w:jc w:val="both"/>
-        <w:rPr>
-          <w:rFonts w:ascii="Times New Roman" w:cs="Times New Roman" w:eastAsia="Times New Roman" w:hAnsi="Times New Roman"/>
-          <w:sz w:val="24"/>
-          <w:szCs w:val="24"/>
-        </w:rPr>
-      </w:pPr>
-      <w:r>
-        <w:rPr>
-          <w:rFonts w:ascii="Times New Roman" w:cs="Times New Roman" w:eastAsia="Times New Roman" w:hAnsi="Times New Roman"/>
-          <w:sz w:val="24"/>
-          <w:szCs w:val="24"/>
-          <w:rtl w:val="0"/>
-        </w:rPr>
-        <w:t xml:space="preserve">At the time of the Cold War in the US, there were worries that if the USSR launched nuclear missiles. It would only take one strike at the central station to wipe out all communication in the country, and it would become impossible to strike back without communication between the various parts of their military. In order to make this communication, they needed a system that was nuclear catastrophe proof. At the Research and Development(RAND) Corporation, an American-Polish engineer Paul Baran came up with a solution that would change the existing centralized communication by proposing a new way of distributed networks. In 1962, Baran described in his paper how his proposed way of communication worked. His implementation was worked by placing various nodes across the country and removed the need for a central control station to route the connection; a message would jump from node to node by finding the most accessible route until it reaches the recipient. This method was reliable in case of a nuclear attack because the message will avoid the places which suffered from destruction and go around them and deliver the message. His implementation was also cheaper as the components did not need to be as reliable as the earlier methods of communication. However, when operating, his system required many relay stations that communicated with other nodes and the technology available at the time was not able to handle it.</w:t>
-      </w:r>
-    </w:p>
-    <w:p>
-      <w:pPr>
-        <w:spacing w:after="200" w:lineRule="auto"/>
-        <w:ind w:left="0" w:firstLine="0"/>
-        <w:jc w:val="both"/>
-        <w:rPr>
-          <w:rFonts w:ascii="Times New Roman" w:cs="Times New Roman" w:eastAsia="Times New Roman" w:hAnsi="Times New Roman"/>
-          <w:sz w:val="24"/>
-          <w:szCs w:val="24"/>
-        </w:rPr>
-      </w:pPr>
-      <w:r>
-        <w:rPr>
-          <w:rFonts w:ascii="Times New Roman" w:cs="Times New Roman" w:eastAsia="Times New Roman" w:hAnsi="Times New Roman"/>
-          <w:sz w:val="24"/>
-          <w:szCs w:val="24"/>
-          <w:rtl w:val="0"/>
-        </w:rPr>
-        <w:t xml:space="preserve">Then, Baran and a British computer scientist Donald Davies independently concluded that by chopping the message into smaller packets, it would be possible to send the message over a long distance and reconstruct them at the end and deliver the full message. This would then lead to the TCP/IP protocol that the Internet uses today. Because RAND did not have the infrastructure to build the nationwide system, they proposed the idea to AT&amp;T; they rejected them because a distributed communication system did not make sense to them as they were accustomed to the centralized system. Even when the idea of a distributed system gained momentum, AT&amp;T was not willing to implement the new system because it would generate more income by using the existing system.</w:t>
-      </w:r>
-    </w:p>
-    <w:p>
-      <w:pPr>
-        <w:spacing w:after="200" w:lineRule="auto"/>
-        <w:ind w:left="0" w:firstLine="0"/>
-        <w:jc w:val="both"/>
-        <w:rPr>
-          <w:rFonts w:ascii="Times New Roman" w:cs="Times New Roman" w:eastAsia="Times New Roman" w:hAnsi="Times New Roman"/>
-          <w:sz w:val="24"/>
-          <w:szCs w:val="24"/>
-        </w:rPr>
-      </w:pPr>
-      <w:r>
-        <w:rPr>
-          <w:rFonts w:ascii="Times New Roman" w:cs="Times New Roman" w:eastAsia="Times New Roman" w:hAnsi="Times New Roman"/>
-          <w:sz w:val="24"/>
-          <w:szCs w:val="24"/>
-          <w:rtl w:val="0"/>
-        </w:rPr>
-        <w:t xml:space="preserve">After the USSR launched its first satellite, the united states government established Advanced Research Projects Agency (ARPA) to facilitate research in technology with potential military applications. In 1962, Licklider joined ARPA as the head of Command and Control research. This gave him the freedom to pursue various ideas in computing. He believed that humans working with computers could create a better world. Because of that, ARPA would become the birthplace of not only the Internet but also computer graphics, parallel processing, simulations, and others. Licklider created the platform, but Bob Taylor was the first person to propose a significant networking project. Bob had three computer terminals in his office, and all of them were incompatible with each other, so they were not able to communicate with each other. This situation led him to propose the idea to ARPA’s director by explaining how his team could successfully implement a computer network researchers at various ARPA facilities can communicate and use programs of computers located in a different campus. This new network would later be known as ARPANET. </w:t>
+        <w:t xml:space="preserve">The Internet was a child of the competition of the United States and the Soviet Union during the Cold War. However, before discussing the history of the Internet, we need to be informed about how the pre-Internet communication systems functioned. During those times, communication methods were landline telephones, telegrams, and radios. These methods of communication were based and heavily relied on a centralized system, meaning that the sender and recipient directly connected through a pre-defined route. They were also hard to maintain and very expensive because the equipment used to connect the two parties had to be reliable and had to last long.</w:t>
+      </w:r>
+    </w:p>
+    <w:p>
+      <w:pPr>
+        <w:spacing w:after="200" w:lineRule="auto"/>
+        <w:ind w:left="0" w:firstLine="0"/>
+        <w:jc w:val="both"/>
+        <w:rPr>
+          <w:rFonts w:ascii="Times New Roman" w:cs="Times New Roman" w:eastAsia="Times New Roman" w:hAnsi="Times New Roman"/>
+          <w:sz w:val="24"/>
+          <w:szCs w:val="24"/>
+        </w:rPr>
+      </w:pPr>
+      <w:r>
+        <w:rPr>
+          <w:rFonts w:ascii="Times New Roman" w:cs="Times New Roman" w:eastAsia="Times New Roman" w:hAnsi="Times New Roman"/>
+          <w:sz w:val="24"/>
+          <w:szCs w:val="24"/>
+          <w:rtl w:val="0"/>
+        </w:rPr>
+        <w:t xml:space="preserve">At the time of the Cold War in the US, there were worries that if the USSR launched nuclear missiles. It would only take one strike at the central station to wipe out all communication in the country, and it would become impossible to strike back without communication between the various parts of their military. In order to make this communication, they needed a system that was nuclear catastrophe proof. At the Research and Development (RAND) Corporation, an American-Polish engineer Paul Baran came up with a solution that would change the existing centralized communication by proposing a new way of distributed networks. In 1962, Baran described in his paper how his proposed way of communication worked. His implementation was worked by placing various nodes across the country and removed the need for a central control station to route the connection; a message would jump from node to node by finding the most accessible route until it reaches the recipient. This method was reliable in case of a nuclear attack because the message will avoid the places which suffered from destruction and go around them and deliver the message. His implementation was also cheaper as the components did not need to be as reliable as the earlier methods of communication. However, when operating, his system required many relay stations that communicated with other nodes and the technology available at the time was not able to handle it.</w:t>
+      </w:r>
+    </w:p>
+    <w:p>
+      <w:pPr>
+        <w:spacing w:after="200" w:lineRule="auto"/>
+        <w:ind w:left="0" w:firstLine="0"/>
+        <w:jc w:val="both"/>
+        <w:rPr>
+          <w:rFonts w:ascii="Times New Roman" w:cs="Times New Roman" w:eastAsia="Times New Roman" w:hAnsi="Times New Roman"/>
+          <w:sz w:val="24"/>
+          <w:szCs w:val="24"/>
+        </w:rPr>
+      </w:pPr>
+      <w:r>
+        <w:rPr>
+          <w:rFonts w:ascii="Times New Roman" w:cs="Times New Roman" w:eastAsia="Times New Roman" w:hAnsi="Times New Roman"/>
+          <w:sz w:val="24"/>
+          <w:szCs w:val="24"/>
+          <w:rtl w:val="0"/>
+        </w:rPr>
+        <w:t xml:space="preserve">Then, Baran and a British computer scientist Donald Davies independently concluded that by chopping the message into smaller packets, it would be possible to send the message over a long distance and reconstruct them at the end and deliver the full message. This concept would then lead to the TCP/IP protocol that the Internet uses today. Because RAND did not have the infrastructure to build the nationwide system, they proposed the idea to AT&amp;T; they rejected them because a distributed communication system did not make sense to them as they were accustomed to the centralized system. Even when the idea of a distributed system gained momentum, AT&amp;T was not willing to implement the new system because it would generate more income by using the existing system.</w:t>
+      </w:r>
+    </w:p>
+    <w:p>
+      <w:pPr>
+        <w:spacing w:after="200" w:lineRule="auto"/>
+        <w:ind w:left="0" w:firstLine="0"/>
+        <w:jc w:val="both"/>
+        <w:rPr>
+          <w:rFonts w:ascii="Times New Roman" w:cs="Times New Roman" w:eastAsia="Times New Roman" w:hAnsi="Times New Roman"/>
+          <w:sz w:val="24"/>
+          <w:szCs w:val="24"/>
+        </w:rPr>
+      </w:pPr>
+      <w:r>
+        <w:rPr>
+          <w:rFonts w:ascii="Times New Roman" w:cs="Times New Roman" w:eastAsia="Times New Roman" w:hAnsi="Times New Roman"/>
+          <w:sz w:val="24"/>
+          <w:szCs w:val="24"/>
+          <w:rtl w:val="0"/>
+        </w:rPr>
+        <w:t xml:space="preserve">After the USSR launched its first satellite, the united states government established Advanced Research Projects Agency (ARPA) to facilitate research in technology with potential military applications. In 1962, Joseph Licklider joined ARPA as the head of Command and Control research. This position gave him the freedom to pursue various ideas in computing. He believed that humans working with computers could create a better world. Because of that, ARPA would become the birthplace of not only the Internet but also computer graphics, parallel processing, simulations, and others. Licklider created the platform, but Bob Taylor was the first person to propose a significant networking project. Bob had three computer terminals in his office, and all of them were incompatible with each other, so they were not able to communicate with each other. This situation led him to propose the idea to ARPA’s director by explaining how his team could successfully implement a computer network researchers at various ARPA facilities can communicate and use programs of computers located in a different campus. This new network, which is the predecessor of the Internet, would later be known as ARPANET. </w:t>
+      </w:r>
+    </w:p>
+    <w:p>
+      <w:pPr>
+        <w:spacing w:after="200" w:lineRule="auto"/>
+        <w:ind w:left="0" w:firstLine="0"/>
+        <w:jc w:val="both"/>
+        <w:rPr>
+          <w:rFonts w:ascii="Times New Roman" w:cs="Times New Roman" w:eastAsia="Times New Roman" w:hAnsi="Times New Roman"/>
+          <w:sz w:val="24"/>
+          <w:szCs w:val="24"/>
+        </w:rPr>
+      </w:pPr>
+      <w:r>
+        <w:rPr>
+          <w:rFonts w:ascii="Times New Roman" w:cs="Times New Roman" w:eastAsia="Times New Roman" w:hAnsi="Times New Roman"/>
+          <w:sz w:val="24"/>
+          <w:szCs w:val="24"/>
+          <w:rtl w:val="0"/>
+        </w:rPr>
+        <w:t xml:space="preserve">ARPANET first linked four universities: Stanford University, UCLA, University of Utah, and UC Santa Barbra. It was used as a messaging service to connect scientists and engineers at different institutions. One of the critical features of ARPANET was that it used packet switching that resembled the ones proposed by Baran and Davies.  Messages split into small packets would then be sent over the network. Every computer had the address of every computer on the network, so when one computer sends a packet, it sees the address of the packet and sends it to the next closest computer. The next computer does the same thing until the packet reaches its destination. However, as ARPANET grew and more computers connected to it, some problems arose because every computer had to have the address of every computer on the network to send data to another computer. Then the people at ARPA decided that there should be one computer that kept all the addresses on the network and that every other computer can update their addresses from that computer.  </w:t>
+      </w:r>
+    </w:p>
+    <w:p>
+      <w:pPr>
+        <w:spacing w:after="200" w:lineRule="auto"/>
+        <w:ind w:left="0" w:firstLine="0"/>
+        <w:jc w:val="both"/>
+        <w:rPr>
+          <w:rFonts w:ascii="Times New Roman" w:cs="Times New Roman" w:eastAsia="Times New Roman" w:hAnsi="Times New Roman"/>
+          <w:sz w:val="24"/>
+          <w:szCs w:val="24"/>
+        </w:rPr>
+      </w:pPr>
+      <w:r>
+        <w:rPr>
+          <w:rFonts w:ascii="Times New Roman" w:cs="Times New Roman" w:eastAsia="Times New Roman" w:hAnsi="Times New Roman"/>
+          <w:sz w:val="24"/>
+          <w:szCs w:val="24"/>
+          <w:rtl w:val="0"/>
+        </w:rPr>
+        <w:t xml:space="preserve">In 1978, ARPANET made a significant leap when it crossed the Atlantic Ocean and connected to other existing networks in Europe. This created an opportunity to standardize how packets were made because every network used different packets. That’s when TCP/IP (Transmission Control Protocol / Internet Protocol) was introduced it made links possible between different computers on different networks. The TCP made sure that every packet is formatted according to a standard format, and IP made sure that every computer had its specific address to avoid naming conflicts. TCP/IP became the standard and ARPANET become the Internet. TCP/IP is the packet protocol still being used on the Internet today.</w:t>
+      </w:r>
+    </w:p>
+    <w:p>
+      <w:pPr>
+        <w:spacing w:after="200" w:lineRule="auto"/>
+        <w:ind w:left="0" w:firstLine="0"/>
+        <w:jc w:val="both"/>
+        <w:rPr>
+          <w:rFonts w:ascii="Times New Roman" w:cs="Times New Roman" w:eastAsia="Times New Roman" w:hAnsi="Times New Roman"/>
+          <w:sz w:val="24"/>
+          <w:szCs w:val="24"/>
+        </w:rPr>
+      </w:pPr>
+      <w:r>
+        <w:rPr>
+          <w:rFonts w:ascii="Times New Roman" w:cs="Times New Roman" w:eastAsia="Times New Roman" w:hAnsi="Times New Roman"/>
+          <w:sz w:val="24"/>
+          <w:szCs w:val="24"/>
+          <w:rtl w:val="0"/>
+        </w:rPr>
+        <w:t xml:space="preserve">In the early 1980s, more and more computers were connecting to the Internet because computers were getting cheaper, faster, and spread across the world. This made keeping a central record of all the addresses of every computer very difficult. Scientists needed to come up with a way to solve this problem. So they created the domain name system (DNS). The DNS was a significant invention because it eliminated the need to know the address of the destination. DNS used a hierarchical way of getting addresses from the top down. For example, if we need to connect to “aait.edu.et” first it searches the top-level domain for a computer (DNS server) with the name “et” then from that computer it would navigate to a computer with the name “edu” and so on until it reaches its destination. </w:t>
       </w:r>
     </w:p>
     <w:sectPr>

</xml_diff>

<commit_message>
The answer to the question 'What are the guidelines for evaluating the value of a Web site?' was added
</commit_message>
<xml_diff>
--- a/Web Assignment 1.docx
+++ b/Web Assignment 1.docx
@@ -24,7 +24,7 @@
       <w:pPr>
         <w:numPr>
           <w:ilvl w:val="0"/>
-          <w:numId w:val="2"/>
+          <w:numId w:val="1"/>
         </w:numPr>
         <w:spacing w:after="200" w:lineRule="auto"/>
         <w:ind w:left="720" w:hanging="360"/>
@@ -44,7 +44,7 @@
           <w:szCs w:val="24"/>
           <w:rtl w:val="0"/>
         </w:rPr>
-        <w:t xml:space="preserve">History of Internet [The evolution]</w:t>
+        <w:t xml:space="preserve">History of the Internet [The evolution]</w:t>
       </w:r>
     </w:p>
     <w:p>
@@ -219,7 +219,7 @@
       <w:pPr>
         <w:numPr>
           <w:ilvl w:val="0"/>
-          <w:numId w:val="2"/>
+          <w:numId w:val="1"/>
         </w:numPr>
         <w:spacing w:after="200" w:lineRule="auto"/>
         <w:ind w:left="720" w:hanging="360"/>
@@ -265,7 +265,7 @@
       <w:pPr>
         <w:numPr>
           <w:ilvl w:val="0"/>
-          <w:numId w:val="2"/>
+          <w:numId w:val="1"/>
         </w:numPr>
         <w:spacing w:after="200" w:lineRule="auto"/>
         <w:ind w:left="720" w:hanging="360"/>
@@ -296,15 +296,13 @@
         <w:jc w:val="both"/>
         <w:rPr>
           <w:rFonts w:ascii="Times New Roman" w:cs="Times New Roman" w:eastAsia="Times New Roman" w:hAnsi="Times New Roman"/>
-          <w:color w:val="666666"/>
-          <w:sz w:val="24"/>
-          <w:szCs w:val="24"/>
-        </w:rPr>
-      </w:pPr>
-      <w:r>
-        <w:rPr>
-          <w:rFonts w:ascii="Times New Roman" w:cs="Times New Roman" w:eastAsia="Times New Roman" w:hAnsi="Times New Roman"/>
-          <w:color w:val="666666"/>
+          <w:sz w:val="24"/>
+          <w:szCs w:val="24"/>
+        </w:rPr>
+      </w:pPr>
+      <w:r>
+        <w:rPr>
+          <w:rFonts w:ascii="Times New Roman" w:cs="Times New Roman" w:eastAsia="Times New Roman" w:hAnsi="Times New Roman"/>
           <w:sz w:val="24"/>
           <w:szCs w:val="24"/>
           <w:rtl w:val="0"/>
@@ -316,14 +314,13 @@
       <w:pPr>
         <w:numPr>
           <w:ilvl w:val="0"/>
-          <w:numId w:val="5"/>
+          <w:numId w:val="7"/>
         </w:numPr>
         <w:spacing w:after="0" w:afterAutospacing="0" w:lineRule="auto"/>
         <w:ind w:left="720" w:hanging="360"/>
         <w:jc w:val="both"/>
         <w:rPr>
           <w:rFonts w:ascii="Times New Roman" w:cs="Times New Roman" w:eastAsia="Times New Roman" w:hAnsi="Times New Roman"/>
-          <w:color w:val="666666"/>
           <w:sz w:val="24"/>
           <w:szCs w:val="24"/>
           <w:u w:val="none"/>
@@ -345,26 +342,24 @@
       <w:r>
         <w:rPr>
           <w:rFonts w:ascii="Times New Roman" w:cs="Times New Roman" w:eastAsia="Times New Roman" w:hAnsi="Times New Roman"/>
-          <w:color w:val="666666"/>
-          <w:sz w:val="24"/>
-          <w:szCs w:val="24"/>
-          <w:rtl w:val="0"/>
-        </w:rPr>
-        <w:t xml:space="preserve">  </w:t>
-      </w:r>
-    </w:p>
-    <w:p>
-      <w:pPr>
-        <w:numPr>
-          <w:ilvl w:val="0"/>
-          <w:numId w:val="5"/>
+          <w:sz w:val="24"/>
+          <w:szCs w:val="24"/>
+          <w:rtl w:val="0"/>
+        </w:rPr>
+        <w:t xml:space="preserve">: a massive online retailer for almost every item in the world and known for leading the eCommerce market.</w:t>
+      </w:r>
+    </w:p>
+    <w:p>
+      <w:pPr>
+        <w:numPr>
+          <w:ilvl w:val="0"/>
+          <w:numId w:val="7"/>
         </w:numPr>
         <w:spacing w:after="0" w:afterAutospacing="0" w:lineRule="auto"/>
         <w:ind w:left="720" w:hanging="360"/>
         <w:jc w:val="both"/>
         <w:rPr>
           <w:rFonts w:ascii="Times New Roman" w:cs="Times New Roman" w:eastAsia="Times New Roman" w:hAnsi="Times New Roman"/>
-          <w:color w:val="666666"/>
           <w:sz w:val="24"/>
           <w:szCs w:val="24"/>
           <w:u w:val="none"/>
@@ -386,26 +381,24 @@
       <w:r>
         <w:rPr>
           <w:rFonts w:ascii="Times New Roman" w:cs="Times New Roman" w:eastAsia="Times New Roman" w:hAnsi="Times New Roman"/>
-          <w:color w:val="666666"/>
-          <w:sz w:val="24"/>
-          <w:szCs w:val="24"/>
-          <w:rtl w:val="0"/>
-        </w:rPr>
-        <w:t xml:space="preserve"> </w:t>
-      </w:r>
-    </w:p>
-    <w:p>
-      <w:pPr>
-        <w:numPr>
-          <w:ilvl w:val="0"/>
-          <w:numId w:val="5"/>
+          <w:sz w:val="24"/>
+          <w:szCs w:val="24"/>
+          <w:rtl w:val="0"/>
+        </w:rPr>
+        <w:t xml:space="preserve">: is a shopping website for computer hardware and electronics.</w:t>
+      </w:r>
+    </w:p>
+    <w:p>
+      <w:pPr>
+        <w:numPr>
+          <w:ilvl w:val="0"/>
+          <w:numId w:val="7"/>
         </w:numPr>
         <w:spacing w:after="0" w:afterAutospacing="0" w:lineRule="auto"/>
         <w:ind w:left="720" w:hanging="360"/>
         <w:jc w:val="both"/>
         <w:rPr>
           <w:rFonts w:ascii="Times New Roman" w:cs="Times New Roman" w:eastAsia="Times New Roman" w:hAnsi="Times New Roman"/>
-          <w:color w:val="666666"/>
           <w:sz w:val="24"/>
           <w:szCs w:val="24"/>
           <w:u w:val="none"/>
@@ -426,22 +419,25 @@
       </w:hyperlink>
       <w:r>
         <w:rPr>
-          <w:rtl w:val="0"/>
-        </w:rPr>
-      </w:r>
-    </w:p>
-    <w:p>
-      <w:pPr>
-        <w:numPr>
-          <w:ilvl w:val="0"/>
-          <w:numId w:val="5"/>
+          <w:rFonts w:ascii="Times New Roman" w:cs="Times New Roman" w:eastAsia="Times New Roman" w:hAnsi="Times New Roman"/>
+          <w:sz w:val="24"/>
+          <w:szCs w:val="24"/>
+          <w:rtl w:val="0"/>
+        </w:rPr>
+        <w:t xml:space="preserve">: is an eCommerce website that focuses on the consumer to consumer and business to consumer transactions.</w:t>
+      </w:r>
+    </w:p>
+    <w:p>
+      <w:pPr>
+        <w:numPr>
+          <w:ilvl w:val="0"/>
+          <w:numId w:val="7"/>
         </w:numPr>
         <w:spacing w:after="0" w:afterAutospacing="0" w:lineRule="auto"/>
         <w:ind w:left="720" w:hanging="360"/>
         <w:jc w:val="both"/>
         <w:rPr>
           <w:rFonts w:ascii="Times New Roman" w:cs="Times New Roman" w:eastAsia="Times New Roman" w:hAnsi="Times New Roman"/>
-          <w:color w:val="666666"/>
           <w:sz w:val="24"/>
           <w:szCs w:val="24"/>
           <w:u w:val="none"/>
@@ -462,22 +458,25 @@
       </w:hyperlink>
       <w:r>
         <w:rPr>
-          <w:rtl w:val="0"/>
-        </w:rPr>
-      </w:r>
-    </w:p>
-    <w:p>
-      <w:pPr>
-        <w:numPr>
-          <w:ilvl w:val="0"/>
-          <w:numId w:val="5"/>
+          <w:rFonts w:ascii="Times New Roman" w:cs="Times New Roman" w:eastAsia="Times New Roman" w:hAnsi="Times New Roman"/>
+          <w:sz w:val="24"/>
+          <w:szCs w:val="24"/>
+          <w:rtl w:val="0"/>
+        </w:rPr>
+        <w:t xml:space="preserve">: is an eCommerce website that serves as a platform for setting up online stores for businesses.</w:t>
+      </w:r>
+    </w:p>
+    <w:p>
+      <w:pPr>
+        <w:numPr>
+          <w:ilvl w:val="0"/>
+          <w:numId w:val="7"/>
         </w:numPr>
         <w:spacing w:after="200" w:lineRule="auto"/>
         <w:ind w:left="720" w:hanging="360"/>
         <w:jc w:val="both"/>
         <w:rPr>
           <w:rFonts w:ascii="Times New Roman" w:cs="Times New Roman" w:eastAsia="Times New Roman" w:hAnsi="Times New Roman"/>
-          <w:color w:val="666666"/>
           <w:sz w:val="24"/>
           <w:szCs w:val="24"/>
           <w:u w:val="none"/>
@@ -498,6 +497,15 @@
       </w:hyperlink>
       <w:r>
         <w:rPr>
+          <w:rFonts w:ascii="Times New Roman" w:cs="Times New Roman" w:eastAsia="Times New Roman" w:hAnsi="Times New Roman"/>
+          <w:sz w:val="24"/>
+          <w:szCs w:val="24"/>
+          <w:rtl w:val="0"/>
+        </w:rPr>
+        <w:t xml:space="preserve">: is a large online retailer that sells various goods.</w:t>
+      </w:r>
+      <w:r>
+        <w:rPr>
           <w:rtl w:val="0"/>
         </w:rPr>
       </w:r>
@@ -509,15 +517,13 @@
         <w:jc w:val="both"/>
         <w:rPr>
           <w:rFonts w:ascii="Times New Roman" w:cs="Times New Roman" w:eastAsia="Times New Roman" w:hAnsi="Times New Roman"/>
-          <w:color w:val="666666"/>
-          <w:sz w:val="24"/>
-          <w:szCs w:val="24"/>
-        </w:rPr>
-      </w:pPr>
-      <w:r>
-        <w:rPr>
-          <w:rFonts w:ascii="Times New Roman" w:cs="Times New Roman" w:eastAsia="Times New Roman" w:hAnsi="Times New Roman"/>
-          <w:color w:val="666666"/>
+          <w:sz w:val="24"/>
+          <w:szCs w:val="24"/>
+        </w:rPr>
+      </w:pPr>
+      <w:r>
+        <w:rPr>
+          <w:rFonts w:ascii="Times New Roman" w:cs="Times New Roman" w:eastAsia="Times New Roman" w:hAnsi="Times New Roman"/>
           <w:sz w:val="24"/>
           <w:szCs w:val="24"/>
           <w:rtl w:val="0"/>
@@ -529,14 +535,13 @@
       <w:pPr>
         <w:numPr>
           <w:ilvl w:val="0"/>
-          <w:numId w:val="11"/>
+          <w:numId w:val="8"/>
         </w:numPr>
         <w:spacing w:after="0" w:afterAutospacing="0" w:lineRule="auto"/>
         <w:ind w:left="720" w:hanging="360"/>
         <w:jc w:val="both"/>
         <w:rPr>
           <w:rFonts w:ascii="Times New Roman" w:cs="Times New Roman" w:eastAsia="Times New Roman" w:hAnsi="Times New Roman"/>
-          <w:color w:val="666666"/>
           <w:sz w:val="24"/>
           <w:szCs w:val="24"/>
           <w:u w:val="none"/>
@@ -557,22 +562,25 @@
       </w:hyperlink>
       <w:r>
         <w:rPr>
-          <w:rtl w:val="0"/>
-        </w:rPr>
-      </w:r>
-    </w:p>
-    <w:p>
-      <w:pPr>
-        <w:numPr>
-          <w:ilvl w:val="0"/>
-          <w:numId w:val="11"/>
+          <w:rFonts w:ascii="Times New Roman" w:cs="Times New Roman" w:eastAsia="Times New Roman" w:hAnsi="Times New Roman"/>
+          <w:sz w:val="24"/>
+          <w:szCs w:val="24"/>
+          <w:rtl w:val="0"/>
+        </w:rPr>
+        <w:t xml:space="preserve">: A business website of the famous german Car manufacturing company Volkswagen.</w:t>
+      </w:r>
+    </w:p>
+    <w:p>
+      <w:pPr>
+        <w:numPr>
+          <w:ilvl w:val="0"/>
+          <w:numId w:val="14"/>
         </w:numPr>
         <w:spacing w:after="0" w:afterAutospacing="0" w:lineRule="auto"/>
         <w:ind w:left="720" w:hanging="360"/>
         <w:jc w:val="both"/>
         <w:rPr>
           <w:rFonts w:ascii="Times New Roman" w:cs="Times New Roman" w:eastAsia="Times New Roman" w:hAnsi="Times New Roman"/>
-          <w:color w:val="666666"/>
           <w:sz w:val="24"/>
           <w:szCs w:val="24"/>
           <w:u w:val="none"/>
@@ -593,22 +601,25 @@
       </w:hyperlink>
       <w:r>
         <w:rPr>
-          <w:rtl w:val="0"/>
-        </w:rPr>
-      </w:r>
-    </w:p>
-    <w:p>
-      <w:pPr>
-        <w:numPr>
-          <w:ilvl w:val="0"/>
-          <w:numId w:val="11"/>
+          <w:rFonts w:ascii="Times New Roman" w:cs="Times New Roman" w:eastAsia="Times New Roman" w:hAnsi="Times New Roman"/>
+          <w:sz w:val="24"/>
+          <w:szCs w:val="24"/>
+          <w:rtl w:val="0"/>
+        </w:rPr>
+        <w:t xml:space="preserve">: A website of sports and apparel production company.</w:t>
+      </w:r>
+    </w:p>
+    <w:p>
+      <w:pPr>
+        <w:numPr>
+          <w:ilvl w:val="0"/>
+          <w:numId w:val="14"/>
         </w:numPr>
         <w:spacing w:after="0" w:afterAutospacing="0" w:lineRule="auto"/>
         <w:ind w:left="720" w:hanging="360"/>
         <w:jc w:val="both"/>
         <w:rPr>
           <w:rFonts w:ascii="Times New Roman" w:cs="Times New Roman" w:eastAsia="Times New Roman" w:hAnsi="Times New Roman"/>
-          <w:color w:val="666666"/>
           <w:sz w:val="24"/>
           <w:szCs w:val="24"/>
           <w:u w:val="none"/>
@@ -629,22 +640,25 @@
       </w:hyperlink>
       <w:r>
         <w:rPr>
-          <w:rtl w:val="0"/>
-        </w:rPr>
-      </w:r>
-    </w:p>
-    <w:p>
-      <w:pPr>
-        <w:numPr>
-          <w:ilvl w:val="0"/>
-          <w:numId w:val="11"/>
+          <w:rFonts w:ascii="Times New Roman" w:cs="Times New Roman" w:eastAsia="Times New Roman" w:hAnsi="Times New Roman"/>
+          <w:sz w:val="24"/>
+          <w:szCs w:val="24"/>
+          <w:rtl w:val="0"/>
+        </w:rPr>
+        <w:t xml:space="preserve">: The website of a fast-food chain in the United States.</w:t>
+      </w:r>
+    </w:p>
+    <w:p>
+      <w:pPr>
+        <w:numPr>
+          <w:ilvl w:val="0"/>
+          <w:numId w:val="14"/>
         </w:numPr>
         <w:spacing w:after="0" w:afterAutospacing="0" w:lineRule="auto"/>
         <w:ind w:left="720" w:hanging="360"/>
         <w:jc w:val="both"/>
         <w:rPr>
           <w:rFonts w:ascii="Times New Roman" w:cs="Times New Roman" w:eastAsia="Times New Roman" w:hAnsi="Times New Roman"/>
-          <w:color w:val="666666"/>
           <w:sz w:val="24"/>
           <w:szCs w:val="24"/>
           <w:u w:val="none"/>
@@ -665,22 +679,25 @@
       </w:hyperlink>
       <w:r>
         <w:rPr>
-          <w:rtl w:val="0"/>
-        </w:rPr>
-      </w:r>
-    </w:p>
-    <w:p>
-      <w:pPr>
-        <w:numPr>
-          <w:ilvl w:val="0"/>
-          <w:numId w:val="11"/>
+          <w:rFonts w:ascii="Times New Roman" w:cs="Times New Roman" w:eastAsia="Times New Roman" w:hAnsi="Times New Roman"/>
+          <w:sz w:val="24"/>
+          <w:szCs w:val="24"/>
+          <w:rtl w:val="0"/>
+        </w:rPr>
+        <w:t xml:space="preserve">: An electric car manufacturing company website, it offers various models and ordering on the website.</w:t>
+      </w:r>
+    </w:p>
+    <w:p>
+      <w:pPr>
+        <w:numPr>
+          <w:ilvl w:val="0"/>
+          <w:numId w:val="14"/>
         </w:numPr>
         <w:spacing w:after="200" w:lineRule="auto"/>
         <w:ind w:left="720" w:hanging="360"/>
         <w:jc w:val="both"/>
         <w:rPr>
           <w:rFonts w:ascii="Times New Roman" w:cs="Times New Roman" w:eastAsia="Times New Roman" w:hAnsi="Times New Roman"/>
-          <w:color w:val="666666"/>
           <w:sz w:val="24"/>
           <w:szCs w:val="24"/>
           <w:u w:val="none"/>
@@ -701,6 +718,15 @@
       </w:hyperlink>
       <w:r>
         <w:rPr>
+          <w:rFonts w:ascii="Times New Roman" w:cs="Times New Roman" w:eastAsia="Times New Roman" w:hAnsi="Times New Roman"/>
+          <w:sz w:val="24"/>
+          <w:szCs w:val="24"/>
+          <w:rtl w:val="0"/>
+        </w:rPr>
+        <w:t xml:space="preserve">: The website of a tech company known for producing electronics like phones, tablets, and computers.</w:t>
+      </w:r>
+      <w:r>
+        <w:rPr>
           <w:rtl w:val="0"/>
         </w:rPr>
       </w:r>
@@ -712,20 +738,27 @@
         <w:jc w:val="both"/>
         <w:rPr>
           <w:rFonts w:ascii="Times New Roman" w:cs="Times New Roman" w:eastAsia="Times New Roman" w:hAnsi="Times New Roman"/>
+          <w:sz w:val="24"/>
+          <w:szCs w:val="24"/>
+        </w:rPr>
+      </w:pPr>
+      <w:r>
+        <w:rPr>
+          <w:rFonts w:ascii="Times New Roman" w:cs="Times New Roman" w:eastAsia="Times New Roman" w:hAnsi="Times New Roman"/>
           <w:color w:val="666666"/>
           <w:sz w:val="24"/>
           <w:szCs w:val="24"/>
-        </w:rPr>
-      </w:pPr>
-      <w:r>
-        <w:rPr>
-          <w:rFonts w:ascii="Times New Roman" w:cs="Times New Roman" w:eastAsia="Times New Roman" w:hAnsi="Times New Roman"/>
-          <w:color w:val="666666"/>
-          <w:sz w:val="24"/>
-          <w:szCs w:val="24"/>
           <w:rtl w:val="0"/>
         </w:rPr>
         <w:tab/>
+      </w:r>
+      <w:r>
+        <w:rPr>
+          <w:rFonts w:ascii="Times New Roman" w:cs="Times New Roman" w:eastAsia="Times New Roman" w:hAnsi="Times New Roman"/>
+          <w:sz w:val="24"/>
+          <w:szCs w:val="24"/>
+          <w:rtl w:val="0"/>
+        </w:rPr>
         <w:t xml:space="preserve">3.3 Entertainment websites</w:t>
       </w:r>
     </w:p>
@@ -733,14 +766,13 @@
       <w:pPr>
         <w:numPr>
           <w:ilvl w:val="0"/>
-          <w:numId w:val="4"/>
+          <w:numId w:val="11"/>
         </w:numPr>
         <w:spacing w:after="0" w:afterAutospacing="0" w:lineRule="auto"/>
         <w:ind w:left="720" w:hanging="360"/>
         <w:jc w:val="both"/>
         <w:rPr>
           <w:rFonts w:ascii="Times New Roman" w:cs="Times New Roman" w:eastAsia="Times New Roman" w:hAnsi="Times New Roman"/>
-          <w:color w:val="666666"/>
           <w:sz w:val="24"/>
           <w:szCs w:val="24"/>
           <w:u w:val="none"/>
@@ -761,22 +793,25 @@
       </w:hyperlink>
       <w:r>
         <w:rPr>
-          <w:rtl w:val="0"/>
-        </w:rPr>
-      </w:r>
-    </w:p>
-    <w:p>
-      <w:pPr>
-        <w:numPr>
-          <w:ilvl w:val="0"/>
-          <w:numId w:val="4"/>
+          <w:rFonts w:ascii="Times New Roman" w:cs="Times New Roman" w:eastAsia="Times New Roman" w:hAnsi="Times New Roman"/>
+          <w:sz w:val="24"/>
+          <w:szCs w:val="24"/>
+          <w:rtl w:val="0"/>
+        </w:rPr>
+        <w:t xml:space="preserve">: The website of a movie streaming service, it offers feature films and series with a subscription.</w:t>
+      </w:r>
+    </w:p>
+    <w:p>
+      <w:pPr>
+        <w:numPr>
+          <w:ilvl w:val="0"/>
+          <w:numId w:val="11"/>
         </w:numPr>
         <w:spacing w:after="0" w:afterAutospacing="0" w:lineRule="auto"/>
         <w:ind w:left="720" w:hanging="360"/>
         <w:jc w:val="both"/>
         <w:rPr>
           <w:rFonts w:ascii="Times New Roman" w:cs="Times New Roman" w:eastAsia="Times New Roman" w:hAnsi="Times New Roman"/>
-          <w:color w:val="666666"/>
           <w:sz w:val="24"/>
           <w:szCs w:val="24"/>
           <w:u w:val="none"/>
@@ -797,22 +832,25 @@
       </w:hyperlink>
       <w:r>
         <w:rPr>
-          <w:rtl w:val="0"/>
-        </w:rPr>
-      </w:r>
-    </w:p>
-    <w:p>
-      <w:pPr>
-        <w:numPr>
-          <w:ilvl w:val="0"/>
-          <w:numId w:val="4"/>
+          <w:rFonts w:ascii="Times New Roman" w:cs="Times New Roman" w:eastAsia="Times New Roman" w:hAnsi="Times New Roman"/>
+          <w:sz w:val="24"/>
+          <w:szCs w:val="24"/>
+          <w:rtl w:val="0"/>
+        </w:rPr>
+        <w:t xml:space="preserve">: YouTube is a video-sharing website that is free to use.</w:t>
+      </w:r>
+    </w:p>
+    <w:p>
+      <w:pPr>
+        <w:numPr>
+          <w:ilvl w:val="0"/>
+          <w:numId w:val="11"/>
         </w:numPr>
         <w:spacing w:after="0" w:afterAutospacing="0" w:lineRule="auto"/>
         <w:ind w:left="720" w:hanging="360"/>
         <w:jc w:val="both"/>
         <w:rPr>
           <w:rFonts w:ascii="Times New Roman" w:cs="Times New Roman" w:eastAsia="Times New Roman" w:hAnsi="Times New Roman"/>
-          <w:color w:val="666666"/>
           <w:sz w:val="24"/>
           <w:szCs w:val="24"/>
           <w:u w:val="none"/>
@@ -833,22 +871,25 @@
       </w:hyperlink>
       <w:r>
         <w:rPr>
-          <w:rtl w:val="0"/>
-        </w:rPr>
-      </w:r>
-    </w:p>
-    <w:p>
-      <w:pPr>
-        <w:numPr>
-          <w:ilvl w:val="0"/>
-          <w:numId w:val="4"/>
+          <w:rFonts w:ascii="Times New Roman" w:cs="Times New Roman" w:eastAsia="Times New Roman" w:hAnsi="Times New Roman"/>
+          <w:sz w:val="24"/>
+          <w:szCs w:val="24"/>
+          <w:rtl w:val="0"/>
+        </w:rPr>
+        <w:t xml:space="preserve">: A streaming service of a movie production company.</w:t>
+      </w:r>
+    </w:p>
+    <w:p>
+      <w:pPr>
+        <w:numPr>
+          <w:ilvl w:val="0"/>
+          <w:numId w:val="11"/>
         </w:numPr>
         <w:spacing w:after="0" w:afterAutospacing="0" w:lineRule="auto"/>
         <w:ind w:left="720" w:hanging="360"/>
         <w:jc w:val="both"/>
         <w:rPr>
           <w:rFonts w:ascii="Times New Roman" w:cs="Times New Roman" w:eastAsia="Times New Roman" w:hAnsi="Times New Roman"/>
-          <w:color w:val="666666"/>
           <w:sz w:val="24"/>
           <w:szCs w:val="24"/>
           <w:u w:val="none"/>
@@ -869,22 +910,25 @@
       </w:hyperlink>
       <w:r>
         <w:rPr>
-          <w:rtl w:val="0"/>
-        </w:rPr>
-      </w:r>
-    </w:p>
-    <w:p>
-      <w:pPr>
-        <w:numPr>
-          <w:ilvl w:val="0"/>
-          <w:numId w:val="4"/>
+          <w:rFonts w:ascii="Times New Roman" w:cs="Times New Roman" w:eastAsia="Times New Roman" w:hAnsi="Times New Roman"/>
+          <w:sz w:val="24"/>
+          <w:szCs w:val="24"/>
+          <w:rtl w:val="0"/>
+        </w:rPr>
+        <w:t xml:space="preserve">: Another movie streaming service for renting and watching movies.</w:t>
+      </w:r>
+    </w:p>
+    <w:p>
+      <w:pPr>
+        <w:numPr>
+          <w:ilvl w:val="0"/>
+          <w:numId w:val="11"/>
         </w:numPr>
         <w:spacing w:after="200" w:lineRule="auto"/>
         <w:ind w:left="720" w:hanging="360"/>
         <w:jc w:val="both"/>
         <w:rPr>
           <w:rFonts w:ascii="Times New Roman" w:cs="Times New Roman" w:eastAsia="Times New Roman" w:hAnsi="Times New Roman"/>
-          <w:color w:val="666666"/>
           <w:sz w:val="24"/>
           <w:szCs w:val="24"/>
           <w:u w:val="none"/>
@@ -905,6 +949,15 @@
       </w:hyperlink>
       <w:r>
         <w:rPr>
+          <w:rFonts w:ascii="Times New Roman" w:cs="Times New Roman" w:eastAsia="Times New Roman" w:hAnsi="Times New Roman"/>
+          <w:sz w:val="24"/>
+          <w:szCs w:val="24"/>
+          <w:rtl w:val="0"/>
+        </w:rPr>
+        <w:t xml:space="preserve">: An entertainment website for a free music streaming company.</w:t>
+      </w:r>
+      <w:r>
+        <w:rPr>
           <w:rtl w:val="0"/>
         </w:rPr>
       </w:r>
@@ -936,7 +989,7 @@
       <w:pPr>
         <w:numPr>
           <w:ilvl w:val="0"/>
-          <w:numId w:val="12"/>
+          <w:numId w:val="17"/>
         </w:numPr>
         <w:spacing w:after="0" w:afterAutospacing="0" w:lineRule="auto"/>
         <w:ind w:left="720" w:hanging="360"/>
@@ -972,7 +1025,7 @@
       <w:pPr>
         <w:numPr>
           <w:ilvl w:val="0"/>
-          <w:numId w:val="12"/>
+          <w:numId w:val="17"/>
         </w:numPr>
         <w:spacing w:after="0" w:afterAutospacing="0" w:lineRule="auto"/>
         <w:ind w:left="720" w:hanging="360"/>
@@ -1008,7 +1061,7 @@
       <w:pPr>
         <w:numPr>
           <w:ilvl w:val="0"/>
-          <w:numId w:val="12"/>
+          <w:numId w:val="17"/>
         </w:numPr>
         <w:spacing w:after="0" w:afterAutospacing="0" w:lineRule="auto"/>
         <w:ind w:left="720" w:hanging="360"/>
@@ -1044,7 +1097,7 @@
       <w:pPr>
         <w:numPr>
           <w:ilvl w:val="0"/>
-          <w:numId w:val="12"/>
+          <w:numId w:val="17"/>
         </w:numPr>
         <w:spacing w:after="0" w:afterAutospacing="0" w:lineRule="auto"/>
         <w:ind w:left="720" w:hanging="360"/>
@@ -1080,7 +1133,7 @@
       <w:pPr>
         <w:numPr>
           <w:ilvl w:val="0"/>
-          <w:numId w:val="12"/>
+          <w:numId w:val="17"/>
         </w:numPr>
         <w:spacing w:after="200" w:lineRule="auto"/>
         <w:ind w:left="720" w:hanging="360"/>
@@ -1342,7 +1395,7 @@
       <w:pPr>
         <w:numPr>
           <w:ilvl w:val="0"/>
-          <w:numId w:val="3"/>
+          <w:numId w:val="2"/>
         </w:numPr>
         <w:spacing w:after="200" w:lineRule="auto"/>
         <w:ind w:left="720" w:hanging="360"/>
@@ -1368,15 +1421,13 @@
         <w:jc w:val="both"/>
         <w:rPr>
           <w:rFonts w:ascii="Times New Roman" w:cs="Times New Roman" w:eastAsia="Times New Roman" w:hAnsi="Times New Roman"/>
-          <w:color w:val="666666"/>
-          <w:sz w:val="24"/>
-          <w:szCs w:val="24"/>
-        </w:rPr>
-      </w:pPr>
-      <w:r>
-        <w:rPr>
-          <w:rFonts w:ascii="Times New Roman" w:cs="Times New Roman" w:eastAsia="Times New Roman" w:hAnsi="Times New Roman"/>
-          <w:color w:val="666666"/>
+          <w:sz w:val="24"/>
+          <w:szCs w:val="24"/>
+        </w:rPr>
+      </w:pPr>
+      <w:r>
+        <w:rPr>
+          <w:rFonts w:ascii="Times New Roman" w:cs="Times New Roman" w:eastAsia="Times New Roman" w:hAnsi="Times New Roman"/>
           <w:sz w:val="24"/>
           <w:szCs w:val="24"/>
           <w:rtl w:val="0"/>
@@ -1388,14 +1439,13 @@
       <w:pPr>
         <w:numPr>
           <w:ilvl w:val="0"/>
-          <w:numId w:val="10"/>
+          <w:numId w:val="4"/>
         </w:numPr>
         <w:spacing w:after="0" w:afterAutospacing="0" w:lineRule="auto"/>
         <w:ind w:left="720" w:hanging="360"/>
         <w:jc w:val="both"/>
         <w:rPr>
           <w:rFonts w:ascii="Times New Roman" w:cs="Times New Roman" w:eastAsia="Times New Roman" w:hAnsi="Times New Roman"/>
-          <w:color w:val="666666"/>
           <w:sz w:val="24"/>
           <w:szCs w:val="24"/>
           <w:u w:val="none"/>
@@ -1416,22 +1466,25 @@
       </w:hyperlink>
       <w:r>
         <w:rPr>
-          <w:rtl w:val="0"/>
-        </w:rPr>
-      </w:r>
-    </w:p>
-    <w:p>
-      <w:pPr>
-        <w:numPr>
-          <w:ilvl w:val="0"/>
-          <w:numId w:val="10"/>
+          <w:rFonts w:ascii="Times New Roman" w:cs="Times New Roman" w:eastAsia="Times New Roman" w:hAnsi="Times New Roman"/>
+          <w:sz w:val="24"/>
+          <w:szCs w:val="24"/>
+          <w:rtl w:val="0"/>
+        </w:rPr>
+        <w:t xml:space="preserve">: A non-profit website dedicated to making changes by offering a platform to make and sign petitions.</w:t>
+      </w:r>
+    </w:p>
+    <w:p>
+      <w:pPr>
+        <w:numPr>
+          <w:ilvl w:val="0"/>
+          <w:numId w:val="4"/>
         </w:numPr>
         <w:spacing w:after="0" w:afterAutospacing="0" w:lineRule="auto"/>
         <w:ind w:left="720" w:hanging="360"/>
         <w:jc w:val="both"/>
         <w:rPr>
           <w:rFonts w:ascii="Times New Roman" w:cs="Times New Roman" w:eastAsia="Times New Roman" w:hAnsi="Times New Roman"/>
-          <w:color w:val="666666"/>
           <w:sz w:val="24"/>
           <w:szCs w:val="24"/>
           <w:u w:val="none"/>
@@ -1452,22 +1505,25 @@
       </w:hyperlink>
       <w:r>
         <w:rPr>
-          <w:rtl w:val="0"/>
-        </w:rPr>
-      </w:r>
-    </w:p>
-    <w:p>
-      <w:pPr>
-        <w:numPr>
-          <w:ilvl w:val="0"/>
-          <w:numId w:val="10"/>
+          <w:rFonts w:ascii="Times New Roman" w:cs="Times New Roman" w:eastAsia="Times New Roman" w:hAnsi="Times New Roman"/>
+          <w:sz w:val="24"/>
+          <w:szCs w:val="24"/>
+          <w:rtl w:val="0"/>
+        </w:rPr>
+        <w:t xml:space="preserve">: The website of the Red Cross branch in Ethiopia.</w:t>
+      </w:r>
+    </w:p>
+    <w:p>
+      <w:pPr>
+        <w:numPr>
+          <w:ilvl w:val="0"/>
+          <w:numId w:val="4"/>
         </w:numPr>
         <w:spacing w:after="0" w:afterAutospacing="0" w:lineRule="auto"/>
         <w:ind w:left="720" w:hanging="360"/>
         <w:jc w:val="both"/>
         <w:rPr>
           <w:rFonts w:ascii="Times New Roman" w:cs="Times New Roman" w:eastAsia="Times New Roman" w:hAnsi="Times New Roman"/>
-          <w:color w:val="666666"/>
           <w:sz w:val="24"/>
           <w:szCs w:val="24"/>
           <w:u w:val="none"/>
@@ -1488,22 +1544,25 @@
       </w:hyperlink>
       <w:r>
         <w:rPr>
-          <w:rtl w:val="0"/>
-        </w:rPr>
-      </w:r>
-    </w:p>
-    <w:p>
-      <w:pPr>
-        <w:numPr>
-          <w:ilvl w:val="0"/>
-          <w:numId w:val="10"/>
+          <w:rFonts w:ascii="Times New Roman" w:cs="Times New Roman" w:eastAsia="Times New Roman" w:hAnsi="Times New Roman"/>
+          <w:sz w:val="24"/>
+          <w:szCs w:val="24"/>
+          <w:rtl w:val="0"/>
+        </w:rPr>
+        <w:t xml:space="preserve">: The website of amnesty international, an organization that helps to preserve human rights.</w:t>
+      </w:r>
+    </w:p>
+    <w:p>
+      <w:pPr>
+        <w:numPr>
+          <w:ilvl w:val="0"/>
+          <w:numId w:val="4"/>
         </w:numPr>
         <w:spacing w:after="0" w:afterAutospacing="0" w:lineRule="auto"/>
         <w:ind w:left="720" w:hanging="360"/>
         <w:jc w:val="both"/>
         <w:rPr>
           <w:rFonts w:ascii="Times New Roman" w:cs="Times New Roman" w:eastAsia="Times New Roman" w:hAnsi="Times New Roman"/>
-          <w:color w:val="666666"/>
           <w:sz w:val="24"/>
           <w:szCs w:val="24"/>
           <w:u w:val="none"/>
@@ -1524,22 +1583,25 @@
       </w:hyperlink>
       <w:r>
         <w:rPr>
-          <w:rtl w:val="0"/>
-        </w:rPr>
-      </w:r>
-    </w:p>
-    <w:p>
-      <w:pPr>
-        <w:numPr>
-          <w:ilvl w:val="0"/>
-          <w:numId w:val="10"/>
+          <w:rFonts w:ascii="Times New Roman" w:cs="Times New Roman" w:eastAsia="Times New Roman" w:hAnsi="Times New Roman"/>
+          <w:sz w:val="24"/>
+          <w:szCs w:val="24"/>
+          <w:rtl w:val="0"/>
+        </w:rPr>
+        <w:t xml:space="preserve">: The non-profit website of the United Nations.</w:t>
+      </w:r>
+    </w:p>
+    <w:p>
+      <w:pPr>
+        <w:numPr>
+          <w:ilvl w:val="0"/>
+          <w:numId w:val="4"/>
         </w:numPr>
         <w:spacing w:after="200" w:lineRule="auto"/>
         <w:ind w:left="720" w:hanging="360"/>
         <w:jc w:val="both"/>
         <w:rPr>
           <w:rFonts w:ascii="Times New Roman" w:cs="Times New Roman" w:eastAsia="Times New Roman" w:hAnsi="Times New Roman"/>
-          <w:color w:val="666666"/>
           <w:sz w:val="24"/>
           <w:szCs w:val="24"/>
           <w:u w:val="none"/>
@@ -1555,11 +1617,20 @@
             <w:u w:val="single"/>
             <w:rtl w:val="0"/>
           </w:rPr>
-          <w:t xml:space="preserve">en.unesco.org</w:t>
+          <w:t xml:space="preserve">En.unesco.org</w:t>
         </w:r>
       </w:hyperlink>
       <w:r>
         <w:rPr>
+          <w:rFonts w:ascii="Times New Roman" w:cs="Times New Roman" w:eastAsia="Times New Roman" w:hAnsi="Times New Roman"/>
+          <w:sz w:val="24"/>
+          <w:szCs w:val="24"/>
+          <w:rtl w:val="0"/>
+        </w:rPr>
+        <w:t xml:space="preserve">: The non-profit website of an organization that promotes education, sciences, and culture.</w:t>
+      </w:r>
+      <w:r>
+        <w:rPr>
           <w:rtl w:val="0"/>
         </w:rPr>
       </w:r>
@@ -1571,20 +1642,27 @@
         <w:jc w:val="both"/>
         <w:rPr>
           <w:rFonts w:ascii="Times New Roman" w:cs="Times New Roman" w:eastAsia="Times New Roman" w:hAnsi="Times New Roman"/>
+          <w:sz w:val="24"/>
+          <w:szCs w:val="24"/>
+        </w:rPr>
+      </w:pPr>
+      <w:r>
+        <w:rPr>
+          <w:rFonts w:ascii="Times New Roman" w:cs="Times New Roman" w:eastAsia="Times New Roman" w:hAnsi="Times New Roman"/>
           <w:color w:val="666666"/>
           <w:sz w:val="24"/>
           <w:szCs w:val="24"/>
-        </w:rPr>
-      </w:pPr>
-      <w:r>
-        <w:rPr>
-          <w:rFonts w:ascii="Times New Roman" w:cs="Times New Roman" w:eastAsia="Times New Roman" w:hAnsi="Times New Roman"/>
-          <w:color w:val="666666"/>
-          <w:sz w:val="24"/>
-          <w:szCs w:val="24"/>
           <w:rtl w:val="0"/>
         </w:rPr>
         <w:tab/>
+      </w:r>
+      <w:r>
+        <w:rPr>
+          <w:rFonts w:ascii="Times New Roman" w:cs="Times New Roman" w:eastAsia="Times New Roman" w:hAnsi="Times New Roman"/>
+          <w:sz w:val="24"/>
+          <w:szCs w:val="24"/>
+          <w:rtl w:val="0"/>
+        </w:rPr>
         <w:t xml:space="preserve">3.8 Educational Website</w:t>
       </w:r>
     </w:p>
@@ -1592,14 +1670,13 @@
       <w:pPr>
         <w:numPr>
           <w:ilvl w:val="0"/>
-          <w:numId w:val="1"/>
+          <w:numId w:val="16"/>
         </w:numPr>
         <w:spacing w:after="0" w:afterAutospacing="0" w:lineRule="auto"/>
         <w:ind w:left="720" w:hanging="360"/>
         <w:jc w:val="both"/>
         <w:rPr>
           <w:rFonts w:ascii="Times New Roman" w:cs="Times New Roman" w:eastAsia="Times New Roman" w:hAnsi="Times New Roman"/>
-          <w:color w:val="666666"/>
           <w:sz w:val="24"/>
           <w:szCs w:val="24"/>
           <w:u w:val="none"/>
@@ -1620,22 +1697,25 @@
       </w:hyperlink>
       <w:r>
         <w:rPr>
-          <w:rtl w:val="0"/>
-        </w:rPr>
-      </w:r>
-    </w:p>
-    <w:p>
-      <w:pPr>
-        <w:numPr>
-          <w:ilvl w:val="0"/>
-          <w:numId w:val="1"/>
+          <w:rFonts w:ascii="Times New Roman" w:cs="Times New Roman" w:eastAsia="Times New Roman" w:hAnsi="Times New Roman"/>
+          <w:sz w:val="24"/>
+          <w:szCs w:val="24"/>
+          <w:rtl w:val="0"/>
+        </w:rPr>
+        <w:t xml:space="preserve">: The website of a company set out to make education free, various courses are on the website.</w:t>
+      </w:r>
+    </w:p>
+    <w:p>
+      <w:pPr>
+        <w:numPr>
+          <w:ilvl w:val="0"/>
+          <w:numId w:val="16"/>
         </w:numPr>
         <w:spacing w:after="0" w:afterAutospacing="0" w:lineRule="auto"/>
         <w:ind w:left="720" w:hanging="360"/>
         <w:jc w:val="both"/>
         <w:rPr>
           <w:rFonts w:ascii="Times New Roman" w:cs="Times New Roman" w:eastAsia="Times New Roman" w:hAnsi="Times New Roman"/>
-          <w:color w:val="666666"/>
           <w:sz w:val="24"/>
           <w:szCs w:val="24"/>
           <w:u w:val="none"/>
@@ -1656,22 +1736,25 @@
       </w:hyperlink>
       <w:r>
         <w:rPr>
-          <w:rtl w:val="0"/>
-        </w:rPr>
-      </w:r>
-    </w:p>
-    <w:p>
-      <w:pPr>
-        <w:numPr>
-          <w:ilvl w:val="0"/>
-          <w:numId w:val="1"/>
+          <w:rFonts w:ascii="Times New Roman" w:cs="Times New Roman" w:eastAsia="Times New Roman" w:hAnsi="Times New Roman"/>
+          <w:sz w:val="24"/>
+          <w:szCs w:val="24"/>
+          <w:rtl w:val="0"/>
+        </w:rPr>
+        <w:t xml:space="preserve">: The website of a paid educational website aimed at making learning science, math, and programming easy.</w:t>
+      </w:r>
+    </w:p>
+    <w:p>
+      <w:pPr>
+        <w:numPr>
+          <w:ilvl w:val="0"/>
+          <w:numId w:val="16"/>
         </w:numPr>
         <w:spacing w:after="0" w:afterAutospacing="0" w:lineRule="auto"/>
         <w:ind w:left="720" w:hanging="360"/>
         <w:jc w:val="both"/>
         <w:rPr>
           <w:rFonts w:ascii="Times New Roman" w:cs="Times New Roman" w:eastAsia="Times New Roman" w:hAnsi="Times New Roman"/>
-          <w:color w:val="666666"/>
           <w:sz w:val="24"/>
           <w:szCs w:val="24"/>
           <w:u w:val="none"/>
@@ -1693,26 +1776,24 @@
       <w:r>
         <w:rPr>
           <w:rFonts w:ascii="Times New Roman" w:cs="Times New Roman" w:eastAsia="Times New Roman" w:hAnsi="Times New Roman"/>
-          <w:color w:val="666666"/>
-          <w:sz w:val="24"/>
-          <w:szCs w:val="24"/>
-          <w:rtl w:val="0"/>
-        </w:rPr>
-        <w:t xml:space="preserve"> </w:t>
-      </w:r>
-    </w:p>
-    <w:p>
-      <w:pPr>
-        <w:numPr>
-          <w:ilvl w:val="0"/>
-          <w:numId w:val="1"/>
+          <w:sz w:val="24"/>
+          <w:szCs w:val="24"/>
+          <w:rtl w:val="0"/>
+        </w:rPr>
+        <w:t xml:space="preserve">: The website of a language learning website, it offers an approachable way of learning a new language.</w:t>
+      </w:r>
+    </w:p>
+    <w:p>
+      <w:pPr>
+        <w:numPr>
+          <w:ilvl w:val="0"/>
+          <w:numId w:val="16"/>
         </w:numPr>
         <w:spacing w:after="0" w:afterAutospacing="0" w:lineRule="auto"/>
         <w:ind w:left="720" w:hanging="360"/>
         <w:jc w:val="both"/>
         <w:rPr>
           <w:rFonts w:ascii="Times New Roman" w:cs="Times New Roman" w:eastAsia="Times New Roman" w:hAnsi="Times New Roman"/>
-          <w:color w:val="666666"/>
           <w:sz w:val="24"/>
           <w:szCs w:val="24"/>
           <w:u w:val="none"/>
@@ -1733,22 +1814,25 @@
       </w:hyperlink>
       <w:r>
         <w:rPr>
-          <w:rtl w:val="0"/>
-        </w:rPr>
-      </w:r>
-    </w:p>
-    <w:p>
-      <w:pPr>
-        <w:numPr>
-          <w:ilvl w:val="0"/>
-          <w:numId w:val="1"/>
+          <w:rFonts w:ascii="Times New Roman" w:cs="Times New Roman" w:eastAsia="Times New Roman" w:hAnsi="Times New Roman"/>
+          <w:sz w:val="24"/>
+          <w:szCs w:val="24"/>
+          <w:rtl w:val="0"/>
+        </w:rPr>
+        <w:t xml:space="preserve">: A website offering higher-level courses that are both paid and free.</w:t>
+      </w:r>
+    </w:p>
+    <w:p>
+      <w:pPr>
+        <w:numPr>
+          <w:ilvl w:val="0"/>
+          <w:numId w:val="16"/>
         </w:numPr>
         <w:spacing w:after="200" w:lineRule="auto"/>
         <w:ind w:left="720" w:hanging="360"/>
         <w:jc w:val="both"/>
         <w:rPr>
           <w:rFonts w:ascii="Times New Roman" w:cs="Times New Roman" w:eastAsia="Times New Roman" w:hAnsi="Times New Roman"/>
-          <w:color w:val="666666"/>
           <w:sz w:val="24"/>
           <w:szCs w:val="24"/>
           <w:u w:val="none"/>
@@ -1769,6 +1853,15 @@
       </w:hyperlink>
       <w:r>
         <w:rPr>
+          <w:rFonts w:ascii="Times New Roman" w:cs="Times New Roman" w:eastAsia="Times New Roman" w:hAnsi="Times New Roman"/>
+          <w:sz w:val="24"/>
+          <w:szCs w:val="24"/>
+          <w:rtl w:val="0"/>
+        </w:rPr>
+        <w:t xml:space="preserve">: Another website that offers advanced courses in paid and free versions.</w:t>
+      </w:r>
+      <w:r>
+        <w:rPr>
           <w:rtl w:val="0"/>
         </w:rPr>
       </w:r>
@@ -1800,7 +1893,7 @@
       <w:pPr>
         <w:numPr>
           <w:ilvl w:val="0"/>
-          <w:numId w:val="6"/>
+          <w:numId w:val="5"/>
         </w:numPr>
         <w:spacing w:after="200" w:lineRule="auto"/>
         <w:ind w:left="720" w:hanging="360"/>
@@ -1831,15 +1924,13 @@
         <w:jc w:val="both"/>
         <w:rPr>
           <w:rFonts w:ascii="Times New Roman" w:cs="Times New Roman" w:eastAsia="Times New Roman" w:hAnsi="Times New Roman"/>
-          <w:color w:val="666666"/>
-          <w:sz w:val="24"/>
-          <w:szCs w:val="24"/>
-        </w:rPr>
-      </w:pPr>
-      <w:r>
-        <w:rPr>
-          <w:rFonts w:ascii="Times New Roman" w:cs="Times New Roman" w:eastAsia="Times New Roman" w:hAnsi="Times New Roman"/>
-          <w:color w:val="666666"/>
+          <w:sz w:val="24"/>
+          <w:szCs w:val="24"/>
+        </w:rPr>
+      </w:pPr>
+      <w:r>
+        <w:rPr>
+          <w:rFonts w:ascii="Times New Roman" w:cs="Times New Roman" w:eastAsia="Times New Roman" w:hAnsi="Times New Roman"/>
           <w:sz w:val="24"/>
           <w:szCs w:val="24"/>
           <w:rtl w:val="0"/>
@@ -1851,20 +1942,62 @@
       <w:pPr>
         <w:numPr>
           <w:ilvl w:val="0"/>
-          <w:numId w:val="7"/>
+          <w:numId w:val="12"/>
         </w:numPr>
         <w:spacing w:after="0" w:afterAutospacing="0" w:lineRule="auto"/>
         <w:ind w:left="720" w:hanging="360"/>
         <w:jc w:val="both"/>
         <w:rPr>
           <w:rFonts w:ascii="Times New Roman" w:cs="Times New Roman" w:eastAsia="Times New Roman" w:hAnsi="Times New Roman"/>
-          <w:color w:val="666666"/>
-          <w:sz w:val="24"/>
-          <w:szCs w:val="24"/>
-          <w:u w:val="none"/>
+          <w:sz w:val="24"/>
+          <w:szCs w:val="24"/>
         </w:rPr>
       </w:pPr>
       <w:hyperlink r:id="rId41">
+        <w:r>
+          <w:rPr>
+            <w:rFonts w:ascii="Times New Roman" w:cs="Times New Roman" w:eastAsia="Times New Roman" w:hAnsi="Times New Roman"/>
+            <w:color w:val="1155cc"/>
+            <w:sz w:val="24"/>
+            <w:szCs w:val="24"/>
+            <w:u w:val="single"/>
+            <w:rtl w:val="0"/>
+          </w:rPr>
+          <w:t xml:space="preserve">www.biography.com</w:t>
+        </w:r>
+      </w:hyperlink>
+      <w:r>
+        <w:rPr>
+          <w:rFonts w:ascii="Times New Roman" w:cs="Times New Roman" w:eastAsia="Times New Roman" w:hAnsi="Times New Roman"/>
+          <w:sz w:val="24"/>
+          <w:szCs w:val="24"/>
+          <w:rtl w:val="0"/>
+        </w:rPr>
+        <w:t xml:space="preserve">: A website for publishing personal stories of popular people.</w:t>
+      </w:r>
+      <w:r>
+        <w:rPr>
+          <w:rtl w:val="0"/>
+        </w:rPr>
+      </w:r>
+    </w:p>
+    <w:p>
+      <w:pPr>
+        <w:numPr>
+          <w:ilvl w:val="0"/>
+          <w:numId w:val="15"/>
+        </w:numPr>
+        <w:spacing w:after="0" w:afterAutospacing="0" w:lineRule="auto"/>
+        <w:ind w:left="720" w:hanging="360"/>
+        <w:jc w:val="both"/>
+        <w:rPr>
+          <w:rFonts w:ascii="Times New Roman" w:cs="Times New Roman" w:eastAsia="Times New Roman" w:hAnsi="Times New Roman"/>
+          <w:sz w:val="24"/>
+          <w:szCs w:val="24"/>
+          <w:u w:val="none"/>
+        </w:rPr>
+      </w:pPr>
+      <w:hyperlink r:id="rId42">
         <w:r>
           <w:rPr>
             <w:rFonts w:ascii="Times New Roman" w:cs="Times New Roman" w:eastAsia="Times New Roman" w:hAnsi="Times New Roman"/>
@@ -1879,27 +2012,31 @@
       </w:hyperlink>
       <w:r>
         <w:rPr>
-          <w:rtl w:val="0"/>
-        </w:rPr>
-      </w:r>
-    </w:p>
-    <w:p>
-      <w:pPr>
-        <w:numPr>
-          <w:ilvl w:val="0"/>
-          <w:numId w:val="7"/>
+          <w:rFonts w:ascii="Times New Roman" w:cs="Times New Roman" w:eastAsia="Times New Roman" w:hAnsi="Times New Roman"/>
+          <w:sz w:val="24"/>
+          <w:szCs w:val="24"/>
+          <w:rtl w:val="0"/>
+        </w:rPr>
+        <w:t xml:space="preserve">: The personal website of Bill Gates, the founder of Microsoft.</w:t>
+      </w:r>
+    </w:p>
+    <w:p>
+      <w:pPr>
+        <w:numPr>
+          <w:ilvl w:val="0"/>
+          <w:numId w:val="15"/>
         </w:numPr>
         <w:spacing w:after="0" w:afterAutospacing="0" w:lineRule="auto"/>
         <w:ind w:left="720" w:hanging="360"/>
         <w:jc w:val="both"/>
         <w:rPr>
           <w:rFonts w:ascii="Times New Roman" w:cs="Times New Roman" w:eastAsia="Times New Roman" w:hAnsi="Times New Roman"/>
-          <w:color w:val="666666"/>
-          <w:sz w:val="24"/>
-          <w:szCs w:val="24"/>
-        </w:rPr>
-      </w:pPr>
-      <w:hyperlink r:id="rId42">
+          <w:sz w:val="24"/>
+          <w:szCs w:val="24"/>
+          <w:u w:val="none"/>
+        </w:rPr>
+      </w:pPr>
+      <w:hyperlink r:id="rId43">
         <w:r>
           <w:rPr>
             <w:rFonts w:ascii="Times New Roman" w:cs="Times New Roman" w:eastAsia="Times New Roman" w:hAnsi="Times New Roman"/>
@@ -1914,28 +2051,31 @@
       </w:hyperlink>
       <w:r>
         <w:rPr>
-          <w:rtl w:val="0"/>
-        </w:rPr>
-      </w:r>
-    </w:p>
-    <w:p>
-      <w:pPr>
-        <w:numPr>
-          <w:ilvl w:val="0"/>
-          <w:numId w:val="7"/>
+          <w:rFonts w:ascii="Times New Roman" w:cs="Times New Roman" w:eastAsia="Times New Roman" w:hAnsi="Times New Roman"/>
+          <w:sz w:val="24"/>
+          <w:szCs w:val="24"/>
+          <w:rtl w:val="0"/>
+        </w:rPr>
+        <w:t xml:space="preserve">: The personal website of Steve Jobs.</w:t>
+      </w:r>
+    </w:p>
+    <w:p>
+      <w:pPr>
+        <w:numPr>
+          <w:ilvl w:val="0"/>
+          <w:numId w:val="15"/>
         </w:numPr>
         <w:spacing w:after="0" w:afterAutospacing="0" w:lineRule="auto"/>
         <w:ind w:left="720" w:hanging="360"/>
         <w:jc w:val="both"/>
         <w:rPr>
           <w:rFonts w:ascii="Times New Roman" w:cs="Times New Roman" w:eastAsia="Times New Roman" w:hAnsi="Times New Roman"/>
-          <w:color w:val="666666"/>
-          <w:sz w:val="24"/>
-          <w:szCs w:val="24"/>
-          <w:u w:val="none"/>
-        </w:rPr>
-      </w:pPr>
-      <w:hyperlink r:id="rId43">
+          <w:sz w:val="24"/>
+          <w:szCs w:val="24"/>
+          <w:u w:val="none"/>
+        </w:rPr>
+      </w:pPr>
+      <w:hyperlink r:id="rId44">
         <w:r>
           <w:rPr>
             <w:rFonts w:ascii="Times New Roman" w:cs="Times New Roman" w:eastAsia="Times New Roman" w:hAnsi="Times New Roman"/>
@@ -1950,17 +2090,26 @@
       </w:hyperlink>
       <w:r>
         <w:rPr>
-          <w:rtl w:val="0"/>
-        </w:rPr>
-      </w:r>
-    </w:p>
-    <w:p>
-      <w:pPr>
-        <w:numPr>
-          <w:ilvl w:val="0"/>
-          <w:numId w:val="7"/>
-        </w:numPr>
-        <w:spacing w:after="0" w:afterAutospacing="0" w:lineRule="auto"/>
+          <w:rFonts w:ascii="Times New Roman" w:cs="Times New Roman" w:eastAsia="Times New Roman" w:hAnsi="Times New Roman"/>
+          <w:sz w:val="24"/>
+          <w:szCs w:val="24"/>
+          <w:rtl w:val="0"/>
+        </w:rPr>
+        <w:t xml:space="preserve">: The personal website of Nelson Mandela.</w:t>
+      </w:r>
+      <w:r>
+        <w:rPr>
+          <w:rtl w:val="0"/>
+        </w:rPr>
+      </w:r>
+    </w:p>
+    <w:p>
+      <w:pPr>
+        <w:numPr>
+          <w:ilvl w:val="0"/>
+          <w:numId w:val="6"/>
+        </w:numPr>
+        <w:spacing w:after="200" w:lineRule="auto"/>
         <w:ind w:left="720" w:hanging="360"/>
         <w:jc w:val="both"/>
         <w:rPr>
@@ -1971,7 +2120,7 @@
           <w:u w:val="none"/>
         </w:rPr>
       </w:pPr>
-      <w:hyperlink r:id="rId44">
+      <w:hyperlink r:id="rId45">
         <w:r>
           <w:rPr>
             <w:rFonts w:ascii="Times New Roman" w:cs="Times New Roman" w:eastAsia="Times New Roman" w:hAnsi="Times New Roman"/>
@@ -1986,40 +2135,31 @@
       </w:hyperlink>
       <w:r>
         <w:rPr>
-          <w:rtl w:val="0"/>
-        </w:rPr>
-      </w:r>
-    </w:p>
-    <w:p>
-      <w:pPr>
-        <w:numPr>
-          <w:ilvl w:val="0"/>
-          <w:numId w:val="7"/>
-        </w:numPr>
+          <w:rFonts w:ascii="Times New Roman" w:cs="Times New Roman" w:eastAsia="Times New Roman" w:hAnsi="Times New Roman"/>
+          <w:sz w:val="24"/>
+          <w:szCs w:val="24"/>
+          <w:rtl w:val="0"/>
+        </w:rPr>
+        <w:t xml:space="preserve">: The personal website of Mark Zuckerberg.</w:t>
+      </w:r>
+      <w:r>
+        <w:rPr>
+          <w:rtl w:val="0"/>
+        </w:rPr>
+      </w:r>
+    </w:p>
+    <w:p>
+      <w:pPr>
         <w:spacing w:after="200" w:lineRule="auto"/>
-        <w:ind w:left="720" w:hanging="360"/>
+        <w:ind w:left="0" w:firstLine="0"/>
         <w:jc w:val="both"/>
         <w:rPr>
           <w:rFonts w:ascii="Times New Roman" w:cs="Times New Roman" w:eastAsia="Times New Roman" w:hAnsi="Times New Roman"/>
           <w:color w:val="666666"/>
           <w:sz w:val="24"/>
           <w:szCs w:val="24"/>
-          <w:u w:val="none"/>
-        </w:rPr>
-      </w:pPr>
-      <w:hyperlink r:id="rId45">
-        <w:r>
-          <w:rPr>
-            <w:rFonts w:ascii="Times New Roman" w:cs="Times New Roman" w:eastAsia="Times New Roman" w:hAnsi="Times New Roman"/>
-            <w:color w:val="1155cc"/>
-            <w:sz w:val="24"/>
-            <w:szCs w:val="24"/>
-            <w:u w:val="single"/>
-            <w:rtl w:val="0"/>
-          </w:rPr>
-          <w:t xml:space="preserve">www.biography.com</w:t>
-        </w:r>
-      </w:hyperlink>
+        </w:rPr>
+      </w:pPr>
       <w:r>
         <w:rPr>
           <w:rtl w:val="0"/>
@@ -2033,33 +2173,13 @@
         <w:jc w:val="both"/>
         <w:rPr>
           <w:rFonts w:ascii="Times New Roman" w:cs="Times New Roman" w:eastAsia="Times New Roman" w:hAnsi="Times New Roman"/>
-          <w:color w:val="666666"/>
-          <w:sz w:val="24"/>
-          <w:szCs w:val="24"/>
-        </w:rPr>
-      </w:pPr>
-      <w:r>
-        <w:rPr>
-          <w:rtl w:val="0"/>
-        </w:rPr>
-      </w:r>
-    </w:p>
-    <w:p>
-      <w:pPr>
-        <w:spacing w:after="200" w:lineRule="auto"/>
-        <w:ind w:left="720" w:firstLine="0"/>
-        <w:jc w:val="both"/>
-        <w:rPr>
-          <w:rFonts w:ascii="Times New Roman" w:cs="Times New Roman" w:eastAsia="Times New Roman" w:hAnsi="Times New Roman"/>
-          <w:color w:val="666666"/>
-          <w:sz w:val="24"/>
-          <w:szCs w:val="24"/>
-        </w:rPr>
-      </w:pPr>
-      <w:r>
-        <w:rPr>
-          <w:rFonts w:ascii="Times New Roman" w:cs="Times New Roman" w:eastAsia="Times New Roman" w:hAnsi="Times New Roman"/>
-          <w:color w:val="666666"/>
+          <w:sz w:val="24"/>
+          <w:szCs w:val="24"/>
+        </w:rPr>
+      </w:pPr>
+      <w:r>
+        <w:rPr>
+          <w:rFonts w:ascii="Times New Roman" w:cs="Times New Roman" w:eastAsia="Times New Roman" w:hAnsi="Times New Roman"/>
           <w:sz w:val="24"/>
           <w:szCs w:val="24"/>
           <w:rtl w:val="0"/>
@@ -2071,14 +2191,13 @@
       <w:pPr>
         <w:numPr>
           <w:ilvl w:val="0"/>
-          <w:numId w:val="8"/>
+          <w:numId w:val="3"/>
         </w:numPr>
         <w:spacing w:after="0" w:afterAutospacing="0" w:lineRule="auto"/>
         <w:ind w:left="720" w:hanging="360"/>
         <w:jc w:val="both"/>
         <w:rPr>
           <w:rFonts w:ascii="Times New Roman" w:cs="Times New Roman" w:eastAsia="Times New Roman" w:hAnsi="Times New Roman"/>
-          <w:color w:val="666666"/>
           <w:sz w:val="24"/>
           <w:szCs w:val="24"/>
           <w:u w:val="none"/>
@@ -2099,22 +2218,25 @@
       </w:hyperlink>
       <w:r>
         <w:rPr>
-          <w:rtl w:val="0"/>
-        </w:rPr>
-      </w:r>
-    </w:p>
-    <w:p>
-      <w:pPr>
-        <w:numPr>
-          <w:ilvl w:val="0"/>
-          <w:numId w:val="8"/>
+          <w:rFonts w:ascii="Times New Roman" w:cs="Times New Roman" w:eastAsia="Times New Roman" w:hAnsi="Times New Roman"/>
+          <w:sz w:val="24"/>
+          <w:szCs w:val="24"/>
+          <w:rtl w:val="0"/>
+        </w:rPr>
+        <w:t xml:space="preserve">: A patient portal website for Forest Hills Pediatrics where patients log in to see details about their status.</w:t>
+      </w:r>
+    </w:p>
+    <w:p>
+      <w:pPr>
+        <w:numPr>
+          <w:ilvl w:val="0"/>
+          <w:numId w:val="3"/>
         </w:numPr>
         <w:spacing w:after="0" w:afterAutospacing="0" w:lineRule="auto"/>
         <w:ind w:left="720" w:hanging="360"/>
         <w:jc w:val="both"/>
         <w:rPr>
           <w:rFonts w:ascii="Times New Roman" w:cs="Times New Roman" w:eastAsia="Times New Roman" w:hAnsi="Times New Roman"/>
-          <w:color w:val="666666"/>
           <w:sz w:val="24"/>
           <w:szCs w:val="24"/>
           <w:u w:val="none"/>
@@ -2135,22 +2257,25 @@
       </w:hyperlink>
       <w:r>
         <w:rPr>
-          <w:rtl w:val="0"/>
-        </w:rPr>
-      </w:r>
-    </w:p>
-    <w:p>
-      <w:pPr>
-        <w:numPr>
-          <w:ilvl w:val="0"/>
-          <w:numId w:val="8"/>
+          <w:rFonts w:ascii="Times New Roman" w:cs="Times New Roman" w:eastAsia="Times New Roman" w:hAnsi="Times New Roman"/>
+          <w:sz w:val="24"/>
+          <w:szCs w:val="24"/>
+          <w:rtl w:val="0"/>
+        </w:rPr>
+        <w:t xml:space="preserve">: A portal website for students of AAiT to see their grades, progress, and other information.</w:t>
+      </w:r>
+    </w:p>
+    <w:p>
+      <w:pPr>
+        <w:numPr>
+          <w:ilvl w:val="0"/>
+          <w:numId w:val="3"/>
         </w:numPr>
         <w:spacing w:after="0" w:afterAutospacing="0" w:lineRule="auto"/>
         <w:ind w:left="720" w:hanging="360"/>
         <w:jc w:val="both"/>
         <w:rPr>
           <w:rFonts w:ascii="Times New Roman" w:cs="Times New Roman" w:eastAsia="Times New Roman" w:hAnsi="Times New Roman"/>
-          <w:color w:val="666666"/>
           <w:sz w:val="24"/>
           <w:szCs w:val="24"/>
           <w:u w:val="none"/>
@@ -2171,22 +2296,25 @@
       </w:hyperlink>
       <w:r>
         <w:rPr>
-          <w:rtl w:val="0"/>
-        </w:rPr>
-      </w:r>
-    </w:p>
-    <w:p>
-      <w:pPr>
-        <w:numPr>
-          <w:ilvl w:val="0"/>
-          <w:numId w:val="8"/>
+          <w:rFonts w:ascii="Times New Roman" w:cs="Times New Roman" w:eastAsia="Times New Roman" w:hAnsi="Times New Roman"/>
+          <w:sz w:val="24"/>
+          <w:szCs w:val="24"/>
+          <w:rtl w:val="0"/>
+        </w:rPr>
+        <w:t xml:space="preserve">: An application portal of Dickinson College where prospective students who apply see their status.</w:t>
+      </w:r>
+    </w:p>
+    <w:p>
+      <w:pPr>
+        <w:numPr>
+          <w:ilvl w:val="0"/>
+          <w:numId w:val="3"/>
         </w:numPr>
         <w:spacing w:after="0" w:afterAutospacing="0" w:lineRule="auto"/>
         <w:ind w:left="720" w:hanging="360"/>
         <w:jc w:val="both"/>
         <w:rPr>
           <w:rFonts w:ascii="Times New Roman" w:cs="Times New Roman" w:eastAsia="Times New Roman" w:hAnsi="Times New Roman"/>
-          <w:color w:val="666666"/>
           <w:sz w:val="24"/>
           <w:szCs w:val="24"/>
           <w:u w:val="none"/>
@@ -2207,22 +2335,25 @@
       </w:hyperlink>
       <w:r>
         <w:rPr>
-          <w:rtl w:val="0"/>
-        </w:rPr>
-      </w:r>
-    </w:p>
-    <w:p>
-      <w:pPr>
-        <w:numPr>
-          <w:ilvl w:val="0"/>
-          <w:numId w:val="8"/>
+          <w:rFonts w:ascii="Times New Roman" w:cs="Times New Roman" w:eastAsia="Times New Roman" w:hAnsi="Times New Roman"/>
+          <w:sz w:val="24"/>
+          <w:szCs w:val="24"/>
+          <w:rtl w:val="0"/>
+        </w:rPr>
+        <w:t xml:space="preserve">: The portal website of Barclays Bank where its customers see their information.</w:t>
+      </w:r>
+    </w:p>
+    <w:p>
+      <w:pPr>
+        <w:numPr>
+          <w:ilvl w:val="0"/>
+          <w:numId w:val="3"/>
         </w:numPr>
         <w:spacing w:after="200" w:lineRule="auto"/>
         <w:ind w:left="720" w:hanging="360"/>
         <w:jc w:val="both"/>
         <w:rPr>
           <w:rFonts w:ascii="Times New Roman" w:cs="Times New Roman" w:eastAsia="Times New Roman" w:hAnsi="Times New Roman"/>
-          <w:color w:val="666666"/>
           <w:sz w:val="24"/>
           <w:szCs w:val="24"/>
           <w:u w:val="none"/>
@@ -2243,6 +2374,15 @@
       </w:hyperlink>
       <w:r>
         <w:rPr>
+          <w:rFonts w:ascii="Times New Roman" w:cs="Times New Roman" w:eastAsia="Times New Roman" w:hAnsi="Times New Roman"/>
+          <w:sz w:val="24"/>
+          <w:szCs w:val="24"/>
+          <w:rtl w:val="0"/>
+        </w:rPr>
+        <w:t xml:space="preserve">: An employee portal for employees working in Domino’s pizza.</w:t>
+      </w:r>
+      <w:r>
+        <w:rPr>
           <w:rtl w:val="0"/>
         </w:rPr>
       </w:r>
@@ -2254,15 +2394,13 @@
         <w:jc w:val="both"/>
         <w:rPr>
           <w:rFonts w:ascii="Times New Roman" w:cs="Times New Roman" w:eastAsia="Times New Roman" w:hAnsi="Times New Roman"/>
-          <w:color w:val="666666"/>
-          <w:sz w:val="24"/>
-          <w:szCs w:val="24"/>
-        </w:rPr>
-      </w:pPr>
-      <w:r>
-        <w:rPr>
-          <w:rFonts w:ascii="Times New Roman" w:cs="Times New Roman" w:eastAsia="Times New Roman" w:hAnsi="Times New Roman"/>
-          <w:color w:val="666666"/>
+          <w:sz w:val="24"/>
+          <w:szCs w:val="24"/>
+        </w:rPr>
+      </w:pPr>
+      <w:r>
+        <w:rPr>
+          <w:rFonts w:ascii="Times New Roman" w:cs="Times New Roman" w:eastAsia="Times New Roman" w:hAnsi="Times New Roman"/>
           <w:sz w:val="24"/>
           <w:szCs w:val="24"/>
           <w:rtl w:val="0"/>
@@ -2281,7 +2419,6 @@
         <w:jc w:val="both"/>
         <w:rPr>
           <w:rFonts w:ascii="Times New Roman" w:cs="Times New Roman" w:eastAsia="Times New Roman" w:hAnsi="Times New Roman"/>
-          <w:color w:val="666666"/>
           <w:sz w:val="24"/>
           <w:szCs w:val="24"/>
           <w:u w:val="none"/>
@@ -2302,8 +2439,12 @@
       </w:hyperlink>
       <w:r>
         <w:rPr>
-          <w:rtl w:val="0"/>
-        </w:rPr>
+          <w:rFonts w:ascii="Times New Roman" w:cs="Times New Roman" w:eastAsia="Times New Roman" w:hAnsi="Times New Roman"/>
+          <w:sz w:val="24"/>
+          <w:szCs w:val="24"/>
+          <w:rtl w:val="0"/>
+        </w:rPr>
+        <w:t xml:space="preserve">: A community website where programmers share ideas and help each other when they have problems.</w:t>
       </w:r>
     </w:p>
     <w:p>
@@ -2317,7 +2458,6 @@
         <w:jc w:val="both"/>
         <w:rPr>
           <w:rFonts w:ascii="Times New Roman" w:cs="Times New Roman" w:eastAsia="Times New Roman" w:hAnsi="Times New Roman"/>
-          <w:color w:val="666666"/>
           <w:sz w:val="24"/>
           <w:szCs w:val="24"/>
           <w:u w:val="none"/>
@@ -2338,8 +2478,12 @@
       </w:hyperlink>
       <w:r>
         <w:rPr>
-          <w:rtl w:val="0"/>
-        </w:rPr>
+          <w:rFonts w:ascii="Times New Roman" w:cs="Times New Roman" w:eastAsia="Times New Roman" w:hAnsi="Times New Roman"/>
+          <w:sz w:val="24"/>
+          <w:szCs w:val="24"/>
+          <w:rtl w:val="0"/>
+        </w:rPr>
+        <w:t xml:space="preserve">: is an encyclopedia website that is written by the community using it.</w:t>
       </w:r>
     </w:p>
     <w:p>
@@ -2353,7 +2497,6 @@
         <w:jc w:val="both"/>
         <w:rPr>
           <w:rFonts w:ascii="Times New Roman" w:cs="Times New Roman" w:eastAsia="Times New Roman" w:hAnsi="Times New Roman"/>
-          <w:color w:val="666666"/>
           <w:sz w:val="24"/>
           <w:szCs w:val="24"/>
           <w:u w:val="none"/>
@@ -2374,8 +2517,12 @@
       </w:hyperlink>
       <w:r>
         <w:rPr>
-          <w:rtl w:val="0"/>
-        </w:rPr>
+          <w:rFonts w:ascii="Times New Roman" w:cs="Times New Roman" w:eastAsia="Times New Roman" w:hAnsi="Times New Roman"/>
+          <w:sz w:val="24"/>
+          <w:szCs w:val="24"/>
+          <w:rtl w:val="0"/>
+        </w:rPr>
+        <w:t xml:space="preserve">: is the oldest encyclopedia that is now in the form of a website.</w:t>
       </w:r>
     </w:p>
     <w:p>
@@ -2389,7 +2536,6 @@
         <w:jc w:val="both"/>
         <w:rPr>
           <w:rFonts w:ascii="Times New Roman" w:cs="Times New Roman" w:eastAsia="Times New Roman" w:hAnsi="Times New Roman"/>
-          <w:color w:val="666666"/>
           <w:sz w:val="24"/>
           <w:szCs w:val="24"/>
           <w:u w:val="none"/>
@@ -2410,8 +2556,12 @@
       </w:hyperlink>
       <w:r>
         <w:rPr>
-          <w:rtl w:val="0"/>
-        </w:rPr>
+          <w:rFonts w:ascii="Times New Roman" w:cs="Times New Roman" w:eastAsia="Times New Roman" w:hAnsi="Times New Roman"/>
+          <w:sz w:val="24"/>
+          <w:szCs w:val="24"/>
+          <w:rtl w:val="0"/>
+        </w:rPr>
+        <w:t xml:space="preserve">: A community website where people ask questions and others answer it.</w:t>
       </w:r>
     </w:p>
     <w:p>
@@ -2425,7 +2575,6 @@
         <w:jc w:val="both"/>
         <w:rPr>
           <w:rFonts w:ascii="Times New Roman" w:cs="Times New Roman" w:eastAsia="Times New Roman" w:hAnsi="Times New Roman"/>
-          <w:color w:val="666666"/>
           <w:sz w:val="24"/>
           <w:szCs w:val="24"/>
           <w:u w:val="none"/>
@@ -2446,6 +2595,15 @@
       </w:hyperlink>
       <w:r>
         <w:rPr>
+          <w:rFonts w:ascii="Times New Roman" w:cs="Times New Roman" w:eastAsia="Times New Roman" w:hAnsi="Times New Roman"/>
+          <w:sz w:val="24"/>
+          <w:szCs w:val="24"/>
+          <w:rtl w:val="0"/>
+        </w:rPr>
+        <w:t xml:space="preserve">: A wiki-style website to show others how to do things.</w:t>
+      </w:r>
+      <w:r>
+        <w:rPr>
           <w:rtl w:val="0"/>
         </w:rPr>
       </w:r>
@@ -2472,7 +2630,7 @@
       <w:pPr>
         <w:numPr>
           <w:ilvl w:val="0"/>
-          <w:numId w:val="2"/>
+          <w:numId w:val="1"/>
         </w:numPr>
         <w:spacing w:after="200" w:lineRule="auto"/>
         <w:ind w:left="720" w:hanging="360"/>
@@ -2496,8 +2654,711 @@
         <w:t xml:space="preserve"> What are the guidelines for evaluating the value of a Web site? Try to evaluate 2-5 websites based on the guideline and put your judgment</w:t>
       </w:r>
     </w:p>
+    <w:p>
+      <w:pPr>
+        <w:spacing w:after="200" w:lineRule="auto"/>
+        <w:ind w:left="720" w:firstLine="0"/>
+        <w:jc w:val="both"/>
+        <w:rPr>
+          <w:rFonts w:ascii="Times New Roman" w:cs="Times New Roman" w:eastAsia="Times New Roman" w:hAnsi="Times New Roman"/>
+          <w:sz w:val="24"/>
+          <w:szCs w:val="24"/>
+        </w:rPr>
+      </w:pPr>
+      <w:r>
+        <w:rPr>
+          <w:rFonts w:ascii="Times New Roman" w:cs="Times New Roman" w:eastAsia="Times New Roman" w:hAnsi="Times New Roman"/>
+          <w:b w:val="1"/>
+          <w:sz w:val="24"/>
+          <w:szCs w:val="24"/>
+          <w:rtl w:val="0"/>
+        </w:rPr>
+        <w:t xml:space="preserve">Purpose</w:t>
+      </w:r>
+      <w:r>
+        <w:rPr>
+          <w:rFonts w:ascii="Times New Roman" w:cs="Times New Roman" w:eastAsia="Times New Roman" w:hAnsi="Times New Roman"/>
+          <w:sz w:val="24"/>
+          <w:szCs w:val="24"/>
+          <w:rtl w:val="0"/>
+        </w:rPr>
+        <w:t xml:space="preserve">: refers to the quality of whether a website contains information that is clear or not. This can vary from website to website as the message the creator wants to pass might be different however once decided it should have a constant theme on the entire website.</w:t>
+      </w:r>
+    </w:p>
+    <w:p>
+      <w:pPr>
+        <w:spacing w:after="200" w:lineRule="auto"/>
+        <w:ind w:left="720" w:firstLine="0"/>
+        <w:jc w:val="both"/>
+        <w:rPr>
+          <w:rFonts w:ascii="Times New Roman" w:cs="Times New Roman" w:eastAsia="Times New Roman" w:hAnsi="Times New Roman"/>
+          <w:sz w:val="24"/>
+          <w:szCs w:val="24"/>
+        </w:rPr>
+      </w:pPr>
+      <w:r>
+        <w:rPr>
+          <w:rFonts w:ascii="Times New Roman" w:cs="Times New Roman" w:eastAsia="Times New Roman" w:hAnsi="Times New Roman"/>
+          <w:b w:val="1"/>
+          <w:sz w:val="24"/>
+          <w:szCs w:val="24"/>
+          <w:rtl w:val="0"/>
+        </w:rPr>
+        <w:t xml:space="preserve">Content</w:t>
+      </w:r>
+      <w:r>
+        <w:rPr>
+          <w:rFonts w:ascii="Times New Roman" w:cs="Times New Roman" w:eastAsia="Times New Roman" w:hAnsi="Times New Roman"/>
+          <w:sz w:val="24"/>
+          <w:szCs w:val="24"/>
+          <w:rtl w:val="0"/>
+        </w:rPr>
+        <w:t xml:space="preserve">: The content is the characteristics of the quality of information on the website. This is a measure of how well-researched, unbiased, and useful the content presented on the website so that the users’ experience is worthwhile.</w:t>
+      </w:r>
+    </w:p>
+    <w:p>
+      <w:pPr>
+        <w:spacing w:after="200" w:lineRule="auto"/>
+        <w:ind w:left="720" w:firstLine="0"/>
+        <w:jc w:val="both"/>
+        <w:rPr>
+          <w:rFonts w:ascii="Times New Roman" w:cs="Times New Roman" w:eastAsia="Times New Roman" w:hAnsi="Times New Roman"/>
+          <w:sz w:val="24"/>
+          <w:szCs w:val="24"/>
+        </w:rPr>
+      </w:pPr>
+      <w:r>
+        <w:rPr>
+          <w:rFonts w:ascii="Times New Roman" w:cs="Times New Roman" w:eastAsia="Times New Roman" w:hAnsi="Times New Roman"/>
+          <w:b w:val="1"/>
+          <w:sz w:val="24"/>
+          <w:szCs w:val="24"/>
+          <w:rtl w:val="0"/>
+        </w:rPr>
+        <w:t xml:space="preserve">Authority</w:t>
+      </w:r>
+      <w:r>
+        <w:rPr>
+          <w:rFonts w:ascii="Times New Roman" w:cs="Times New Roman" w:eastAsia="Times New Roman" w:hAnsi="Times New Roman"/>
+          <w:sz w:val="24"/>
+          <w:szCs w:val="24"/>
+          <w:rtl w:val="0"/>
+        </w:rPr>
+        <w:t xml:space="preserve">: The website must show clearly who developed and is in charge of the website. The contact information of the person or organization responsible for the website must also be on the website. A site that has this quality shows that it is transparent and accountable to its users and is likely to be trusted.</w:t>
+      </w:r>
+    </w:p>
+    <w:p>
+      <w:pPr>
+        <w:spacing w:after="200" w:lineRule="auto"/>
+        <w:ind w:left="720" w:firstLine="0"/>
+        <w:jc w:val="both"/>
+        <w:rPr>
+          <w:rFonts w:ascii="Times New Roman" w:cs="Times New Roman" w:eastAsia="Times New Roman" w:hAnsi="Times New Roman"/>
+          <w:sz w:val="24"/>
+          <w:szCs w:val="24"/>
+        </w:rPr>
+      </w:pPr>
+      <w:r>
+        <w:rPr>
+          <w:rFonts w:ascii="Times New Roman" w:cs="Times New Roman" w:eastAsia="Times New Roman" w:hAnsi="Times New Roman"/>
+          <w:b w:val="1"/>
+          <w:sz w:val="24"/>
+          <w:szCs w:val="24"/>
+          <w:rtl w:val="0"/>
+        </w:rPr>
+        <w:t xml:space="preserve">Functionality</w:t>
+      </w:r>
+      <w:r>
+        <w:rPr>
+          <w:rFonts w:ascii="Times New Roman" w:cs="Times New Roman" w:eastAsia="Times New Roman" w:hAnsi="Times New Roman"/>
+          <w:sz w:val="24"/>
+          <w:szCs w:val="24"/>
+          <w:rtl w:val="0"/>
+        </w:rPr>
+        <w:t xml:space="preserve">: This is the quality of a website that makes sure a website is functioning as it is supposed to be. A site that works to increase its functionality is more likely to attract more users than a website that is hard to use for even simpler tasks.</w:t>
+      </w:r>
+    </w:p>
+    <w:p>
+      <w:pPr>
+        <w:spacing w:after="200" w:lineRule="auto"/>
+        <w:ind w:left="720" w:firstLine="0"/>
+        <w:jc w:val="both"/>
+        <w:rPr>
+          <w:rFonts w:ascii="Times New Roman" w:cs="Times New Roman" w:eastAsia="Times New Roman" w:hAnsi="Times New Roman"/>
+          <w:sz w:val="24"/>
+          <w:szCs w:val="24"/>
+        </w:rPr>
+      </w:pPr>
+      <w:r>
+        <w:rPr>
+          <w:rFonts w:ascii="Times New Roman" w:cs="Times New Roman" w:eastAsia="Times New Roman" w:hAnsi="Times New Roman"/>
+          <w:b w:val="1"/>
+          <w:sz w:val="24"/>
+          <w:szCs w:val="24"/>
+          <w:rtl w:val="0"/>
+        </w:rPr>
+        <w:t xml:space="preserve">Aesthetics</w:t>
+      </w:r>
+      <w:r>
+        <w:rPr>
+          <w:rFonts w:ascii="Times New Roman" w:cs="Times New Roman" w:eastAsia="Times New Roman" w:hAnsi="Times New Roman"/>
+          <w:sz w:val="24"/>
+          <w:szCs w:val="24"/>
+          <w:rtl w:val="0"/>
+        </w:rPr>
+        <w:t xml:space="preserve">: refers to the feel of the website when people are using it. It can range from using the right colors to nice shapes to animations. It is hard to appeal to every person that uses our websites because people have different choices but creating a nice-looking website is following general guidelines and make a website that pleases others.</w:t>
+      </w:r>
+    </w:p>
+    <w:p>
+      <w:pPr>
+        <w:spacing w:after="200" w:lineRule="auto"/>
+        <w:ind w:left="720" w:firstLine="0"/>
+        <w:jc w:val="both"/>
+        <w:rPr>
+          <w:rFonts w:ascii="Times New Roman" w:cs="Times New Roman" w:eastAsia="Times New Roman" w:hAnsi="Times New Roman"/>
+          <w:sz w:val="24"/>
+          <w:szCs w:val="24"/>
+        </w:rPr>
+      </w:pPr>
+      <w:r>
+        <w:rPr>
+          <w:rtl w:val="0"/>
+        </w:rPr>
+      </w:r>
+    </w:p>
+    <w:p>
+      <w:pPr>
+        <w:spacing w:after="200" w:lineRule="auto"/>
+        <w:ind w:left="720" w:firstLine="0"/>
+        <w:jc w:val="both"/>
+        <w:rPr>
+          <w:rFonts w:ascii="Times New Roman" w:cs="Times New Roman" w:eastAsia="Times New Roman" w:hAnsi="Times New Roman"/>
+          <w:sz w:val="24"/>
+          <w:szCs w:val="24"/>
+        </w:rPr>
+      </w:pPr>
+      <w:r>
+        <w:rPr>
+          <w:rFonts w:ascii="Times New Roman" w:cs="Times New Roman" w:eastAsia="Times New Roman" w:hAnsi="Times New Roman"/>
+          <w:sz w:val="24"/>
+          <w:szCs w:val="24"/>
+          <w:rtl w:val="0"/>
+        </w:rPr>
+        <w:t xml:space="preserve">To demonstrate how to apply the guidelines to evaluate a website we will use the following websites.</w:t>
+      </w:r>
+    </w:p>
+    <w:p>
+      <w:pPr>
+        <w:numPr>
+          <w:ilvl w:val="0"/>
+          <w:numId w:val="10"/>
+        </w:numPr>
+        <w:spacing w:after="0" w:afterAutospacing="0" w:lineRule="auto"/>
+        <w:ind w:left="1440" w:hanging="360"/>
+        <w:jc w:val="both"/>
+        <w:rPr>
+          <w:rFonts w:ascii="Times New Roman" w:cs="Times New Roman" w:eastAsia="Times New Roman" w:hAnsi="Times New Roman"/>
+          <w:sz w:val="24"/>
+          <w:szCs w:val="24"/>
+          <w:u w:val="none"/>
+        </w:rPr>
+      </w:pPr>
+      <w:hyperlink r:id="rId56">
+        <w:r>
+          <w:rPr>
+            <w:rFonts w:ascii="Times New Roman" w:cs="Times New Roman" w:eastAsia="Times New Roman" w:hAnsi="Times New Roman"/>
+            <w:color w:val="1155cc"/>
+            <w:sz w:val="24"/>
+            <w:szCs w:val="24"/>
+            <w:u w:val="single"/>
+            <w:rtl w:val="0"/>
+          </w:rPr>
+          <w:t xml:space="preserve">YouTube</w:t>
+        </w:r>
+      </w:hyperlink>
+      <w:r>
+        <w:rPr>
+          <w:rtl w:val="0"/>
+        </w:rPr>
+      </w:r>
+    </w:p>
+    <w:p>
+      <w:pPr>
+        <w:numPr>
+          <w:ilvl w:val="1"/>
+          <w:numId w:val="10"/>
+        </w:numPr>
+        <w:spacing w:after="0" w:afterAutospacing="0" w:lineRule="auto"/>
+        <w:ind w:left="2160" w:hanging="360"/>
+        <w:jc w:val="both"/>
+        <w:rPr>
+          <w:rFonts w:ascii="Times New Roman" w:cs="Times New Roman" w:eastAsia="Times New Roman" w:hAnsi="Times New Roman"/>
+          <w:sz w:val="24"/>
+          <w:szCs w:val="24"/>
+          <w:u w:val="none"/>
+        </w:rPr>
+      </w:pPr>
+      <w:r>
+        <w:rPr>
+          <w:rFonts w:ascii="Times New Roman" w:cs="Times New Roman" w:eastAsia="Times New Roman" w:hAnsi="Times New Roman"/>
+          <w:sz w:val="24"/>
+          <w:szCs w:val="24"/>
+          <w:rtl w:val="0"/>
+        </w:rPr>
+        <w:t xml:space="preserve">Purpose - I think the purpose of YouTube is well-defined because it has shown very clearly that it is a video sharing website and anyone who is not familiar with it can pretty much guess it.</w:t>
+      </w:r>
+    </w:p>
+    <w:p>
+      <w:pPr>
+        <w:numPr>
+          <w:ilvl w:val="1"/>
+          <w:numId w:val="10"/>
+        </w:numPr>
+        <w:spacing w:after="0" w:afterAutospacing="0" w:lineRule="auto"/>
+        <w:ind w:left="2160" w:hanging="360"/>
+        <w:jc w:val="both"/>
+        <w:rPr>
+          <w:rFonts w:ascii="Times New Roman" w:cs="Times New Roman" w:eastAsia="Times New Roman" w:hAnsi="Times New Roman"/>
+          <w:sz w:val="24"/>
+          <w:szCs w:val="24"/>
+          <w:u w:val="none"/>
+        </w:rPr>
+      </w:pPr>
+      <w:r>
+        <w:rPr>
+          <w:rFonts w:ascii="Times New Roman" w:cs="Times New Roman" w:eastAsia="Times New Roman" w:hAnsi="Times New Roman"/>
+          <w:sz w:val="24"/>
+          <w:szCs w:val="24"/>
+          <w:rtl w:val="0"/>
+        </w:rPr>
+        <w:t xml:space="preserve">Content - This is not a strong quality of YouTube because it does not control what is uploaded to the website. However, YouTube is trying to moderate some content that might be off-limits and offensive.</w:t>
+      </w:r>
+    </w:p>
+    <w:p>
+      <w:pPr>
+        <w:numPr>
+          <w:ilvl w:val="1"/>
+          <w:numId w:val="10"/>
+        </w:numPr>
+        <w:spacing w:after="0" w:afterAutospacing="0" w:lineRule="auto"/>
+        <w:ind w:left="2160" w:hanging="360"/>
+        <w:jc w:val="both"/>
+        <w:rPr>
+          <w:rFonts w:ascii="Times New Roman" w:cs="Times New Roman" w:eastAsia="Times New Roman" w:hAnsi="Times New Roman"/>
+          <w:sz w:val="24"/>
+          <w:szCs w:val="24"/>
+          <w:u w:val="none"/>
+        </w:rPr>
+      </w:pPr>
+      <w:r>
+        <w:rPr>
+          <w:rFonts w:ascii="Times New Roman" w:cs="Times New Roman" w:eastAsia="Times New Roman" w:hAnsi="Times New Roman"/>
+          <w:sz w:val="24"/>
+          <w:szCs w:val="24"/>
+          <w:rtl w:val="0"/>
+        </w:rPr>
+        <w:t xml:space="preserve">Authority - This is very clear and we can see from the website that Google is the organization that controls YouTube.</w:t>
+      </w:r>
+    </w:p>
+    <w:p>
+      <w:pPr>
+        <w:numPr>
+          <w:ilvl w:val="1"/>
+          <w:numId w:val="10"/>
+        </w:numPr>
+        <w:spacing w:after="0" w:afterAutospacing="0" w:lineRule="auto"/>
+        <w:ind w:left="2160" w:hanging="360"/>
+        <w:jc w:val="both"/>
+        <w:rPr>
+          <w:rFonts w:ascii="Times New Roman" w:cs="Times New Roman" w:eastAsia="Times New Roman" w:hAnsi="Times New Roman"/>
+          <w:sz w:val="24"/>
+          <w:szCs w:val="24"/>
+          <w:u w:val="none"/>
+        </w:rPr>
+      </w:pPr>
+      <w:r>
+        <w:rPr>
+          <w:rFonts w:ascii="Times New Roman" w:cs="Times New Roman" w:eastAsia="Times New Roman" w:hAnsi="Times New Roman"/>
+          <w:sz w:val="24"/>
+          <w:szCs w:val="24"/>
+          <w:rtl w:val="0"/>
+        </w:rPr>
+        <w:t xml:space="preserve">Functionality - YouTube, in my opinion, has great functionality because of two reasons. First, it is very easy to use anyone who has ever used a video player can easily use YouTube, and secondly, it has a great search bar which makes finding the content we want very easy.</w:t>
+      </w:r>
+    </w:p>
+    <w:p>
+      <w:pPr>
+        <w:numPr>
+          <w:ilvl w:val="1"/>
+          <w:numId w:val="10"/>
+        </w:numPr>
+        <w:spacing w:after="0" w:afterAutospacing="0" w:lineRule="auto"/>
+        <w:ind w:left="2160" w:hanging="360"/>
+        <w:jc w:val="both"/>
+        <w:rPr>
+          <w:rFonts w:ascii="Times New Roman" w:cs="Times New Roman" w:eastAsia="Times New Roman" w:hAnsi="Times New Roman"/>
+          <w:sz w:val="24"/>
+          <w:szCs w:val="24"/>
+          <w:u w:val="none"/>
+        </w:rPr>
+      </w:pPr>
+      <w:r>
+        <w:rPr>
+          <w:rFonts w:ascii="Times New Roman" w:cs="Times New Roman" w:eastAsia="Times New Roman" w:hAnsi="Times New Roman"/>
+          <w:sz w:val="24"/>
+          <w:szCs w:val="24"/>
+          <w:rtl w:val="0"/>
+        </w:rPr>
+        <w:t xml:space="preserve">Aesthetics - YouTube has a good interface that stays consistent from page to page which makes it pleasing to use. </w:t>
+      </w:r>
+      <w:r>
+        <w:rPr>
+          <w:rtl w:val="0"/>
+        </w:rPr>
+      </w:r>
+    </w:p>
+    <w:p>
+      <w:pPr>
+        <w:numPr>
+          <w:ilvl w:val="0"/>
+          <w:numId w:val="10"/>
+        </w:numPr>
+        <w:spacing w:after="0" w:afterAutospacing="0" w:lineRule="auto"/>
+        <w:ind w:left="1440" w:hanging="360"/>
+        <w:jc w:val="both"/>
+        <w:rPr>
+          <w:rFonts w:ascii="Times New Roman" w:cs="Times New Roman" w:eastAsia="Times New Roman" w:hAnsi="Times New Roman"/>
+          <w:sz w:val="24"/>
+          <w:szCs w:val="24"/>
+          <w:u w:val="none"/>
+        </w:rPr>
+      </w:pPr>
+      <w:hyperlink r:id="rId57">
+        <w:r>
+          <w:rPr>
+            <w:rFonts w:ascii="Times New Roman" w:cs="Times New Roman" w:eastAsia="Times New Roman" w:hAnsi="Times New Roman"/>
+            <w:color w:val="1155cc"/>
+            <w:sz w:val="24"/>
+            <w:szCs w:val="24"/>
+            <w:u w:val="single"/>
+            <w:rtl w:val="0"/>
+          </w:rPr>
+          <w:t xml:space="preserve">Wikipedia</w:t>
+        </w:r>
+      </w:hyperlink>
+      <w:r>
+        <w:rPr>
+          <w:rtl w:val="0"/>
+        </w:rPr>
+      </w:r>
+    </w:p>
+    <w:p>
+      <w:pPr>
+        <w:numPr>
+          <w:ilvl w:val="1"/>
+          <w:numId w:val="10"/>
+        </w:numPr>
+        <w:spacing w:after="0" w:afterAutospacing="0" w:lineRule="auto"/>
+        <w:ind w:left="2160" w:hanging="360"/>
+        <w:jc w:val="both"/>
+        <w:rPr>
+          <w:rFonts w:ascii="Times New Roman" w:cs="Times New Roman" w:eastAsia="Times New Roman" w:hAnsi="Times New Roman"/>
+          <w:sz w:val="24"/>
+          <w:szCs w:val="24"/>
+          <w:u w:val="none"/>
+        </w:rPr>
+      </w:pPr>
+      <w:r>
+        <w:rPr>
+          <w:rFonts w:ascii="Times New Roman" w:cs="Times New Roman" w:eastAsia="Times New Roman" w:hAnsi="Times New Roman"/>
+          <w:sz w:val="24"/>
+          <w:szCs w:val="24"/>
+          <w:rtl w:val="0"/>
+        </w:rPr>
+        <w:t xml:space="preserve">Purpose - The purpose of Wikipedia is also straightforward it is to create the largest online encyclopedia created by the community that everyone can use for free.</w:t>
+      </w:r>
+    </w:p>
+    <w:p>
+      <w:pPr>
+        <w:numPr>
+          <w:ilvl w:val="1"/>
+          <w:numId w:val="10"/>
+        </w:numPr>
+        <w:spacing w:after="0" w:afterAutospacing="0" w:lineRule="auto"/>
+        <w:ind w:left="2160" w:hanging="360"/>
+        <w:jc w:val="both"/>
+        <w:rPr>
+          <w:rFonts w:ascii="Times New Roman" w:cs="Times New Roman" w:eastAsia="Times New Roman" w:hAnsi="Times New Roman"/>
+          <w:sz w:val="24"/>
+          <w:szCs w:val="24"/>
+          <w:u w:val="none"/>
+        </w:rPr>
+      </w:pPr>
+      <w:r>
+        <w:rPr>
+          <w:rFonts w:ascii="Times New Roman" w:cs="Times New Roman" w:eastAsia="Times New Roman" w:hAnsi="Times New Roman"/>
+          <w:sz w:val="24"/>
+          <w:szCs w:val="24"/>
+          <w:rtl w:val="0"/>
+        </w:rPr>
+        <w:t xml:space="preserve">Content - Wikipedia suffers in this evaluation criteria the content is completely generated by the users. So anyone can write anything on Wikipedia. This lessens the credibility of Wikipedia as a primary information source.</w:t>
+      </w:r>
+    </w:p>
+    <w:p>
+      <w:pPr>
+        <w:numPr>
+          <w:ilvl w:val="1"/>
+          <w:numId w:val="10"/>
+        </w:numPr>
+        <w:spacing w:after="0" w:afterAutospacing="0" w:lineRule="auto"/>
+        <w:ind w:left="2160" w:hanging="360"/>
+        <w:jc w:val="both"/>
+        <w:rPr>
+          <w:rFonts w:ascii="Times New Roman" w:cs="Times New Roman" w:eastAsia="Times New Roman" w:hAnsi="Times New Roman"/>
+          <w:sz w:val="24"/>
+          <w:szCs w:val="24"/>
+          <w:u w:val="none"/>
+        </w:rPr>
+      </w:pPr>
+      <w:r>
+        <w:rPr>
+          <w:rFonts w:ascii="Times New Roman" w:cs="Times New Roman" w:eastAsia="Times New Roman" w:hAnsi="Times New Roman"/>
+          <w:sz w:val="24"/>
+          <w:szCs w:val="24"/>
+          <w:rtl w:val="0"/>
+        </w:rPr>
+        <w:t xml:space="preserve">Authority - Wikipedia is managed by the non-profit organization called Wikimedia Foundation however this organization has no control over the content on Wikipedia or its sister websites.</w:t>
+      </w:r>
+    </w:p>
+    <w:p>
+      <w:pPr>
+        <w:numPr>
+          <w:ilvl w:val="1"/>
+          <w:numId w:val="10"/>
+        </w:numPr>
+        <w:spacing w:after="0" w:afterAutospacing="0" w:lineRule="auto"/>
+        <w:ind w:left="2160" w:hanging="360"/>
+        <w:jc w:val="both"/>
+        <w:rPr>
+          <w:rFonts w:ascii="Times New Roman" w:cs="Times New Roman" w:eastAsia="Times New Roman" w:hAnsi="Times New Roman"/>
+          <w:sz w:val="24"/>
+          <w:szCs w:val="24"/>
+          <w:u w:val="none"/>
+        </w:rPr>
+      </w:pPr>
+      <w:r>
+        <w:rPr>
+          <w:rFonts w:ascii="Times New Roman" w:cs="Times New Roman" w:eastAsia="Times New Roman" w:hAnsi="Times New Roman"/>
+          <w:sz w:val="24"/>
+          <w:szCs w:val="24"/>
+          <w:rtl w:val="0"/>
+        </w:rPr>
+        <w:t xml:space="preserve">Functionality - Wikipedia has good functionality. It is very easy to find a page on the topics we need and it creates various hyperlinks which are useful to explain terms which we don’t know.</w:t>
+      </w:r>
+    </w:p>
+    <w:p>
+      <w:pPr>
+        <w:numPr>
+          <w:ilvl w:val="1"/>
+          <w:numId w:val="10"/>
+        </w:numPr>
+        <w:spacing w:after="0" w:afterAutospacing="0" w:lineRule="auto"/>
+        <w:ind w:left="2160" w:hanging="360"/>
+        <w:jc w:val="both"/>
+        <w:rPr>
+          <w:rFonts w:ascii="Times New Roman" w:cs="Times New Roman" w:eastAsia="Times New Roman" w:hAnsi="Times New Roman"/>
+          <w:sz w:val="24"/>
+          <w:szCs w:val="24"/>
+          <w:u w:val="none"/>
+        </w:rPr>
+      </w:pPr>
+      <w:r>
+        <w:rPr>
+          <w:rFonts w:ascii="Times New Roman" w:cs="Times New Roman" w:eastAsia="Times New Roman" w:hAnsi="Times New Roman"/>
+          <w:sz w:val="24"/>
+          <w:szCs w:val="24"/>
+          <w:rtl w:val="0"/>
+        </w:rPr>
+        <w:t xml:space="preserve">Aesthetics - Wikipedia’s website looks a little too old and doesn’t have much styling, which is why reading some materials seem a lot and frustrating.</w:t>
+      </w:r>
+      <w:r>
+        <w:rPr>
+          <w:rtl w:val="0"/>
+        </w:rPr>
+      </w:r>
+    </w:p>
+    <w:p>
+      <w:pPr>
+        <w:numPr>
+          <w:ilvl w:val="0"/>
+          <w:numId w:val="10"/>
+        </w:numPr>
+        <w:spacing w:after="0" w:afterAutospacing="0" w:lineRule="auto"/>
+        <w:ind w:left="1440" w:hanging="360"/>
+        <w:jc w:val="both"/>
+        <w:rPr>
+          <w:rFonts w:ascii="Times New Roman" w:cs="Times New Roman" w:eastAsia="Times New Roman" w:hAnsi="Times New Roman"/>
+          <w:sz w:val="24"/>
+          <w:szCs w:val="24"/>
+          <w:u w:val="none"/>
+        </w:rPr>
+      </w:pPr>
+      <w:hyperlink r:id="rId58">
+        <w:r>
+          <w:rPr>
+            <w:rFonts w:ascii="Times New Roman" w:cs="Times New Roman" w:eastAsia="Times New Roman" w:hAnsi="Times New Roman"/>
+            <w:color w:val="1155cc"/>
+            <w:sz w:val="24"/>
+            <w:szCs w:val="24"/>
+            <w:u w:val="single"/>
+            <w:rtl w:val="0"/>
+          </w:rPr>
+          <w:t xml:space="preserve">Khan Academy</w:t>
+        </w:r>
+      </w:hyperlink>
+      <w:r>
+        <w:rPr>
+          <w:rtl w:val="0"/>
+        </w:rPr>
+      </w:r>
+    </w:p>
+    <w:p>
+      <w:pPr>
+        <w:numPr>
+          <w:ilvl w:val="1"/>
+          <w:numId w:val="10"/>
+        </w:numPr>
+        <w:spacing w:after="0" w:afterAutospacing="0" w:lineRule="auto"/>
+        <w:ind w:left="2160" w:hanging="360"/>
+        <w:jc w:val="both"/>
+        <w:rPr>
+          <w:rFonts w:ascii="Times New Roman" w:cs="Times New Roman" w:eastAsia="Times New Roman" w:hAnsi="Times New Roman"/>
+          <w:sz w:val="24"/>
+          <w:szCs w:val="24"/>
+          <w:u w:val="none"/>
+        </w:rPr>
+      </w:pPr>
+      <w:r>
+        <w:rPr>
+          <w:rFonts w:ascii="Times New Roman" w:cs="Times New Roman" w:eastAsia="Times New Roman" w:hAnsi="Times New Roman"/>
+          <w:sz w:val="24"/>
+          <w:szCs w:val="24"/>
+          <w:rtl w:val="0"/>
+        </w:rPr>
+        <w:t xml:space="preserve">Purpose - The purpose of the website as we can see from the content and the homepage is to make high-quality education accessible to everyone.\</w:t>
+      </w:r>
+    </w:p>
+    <w:p>
+      <w:pPr>
+        <w:numPr>
+          <w:ilvl w:val="1"/>
+          <w:numId w:val="10"/>
+        </w:numPr>
+        <w:spacing w:after="0" w:afterAutospacing="0" w:lineRule="auto"/>
+        <w:ind w:left="2160" w:hanging="360"/>
+        <w:jc w:val="both"/>
+        <w:rPr>
+          <w:rFonts w:ascii="Times New Roman" w:cs="Times New Roman" w:eastAsia="Times New Roman" w:hAnsi="Times New Roman"/>
+          <w:sz w:val="24"/>
+          <w:szCs w:val="24"/>
+          <w:u w:val="none"/>
+        </w:rPr>
+      </w:pPr>
+      <w:r>
+        <w:rPr>
+          <w:rFonts w:ascii="Times New Roman" w:cs="Times New Roman" w:eastAsia="Times New Roman" w:hAnsi="Times New Roman"/>
+          <w:sz w:val="24"/>
+          <w:szCs w:val="24"/>
+          <w:rtl w:val="0"/>
+        </w:rPr>
+        <w:t xml:space="preserve">Content - Khan Academy has great content because it offers quality courses and teaching materials that are developed by qualified people.</w:t>
+      </w:r>
+    </w:p>
+    <w:p>
+      <w:pPr>
+        <w:numPr>
+          <w:ilvl w:val="1"/>
+          <w:numId w:val="10"/>
+        </w:numPr>
+        <w:spacing w:after="0" w:afterAutospacing="0" w:lineRule="auto"/>
+        <w:ind w:left="2160" w:hanging="360"/>
+        <w:jc w:val="both"/>
+        <w:rPr>
+          <w:rFonts w:ascii="Times New Roman" w:cs="Times New Roman" w:eastAsia="Times New Roman" w:hAnsi="Times New Roman"/>
+          <w:sz w:val="24"/>
+          <w:szCs w:val="24"/>
+          <w:u w:val="none"/>
+        </w:rPr>
+      </w:pPr>
+      <w:r>
+        <w:rPr>
+          <w:rFonts w:ascii="Times New Roman" w:cs="Times New Roman" w:eastAsia="Times New Roman" w:hAnsi="Times New Roman"/>
+          <w:sz w:val="24"/>
+          <w:szCs w:val="24"/>
+          <w:rtl w:val="0"/>
+        </w:rPr>
+        <w:t xml:space="preserve">Authority - From the homepage, we can see that the website is run by the non-profit organization Khan Academy.</w:t>
+      </w:r>
+    </w:p>
+    <w:p>
+      <w:pPr>
+        <w:numPr>
+          <w:ilvl w:val="1"/>
+          <w:numId w:val="10"/>
+        </w:numPr>
+        <w:spacing w:after="0" w:afterAutospacing="0" w:lineRule="auto"/>
+        <w:ind w:left="2160" w:hanging="360"/>
+        <w:jc w:val="both"/>
+        <w:rPr>
+          <w:rFonts w:ascii="Times New Roman" w:cs="Times New Roman" w:eastAsia="Times New Roman" w:hAnsi="Times New Roman"/>
+          <w:sz w:val="24"/>
+          <w:szCs w:val="24"/>
+          <w:u w:val="none"/>
+        </w:rPr>
+      </w:pPr>
+      <w:r>
+        <w:rPr>
+          <w:rFonts w:ascii="Times New Roman" w:cs="Times New Roman" w:eastAsia="Times New Roman" w:hAnsi="Times New Roman"/>
+          <w:sz w:val="24"/>
+          <w:szCs w:val="24"/>
+          <w:rtl w:val="0"/>
+        </w:rPr>
+        <w:t xml:space="preserve">Functionality - Khan Academy has good functionality in the way it offers learning by making short tutorial videos, different quizzes, and tests.</w:t>
+      </w:r>
+    </w:p>
+    <w:p>
+      <w:pPr>
+        <w:numPr>
+          <w:ilvl w:val="1"/>
+          <w:numId w:val="10"/>
+        </w:numPr>
+        <w:spacing w:after="200" w:lineRule="auto"/>
+        <w:ind w:left="2160" w:hanging="360"/>
+        <w:jc w:val="both"/>
+        <w:rPr>
+          <w:rFonts w:ascii="Times New Roman" w:cs="Times New Roman" w:eastAsia="Times New Roman" w:hAnsi="Times New Roman"/>
+          <w:sz w:val="24"/>
+          <w:szCs w:val="24"/>
+          <w:u w:val="none"/>
+        </w:rPr>
+      </w:pPr>
+      <w:r>
+        <w:rPr>
+          <w:rFonts w:ascii="Times New Roman" w:cs="Times New Roman" w:eastAsia="Times New Roman" w:hAnsi="Times New Roman"/>
+          <w:sz w:val="24"/>
+          <w:szCs w:val="24"/>
+          <w:rtl w:val="0"/>
+        </w:rPr>
+        <w:t xml:space="preserve">Aesthetics - It is a great website aesthetically which makes students spend more time on the website.</w:t>
+      </w:r>
+      <w:r>
+        <w:rPr>
+          <w:rtl w:val="0"/>
+        </w:rPr>
+      </w:r>
+    </w:p>
     <w:sectPr>
-      <w:headerReference r:id="rId56" w:type="default"/>
+      <w:headerReference r:id="rId59" w:type="default"/>
       <w:pgSz w:h="15840" w:w="12240"/>
       <w:pgMar w:bottom="1440" w:top="1440" w:left="1440" w:right="1440" w:header="720" w:footer="720"/>
       <w:pgNumType w:start="1"/>
@@ -2526,8 +3387,8 @@
   <w:abstractNum w:abstractNumId="1">
     <w:lvl w:ilvl="0">
       <w:start w:val="1"/>
-      <w:numFmt w:val="bullet"/>
-      <w:lvlText w:val="-"/>
+      <w:numFmt w:val="decimal"/>
+      <w:lvlText w:val="%1."/>
       <w:lvlJc w:val="left"/>
       <w:pPr>
         <w:ind w:left="720" w:hanging="360"/>
@@ -2538,8 +3399,8 @@
     </w:lvl>
     <w:lvl w:ilvl="1">
       <w:start w:val="1"/>
-      <w:numFmt w:val="bullet"/>
-      <w:lvlText w:val="-"/>
+      <w:numFmt w:val="lowerLetter"/>
+      <w:lvlText w:val="%2."/>
       <w:lvlJc w:val="left"/>
       <w:pPr>
         <w:ind w:left="1440" w:hanging="360"/>
@@ -2550,9 +3411,9 @@
     </w:lvl>
     <w:lvl w:ilvl="2">
       <w:start w:val="1"/>
-      <w:numFmt w:val="bullet"/>
-      <w:lvlText w:val="-"/>
-      <w:lvlJc w:val="left"/>
+      <w:numFmt w:val="lowerRoman"/>
+      <w:lvlText w:val="%3."/>
+      <w:lvlJc w:val="right"/>
       <w:pPr>
         <w:ind w:left="2160" w:hanging="360"/>
       </w:pPr>
@@ -2562,8 +3423,8 @@
     </w:lvl>
     <w:lvl w:ilvl="3">
       <w:start w:val="1"/>
-      <w:numFmt w:val="bullet"/>
-      <w:lvlText w:val="-"/>
+      <w:numFmt w:val="decimal"/>
+      <w:lvlText w:val="%4."/>
       <w:lvlJc w:val="left"/>
       <w:pPr>
         <w:ind w:left="2880" w:hanging="360"/>
@@ -2574,8 +3435,8 @@
     </w:lvl>
     <w:lvl w:ilvl="4">
       <w:start w:val="1"/>
-      <w:numFmt w:val="bullet"/>
-      <w:lvlText w:val="-"/>
+      <w:numFmt w:val="lowerLetter"/>
+      <w:lvlText w:val="%5."/>
       <w:lvlJc w:val="left"/>
       <w:pPr>
         <w:ind w:left="3600" w:hanging="360"/>
@@ -2586,9 +3447,9 @@
     </w:lvl>
     <w:lvl w:ilvl="5">
       <w:start w:val="1"/>
-      <w:numFmt w:val="bullet"/>
-      <w:lvlText w:val="-"/>
-      <w:lvlJc w:val="left"/>
+      <w:numFmt w:val="lowerRoman"/>
+      <w:lvlText w:val="%6."/>
+      <w:lvlJc w:val="right"/>
       <w:pPr>
         <w:ind w:left="4320" w:hanging="360"/>
       </w:pPr>
@@ -2598,8 +3459,8 @@
     </w:lvl>
     <w:lvl w:ilvl="6">
       <w:start w:val="1"/>
-      <w:numFmt w:val="bullet"/>
-      <w:lvlText w:val="-"/>
+      <w:numFmt w:val="decimal"/>
+      <w:lvlText w:val="%7."/>
       <w:lvlJc w:val="left"/>
       <w:pPr>
         <w:ind w:left="5040" w:hanging="360"/>
@@ -2610,8 +3471,8 @@
     </w:lvl>
     <w:lvl w:ilvl="7">
       <w:start w:val="1"/>
-      <w:numFmt w:val="bullet"/>
-      <w:lvlText w:val="-"/>
+      <w:numFmt w:val="lowerLetter"/>
+      <w:lvlText w:val="%8."/>
       <w:lvlJc w:val="left"/>
       <w:pPr>
         <w:ind w:left="5760" w:hanging="360"/>
@@ -2622,9 +3483,9 @@
     </w:lvl>
     <w:lvl w:ilvl="8">
       <w:start w:val="1"/>
-      <w:numFmt w:val="bullet"/>
-      <w:lvlText w:val="-"/>
-      <w:lvlJc w:val="left"/>
+      <w:numFmt w:val="lowerRoman"/>
+      <w:lvlText w:val="%9."/>
+      <w:lvlJc w:val="right"/>
       <w:pPr>
         <w:ind w:left="6480" w:hanging="360"/>
       </w:pPr>
@@ -2636,8 +3497,8 @@
   <w:abstractNum w:abstractNumId="2">
     <w:lvl w:ilvl="0">
       <w:start w:val="1"/>
-      <w:numFmt w:val="decimal"/>
-      <w:lvlText w:val="%1."/>
+      <w:numFmt w:val="bullet"/>
+      <w:lvlText w:val="-"/>
       <w:lvlJc w:val="left"/>
       <w:pPr>
         <w:ind w:left="720" w:hanging="360"/>
@@ -2648,8 +3509,8 @@
     </w:lvl>
     <w:lvl w:ilvl="1">
       <w:start w:val="1"/>
-      <w:numFmt w:val="lowerLetter"/>
-      <w:lvlText w:val="%2."/>
+      <w:numFmt w:val="bullet"/>
+      <w:lvlText w:val="-"/>
       <w:lvlJc w:val="left"/>
       <w:pPr>
         <w:ind w:left="1440" w:hanging="360"/>
@@ -2660,9 +3521,9 @@
     </w:lvl>
     <w:lvl w:ilvl="2">
       <w:start w:val="1"/>
-      <w:numFmt w:val="lowerRoman"/>
-      <w:lvlText w:val="%3."/>
-      <w:lvlJc w:val="right"/>
+      <w:numFmt w:val="bullet"/>
+      <w:lvlText w:val="-"/>
+      <w:lvlJc w:val="left"/>
       <w:pPr>
         <w:ind w:left="2160" w:hanging="360"/>
       </w:pPr>
@@ -2672,8 +3533,8 @@
     </w:lvl>
     <w:lvl w:ilvl="3">
       <w:start w:val="1"/>
-      <w:numFmt w:val="decimal"/>
-      <w:lvlText w:val="%4."/>
+      <w:numFmt w:val="bullet"/>
+      <w:lvlText w:val="-"/>
       <w:lvlJc w:val="left"/>
       <w:pPr>
         <w:ind w:left="2880" w:hanging="360"/>
@@ -2684,8 +3545,8 @@
     </w:lvl>
     <w:lvl w:ilvl="4">
       <w:start w:val="1"/>
-      <w:numFmt w:val="lowerLetter"/>
-      <w:lvlText w:val="%5."/>
+      <w:numFmt w:val="bullet"/>
+      <w:lvlText w:val="-"/>
       <w:lvlJc w:val="left"/>
       <w:pPr>
         <w:ind w:left="3600" w:hanging="360"/>
@@ -2696,9 +3557,9 @@
     </w:lvl>
     <w:lvl w:ilvl="5">
       <w:start w:val="1"/>
-      <w:numFmt w:val="lowerRoman"/>
-      <w:lvlText w:val="%6."/>
-      <w:lvlJc w:val="right"/>
+      <w:numFmt w:val="bullet"/>
+      <w:lvlText w:val="-"/>
+      <w:lvlJc w:val="left"/>
       <w:pPr>
         <w:ind w:left="4320" w:hanging="360"/>
       </w:pPr>
@@ -2708,8 +3569,8 @@
     </w:lvl>
     <w:lvl w:ilvl="6">
       <w:start w:val="1"/>
-      <w:numFmt w:val="decimal"/>
-      <w:lvlText w:val="%7."/>
+      <w:numFmt w:val="bullet"/>
+      <w:lvlText w:val="-"/>
       <w:lvlJc w:val="left"/>
       <w:pPr>
         <w:ind w:left="5040" w:hanging="360"/>
@@ -2720,8 +3581,8 @@
     </w:lvl>
     <w:lvl w:ilvl="7">
       <w:start w:val="1"/>
-      <w:numFmt w:val="lowerLetter"/>
-      <w:lvlText w:val="%8."/>
+      <w:numFmt w:val="bullet"/>
+      <w:lvlText w:val="-"/>
       <w:lvlJc w:val="left"/>
       <w:pPr>
         <w:ind w:left="5760" w:hanging="360"/>
@@ -2732,9 +3593,9 @@
     </w:lvl>
     <w:lvl w:ilvl="8">
       <w:start w:val="1"/>
-      <w:numFmt w:val="lowerRoman"/>
-      <w:lvlText w:val="%9."/>
-      <w:lvlJc w:val="right"/>
+      <w:numFmt w:val="bullet"/>
+      <w:lvlText w:val="-"/>
+      <w:lvlJc w:val="left"/>
       <w:pPr>
         <w:ind w:left="6480" w:hanging="360"/>
       </w:pPr>
@@ -3517,10 +4378,10 @@
     <w:lvl w:ilvl="0">
       <w:start w:val="1"/>
       <w:numFmt w:val="bullet"/>
-      <w:lvlText w:val="-"/>
-      <w:lvlJc w:val="left"/>
-      <w:pPr>
-        <w:ind w:left="720" w:hanging="360"/>
+      <w:lvlText w:val="●"/>
+      <w:lvlJc w:val="left"/>
+      <w:pPr>
+        <w:ind w:left="1440" w:hanging="360"/>
       </w:pPr>
       <w:rPr>
         <w:u w:val="none"/>
@@ -3529,10 +4390,10 @@
     <w:lvl w:ilvl="1">
       <w:start w:val="1"/>
       <w:numFmt w:val="bullet"/>
-      <w:lvlText w:val="-"/>
-      <w:lvlJc w:val="left"/>
-      <w:pPr>
-        <w:ind w:left="1440" w:hanging="360"/>
+      <w:lvlText w:val="○"/>
+      <w:lvlJc w:val="left"/>
+      <w:pPr>
+        <w:ind w:left="2160" w:hanging="360"/>
       </w:pPr>
       <w:rPr>
         <w:u w:val="none"/>
@@ -3541,10 +4402,10 @@
     <w:lvl w:ilvl="2">
       <w:start w:val="1"/>
       <w:numFmt w:val="bullet"/>
-      <w:lvlText w:val="-"/>
-      <w:lvlJc w:val="left"/>
-      <w:pPr>
-        <w:ind w:left="2160" w:hanging="360"/>
+      <w:lvlText w:val="■"/>
+      <w:lvlJc w:val="left"/>
+      <w:pPr>
+        <w:ind w:left="2880" w:hanging="360"/>
       </w:pPr>
       <w:rPr>
         <w:u w:val="none"/>
@@ -3553,10 +4414,10 @@
     <w:lvl w:ilvl="3">
       <w:start w:val="1"/>
       <w:numFmt w:val="bullet"/>
-      <w:lvlText w:val="-"/>
-      <w:lvlJc w:val="left"/>
-      <w:pPr>
-        <w:ind w:left="2880" w:hanging="360"/>
+      <w:lvlText w:val="●"/>
+      <w:lvlJc w:val="left"/>
+      <w:pPr>
+        <w:ind w:left="3600" w:hanging="360"/>
       </w:pPr>
       <w:rPr>
         <w:u w:val="none"/>
@@ -3565,10 +4426,10 @@
     <w:lvl w:ilvl="4">
       <w:start w:val="1"/>
       <w:numFmt w:val="bullet"/>
-      <w:lvlText w:val="-"/>
-      <w:lvlJc w:val="left"/>
-      <w:pPr>
-        <w:ind w:left="3600" w:hanging="360"/>
+      <w:lvlText w:val="○"/>
+      <w:lvlJc w:val="left"/>
+      <w:pPr>
+        <w:ind w:left="4320" w:hanging="360"/>
       </w:pPr>
       <w:rPr>
         <w:u w:val="none"/>
@@ -3577,10 +4438,10 @@
     <w:lvl w:ilvl="5">
       <w:start w:val="1"/>
       <w:numFmt w:val="bullet"/>
-      <w:lvlText w:val="-"/>
-      <w:lvlJc w:val="left"/>
-      <w:pPr>
-        <w:ind w:left="4320" w:hanging="360"/>
+      <w:lvlText w:val="■"/>
+      <w:lvlJc w:val="left"/>
+      <w:pPr>
+        <w:ind w:left="5040" w:hanging="360"/>
       </w:pPr>
       <w:rPr>
         <w:u w:val="none"/>
@@ -3589,10 +4450,10 @@
     <w:lvl w:ilvl="6">
       <w:start w:val="1"/>
       <w:numFmt w:val="bullet"/>
-      <w:lvlText w:val="-"/>
-      <w:lvlJc w:val="left"/>
-      <w:pPr>
-        <w:ind w:left="5040" w:hanging="360"/>
+      <w:lvlText w:val="●"/>
+      <w:lvlJc w:val="left"/>
+      <w:pPr>
+        <w:ind w:left="5760" w:hanging="360"/>
       </w:pPr>
       <w:rPr>
         <w:u w:val="none"/>
@@ -3601,10 +4462,10 @@
     <w:lvl w:ilvl="7">
       <w:start w:val="1"/>
       <w:numFmt w:val="bullet"/>
-      <w:lvlText w:val="-"/>
-      <w:lvlJc w:val="left"/>
-      <w:pPr>
-        <w:ind w:left="5760" w:hanging="360"/>
+      <w:lvlText w:val="○"/>
+      <w:lvlJc w:val="left"/>
+      <w:pPr>
+        <w:ind w:left="6480" w:hanging="360"/>
       </w:pPr>
       <w:rPr>
         <w:u w:val="none"/>
@@ -3613,10 +4474,10 @@
     <w:lvl w:ilvl="8">
       <w:start w:val="1"/>
       <w:numFmt w:val="bullet"/>
-      <w:lvlText w:val="-"/>
-      <w:lvlJc w:val="left"/>
-      <w:pPr>
-        <w:ind w:left="6480" w:hanging="360"/>
+      <w:lvlText w:val="■"/>
+      <w:lvlJc w:val="left"/>
+      <w:pPr>
+        <w:ind w:left="7200" w:hanging="360"/>
       </w:pPr>
       <w:rPr>
         <w:u w:val="none"/>
@@ -3844,6 +4705,446 @@
     </w:lvl>
   </w:abstractNum>
   <w:abstractNum w:abstractNumId="13">
+    <w:lvl w:ilvl="0">
+      <w:start w:val="1"/>
+      <w:numFmt w:val="bullet"/>
+      <w:lvlText w:val="-"/>
+      <w:lvlJc w:val="left"/>
+      <w:pPr>
+        <w:ind w:left="720" w:hanging="360"/>
+      </w:pPr>
+      <w:rPr>
+        <w:u w:val="none"/>
+      </w:rPr>
+    </w:lvl>
+    <w:lvl w:ilvl="1">
+      <w:start w:val="1"/>
+      <w:numFmt w:val="bullet"/>
+      <w:lvlText w:val="-"/>
+      <w:lvlJc w:val="left"/>
+      <w:pPr>
+        <w:ind w:left="1440" w:hanging="360"/>
+      </w:pPr>
+      <w:rPr>
+        <w:u w:val="none"/>
+      </w:rPr>
+    </w:lvl>
+    <w:lvl w:ilvl="2">
+      <w:start w:val="1"/>
+      <w:numFmt w:val="bullet"/>
+      <w:lvlText w:val="-"/>
+      <w:lvlJc w:val="left"/>
+      <w:pPr>
+        <w:ind w:left="2160" w:hanging="360"/>
+      </w:pPr>
+      <w:rPr>
+        <w:u w:val="none"/>
+      </w:rPr>
+    </w:lvl>
+    <w:lvl w:ilvl="3">
+      <w:start w:val="1"/>
+      <w:numFmt w:val="bullet"/>
+      <w:lvlText w:val="-"/>
+      <w:lvlJc w:val="left"/>
+      <w:pPr>
+        <w:ind w:left="2880" w:hanging="360"/>
+      </w:pPr>
+      <w:rPr>
+        <w:u w:val="none"/>
+      </w:rPr>
+    </w:lvl>
+    <w:lvl w:ilvl="4">
+      <w:start w:val="1"/>
+      <w:numFmt w:val="bullet"/>
+      <w:lvlText w:val="-"/>
+      <w:lvlJc w:val="left"/>
+      <w:pPr>
+        <w:ind w:left="3600" w:hanging="360"/>
+      </w:pPr>
+      <w:rPr>
+        <w:u w:val="none"/>
+      </w:rPr>
+    </w:lvl>
+    <w:lvl w:ilvl="5">
+      <w:start w:val="1"/>
+      <w:numFmt w:val="bullet"/>
+      <w:lvlText w:val="-"/>
+      <w:lvlJc w:val="left"/>
+      <w:pPr>
+        <w:ind w:left="4320" w:hanging="360"/>
+      </w:pPr>
+      <w:rPr>
+        <w:u w:val="none"/>
+      </w:rPr>
+    </w:lvl>
+    <w:lvl w:ilvl="6">
+      <w:start w:val="1"/>
+      <w:numFmt w:val="bullet"/>
+      <w:lvlText w:val="-"/>
+      <w:lvlJc w:val="left"/>
+      <w:pPr>
+        <w:ind w:left="5040" w:hanging="360"/>
+      </w:pPr>
+      <w:rPr>
+        <w:u w:val="none"/>
+      </w:rPr>
+    </w:lvl>
+    <w:lvl w:ilvl="7">
+      <w:start w:val="1"/>
+      <w:numFmt w:val="bullet"/>
+      <w:lvlText w:val="-"/>
+      <w:lvlJc w:val="left"/>
+      <w:pPr>
+        <w:ind w:left="5760" w:hanging="360"/>
+      </w:pPr>
+      <w:rPr>
+        <w:u w:val="none"/>
+      </w:rPr>
+    </w:lvl>
+    <w:lvl w:ilvl="8">
+      <w:start w:val="1"/>
+      <w:numFmt w:val="bullet"/>
+      <w:lvlText w:val="-"/>
+      <w:lvlJc w:val="left"/>
+      <w:pPr>
+        <w:ind w:left="6480" w:hanging="360"/>
+      </w:pPr>
+      <w:rPr>
+        <w:u w:val="none"/>
+      </w:rPr>
+    </w:lvl>
+  </w:abstractNum>
+  <w:abstractNum w:abstractNumId="14">
+    <w:lvl w:ilvl="0">
+      <w:start w:val="1"/>
+      <w:numFmt w:val="bullet"/>
+      <w:lvlText w:val="-"/>
+      <w:lvlJc w:val="left"/>
+      <w:pPr>
+        <w:ind w:left="720" w:hanging="360"/>
+      </w:pPr>
+      <w:rPr>
+        <w:u w:val="none"/>
+      </w:rPr>
+    </w:lvl>
+    <w:lvl w:ilvl="1">
+      <w:start w:val="1"/>
+      <w:numFmt w:val="bullet"/>
+      <w:lvlText w:val="-"/>
+      <w:lvlJc w:val="left"/>
+      <w:pPr>
+        <w:ind w:left="1440" w:hanging="360"/>
+      </w:pPr>
+      <w:rPr>
+        <w:u w:val="none"/>
+      </w:rPr>
+    </w:lvl>
+    <w:lvl w:ilvl="2">
+      <w:start w:val="1"/>
+      <w:numFmt w:val="bullet"/>
+      <w:lvlText w:val="-"/>
+      <w:lvlJc w:val="left"/>
+      <w:pPr>
+        <w:ind w:left="2160" w:hanging="360"/>
+      </w:pPr>
+      <w:rPr>
+        <w:u w:val="none"/>
+      </w:rPr>
+    </w:lvl>
+    <w:lvl w:ilvl="3">
+      <w:start w:val="1"/>
+      <w:numFmt w:val="bullet"/>
+      <w:lvlText w:val="-"/>
+      <w:lvlJc w:val="left"/>
+      <w:pPr>
+        <w:ind w:left="2880" w:hanging="360"/>
+      </w:pPr>
+      <w:rPr>
+        <w:u w:val="none"/>
+      </w:rPr>
+    </w:lvl>
+    <w:lvl w:ilvl="4">
+      <w:start w:val="1"/>
+      <w:numFmt w:val="bullet"/>
+      <w:lvlText w:val="-"/>
+      <w:lvlJc w:val="left"/>
+      <w:pPr>
+        <w:ind w:left="3600" w:hanging="360"/>
+      </w:pPr>
+      <w:rPr>
+        <w:u w:val="none"/>
+      </w:rPr>
+    </w:lvl>
+    <w:lvl w:ilvl="5">
+      <w:start w:val="1"/>
+      <w:numFmt w:val="bullet"/>
+      <w:lvlText w:val="-"/>
+      <w:lvlJc w:val="left"/>
+      <w:pPr>
+        <w:ind w:left="4320" w:hanging="360"/>
+      </w:pPr>
+      <w:rPr>
+        <w:u w:val="none"/>
+      </w:rPr>
+    </w:lvl>
+    <w:lvl w:ilvl="6">
+      <w:start w:val="1"/>
+      <w:numFmt w:val="bullet"/>
+      <w:lvlText w:val="-"/>
+      <w:lvlJc w:val="left"/>
+      <w:pPr>
+        <w:ind w:left="5040" w:hanging="360"/>
+      </w:pPr>
+      <w:rPr>
+        <w:u w:val="none"/>
+      </w:rPr>
+    </w:lvl>
+    <w:lvl w:ilvl="7">
+      <w:start w:val="1"/>
+      <w:numFmt w:val="bullet"/>
+      <w:lvlText w:val="-"/>
+      <w:lvlJc w:val="left"/>
+      <w:pPr>
+        <w:ind w:left="5760" w:hanging="360"/>
+      </w:pPr>
+      <w:rPr>
+        <w:u w:val="none"/>
+      </w:rPr>
+    </w:lvl>
+    <w:lvl w:ilvl="8">
+      <w:start w:val="1"/>
+      <w:numFmt w:val="bullet"/>
+      <w:lvlText w:val="-"/>
+      <w:lvlJc w:val="left"/>
+      <w:pPr>
+        <w:ind w:left="6480" w:hanging="360"/>
+      </w:pPr>
+      <w:rPr>
+        <w:u w:val="none"/>
+      </w:rPr>
+    </w:lvl>
+  </w:abstractNum>
+  <w:abstractNum w:abstractNumId="15">
+    <w:lvl w:ilvl="0">
+      <w:start w:val="1"/>
+      <w:numFmt w:val="bullet"/>
+      <w:lvlText w:val="-"/>
+      <w:lvlJc w:val="left"/>
+      <w:pPr>
+        <w:ind w:left="720" w:hanging="360"/>
+      </w:pPr>
+      <w:rPr>
+        <w:u w:val="none"/>
+      </w:rPr>
+    </w:lvl>
+    <w:lvl w:ilvl="1">
+      <w:start w:val="1"/>
+      <w:numFmt w:val="bullet"/>
+      <w:lvlText w:val="-"/>
+      <w:lvlJc w:val="left"/>
+      <w:pPr>
+        <w:ind w:left="1440" w:hanging="360"/>
+      </w:pPr>
+      <w:rPr>
+        <w:u w:val="none"/>
+      </w:rPr>
+    </w:lvl>
+    <w:lvl w:ilvl="2">
+      <w:start w:val="1"/>
+      <w:numFmt w:val="bullet"/>
+      <w:lvlText w:val="-"/>
+      <w:lvlJc w:val="left"/>
+      <w:pPr>
+        <w:ind w:left="2160" w:hanging="360"/>
+      </w:pPr>
+      <w:rPr>
+        <w:u w:val="none"/>
+      </w:rPr>
+    </w:lvl>
+    <w:lvl w:ilvl="3">
+      <w:start w:val="1"/>
+      <w:numFmt w:val="bullet"/>
+      <w:lvlText w:val="-"/>
+      <w:lvlJc w:val="left"/>
+      <w:pPr>
+        <w:ind w:left="2880" w:hanging="360"/>
+      </w:pPr>
+      <w:rPr>
+        <w:u w:val="none"/>
+      </w:rPr>
+    </w:lvl>
+    <w:lvl w:ilvl="4">
+      <w:start w:val="1"/>
+      <w:numFmt w:val="bullet"/>
+      <w:lvlText w:val="-"/>
+      <w:lvlJc w:val="left"/>
+      <w:pPr>
+        <w:ind w:left="3600" w:hanging="360"/>
+      </w:pPr>
+      <w:rPr>
+        <w:u w:val="none"/>
+      </w:rPr>
+    </w:lvl>
+    <w:lvl w:ilvl="5">
+      <w:start w:val="1"/>
+      <w:numFmt w:val="bullet"/>
+      <w:lvlText w:val="-"/>
+      <w:lvlJc w:val="left"/>
+      <w:pPr>
+        <w:ind w:left="4320" w:hanging="360"/>
+      </w:pPr>
+      <w:rPr>
+        <w:u w:val="none"/>
+      </w:rPr>
+    </w:lvl>
+    <w:lvl w:ilvl="6">
+      <w:start w:val="1"/>
+      <w:numFmt w:val="bullet"/>
+      <w:lvlText w:val="-"/>
+      <w:lvlJc w:val="left"/>
+      <w:pPr>
+        <w:ind w:left="5040" w:hanging="360"/>
+      </w:pPr>
+      <w:rPr>
+        <w:u w:val="none"/>
+      </w:rPr>
+    </w:lvl>
+    <w:lvl w:ilvl="7">
+      <w:start w:val="1"/>
+      <w:numFmt w:val="bullet"/>
+      <w:lvlText w:val="-"/>
+      <w:lvlJc w:val="left"/>
+      <w:pPr>
+        <w:ind w:left="5760" w:hanging="360"/>
+      </w:pPr>
+      <w:rPr>
+        <w:u w:val="none"/>
+      </w:rPr>
+    </w:lvl>
+    <w:lvl w:ilvl="8">
+      <w:start w:val="1"/>
+      <w:numFmt w:val="bullet"/>
+      <w:lvlText w:val="-"/>
+      <w:lvlJc w:val="left"/>
+      <w:pPr>
+        <w:ind w:left="6480" w:hanging="360"/>
+      </w:pPr>
+      <w:rPr>
+        <w:u w:val="none"/>
+      </w:rPr>
+    </w:lvl>
+  </w:abstractNum>
+  <w:abstractNum w:abstractNumId="16">
+    <w:lvl w:ilvl="0">
+      <w:start w:val="1"/>
+      <w:numFmt w:val="bullet"/>
+      <w:lvlText w:val="-"/>
+      <w:lvlJc w:val="left"/>
+      <w:pPr>
+        <w:ind w:left="720" w:hanging="360"/>
+      </w:pPr>
+      <w:rPr>
+        <w:u w:val="none"/>
+      </w:rPr>
+    </w:lvl>
+    <w:lvl w:ilvl="1">
+      <w:start w:val="1"/>
+      <w:numFmt w:val="bullet"/>
+      <w:lvlText w:val="-"/>
+      <w:lvlJc w:val="left"/>
+      <w:pPr>
+        <w:ind w:left="1440" w:hanging="360"/>
+      </w:pPr>
+      <w:rPr>
+        <w:u w:val="none"/>
+      </w:rPr>
+    </w:lvl>
+    <w:lvl w:ilvl="2">
+      <w:start w:val="1"/>
+      <w:numFmt w:val="bullet"/>
+      <w:lvlText w:val="-"/>
+      <w:lvlJc w:val="left"/>
+      <w:pPr>
+        <w:ind w:left="2160" w:hanging="360"/>
+      </w:pPr>
+      <w:rPr>
+        <w:u w:val="none"/>
+      </w:rPr>
+    </w:lvl>
+    <w:lvl w:ilvl="3">
+      <w:start w:val="1"/>
+      <w:numFmt w:val="bullet"/>
+      <w:lvlText w:val="-"/>
+      <w:lvlJc w:val="left"/>
+      <w:pPr>
+        <w:ind w:left="2880" w:hanging="360"/>
+      </w:pPr>
+      <w:rPr>
+        <w:u w:val="none"/>
+      </w:rPr>
+    </w:lvl>
+    <w:lvl w:ilvl="4">
+      <w:start w:val="1"/>
+      <w:numFmt w:val="bullet"/>
+      <w:lvlText w:val="-"/>
+      <w:lvlJc w:val="left"/>
+      <w:pPr>
+        <w:ind w:left="3600" w:hanging="360"/>
+      </w:pPr>
+      <w:rPr>
+        <w:u w:val="none"/>
+      </w:rPr>
+    </w:lvl>
+    <w:lvl w:ilvl="5">
+      <w:start w:val="1"/>
+      <w:numFmt w:val="bullet"/>
+      <w:lvlText w:val="-"/>
+      <w:lvlJc w:val="left"/>
+      <w:pPr>
+        <w:ind w:left="4320" w:hanging="360"/>
+      </w:pPr>
+      <w:rPr>
+        <w:u w:val="none"/>
+      </w:rPr>
+    </w:lvl>
+    <w:lvl w:ilvl="6">
+      <w:start w:val="1"/>
+      <w:numFmt w:val="bullet"/>
+      <w:lvlText w:val="-"/>
+      <w:lvlJc w:val="left"/>
+      <w:pPr>
+        <w:ind w:left="5040" w:hanging="360"/>
+      </w:pPr>
+      <w:rPr>
+        <w:u w:val="none"/>
+      </w:rPr>
+    </w:lvl>
+    <w:lvl w:ilvl="7">
+      <w:start w:val="1"/>
+      <w:numFmt w:val="bullet"/>
+      <w:lvlText w:val="-"/>
+      <w:lvlJc w:val="left"/>
+      <w:pPr>
+        <w:ind w:left="5760" w:hanging="360"/>
+      </w:pPr>
+      <w:rPr>
+        <w:u w:val="none"/>
+      </w:rPr>
+    </w:lvl>
+    <w:lvl w:ilvl="8">
+      <w:start w:val="1"/>
+      <w:numFmt w:val="bullet"/>
+      <w:lvlText w:val="-"/>
+      <w:lvlJc w:val="left"/>
+      <w:pPr>
+        <w:ind w:left="6480" w:hanging="360"/>
+      </w:pPr>
+      <w:rPr>
+        <w:u w:val="none"/>
+      </w:rPr>
+    </w:lvl>
+  </w:abstractNum>
+  <w:abstractNum w:abstractNumId="17">
     <w:lvl w:ilvl="0">
       <w:start w:val="1"/>
       <w:numFmt w:val="bullet"/>
@@ -3991,6 +5292,18 @@
   </w:num>
   <w:num w:numId="13">
     <w:abstractNumId w:val="13"/>
+  </w:num>
+  <w:num w:numId="14">
+    <w:abstractNumId w:val="14"/>
+  </w:num>
+  <w:num w:numId="15">
+    <w:abstractNumId w:val="15"/>
+  </w:num>
+  <w:num w:numId="16">
+    <w:abstractNumId w:val="16"/>
+  </w:num>
+  <w:num w:numId="17">
+    <w:abstractNumId w:val="17"/>
   </w:num>
 </w:numbering>
 </file>

</xml_diff>

<commit_message>
The answer to the question 'View the 5 – 10 popular websites of your choice from web archive URL and put your observation and assessment' was added
</commit_message>
<xml_diff>
--- a/Web Assignment 1.docx
+++ b/Web Assignment 1.docx
@@ -250,6 +250,327 @@
         <w:jc w:val="both"/>
         <w:rPr>
           <w:rFonts w:ascii="Times New Roman" w:cs="Times New Roman" w:eastAsia="Times New Roman" w:hAnsi="Times New Roman"/>
+          <w:sz w:val="24"/>
+          <w:szCs w:val="24"/>
+        </w:rPr>
+      </w:pPr>
+      <w:r>
+        <w:rPr>
+          <w:rFonts w:ascii="Times New Roman" w:cs="Times New Roman" w:eastAsia="Times New Roman" w:hAnsi="Times New Roman"/>
+          <w:sz w:val="24"/>
+          <w:szCs w:val="24"/>
+          <w:rtl w:val="0"/>
+        </w:rPr>
+        <w:t xml:space="preserve">For this question, I chose to view and give an assessment on the web archive of the following popular websites.</w:t>
+      </w:r>
+    </w:p>
+    <w:p>
+      <w:pPr>
+        <w:numPr>
+          <w:ilvl w:val="0"/>
+          <w:numId w:val="11"/>
+        </w:numPr>
+        <w:spacing w:after="0" w:afterAutospacing="0" w:lineRule="auto"/>
+        <w:ind w:left="720" w:hanging="360"/>
+        <w:jc w:val="both"/>
+        <w:rPr>
+          <w:rFonts w:ascii="Times New Roman" w:cs="Times New Roman" w:eastAsia="Times New Roman" w:hAnsi="Times New Roman"/>
+          <w:sz w:val="24"/>
+          <w:szCs w:val="24"/>
+          <w:u w:val="none"/>
+        </w:rPr>
+      </w:pPr>
+      <w:hyperlink r:id="rId6">
+        <w:r>
+          <w:rPr>
+            <w:rFonts w:ascii="Times New Roman" w:cs="Times New Roman" w:eastAsia="Times New Roman" w:hAnsi="Times New Roman"/>
+            <w:color w:val="1155cc"/>
+            <w:sz w:val="24"/>
+            <w:szCs w:val="24"/>
+            <w:u w:val="single"/>
+            <w:rtl w:val="0"/>
+          </w:rPr>
+          <w:t xml:space="preserve">Stackoverflow</w:t>
+        </w:r>
+      </w:hyperlink>
+      <w:r>
+        <w:rPr>
+          <w:rFonts w:ascii="Times New Roman" w:cs="Times New Roman" w:eastAsia="Times New Roman" w:hAnsi="Times New Roman"/>
+          <w:sz w:val="24"/>
+          <w:szCs w:val="24"/>
+          <w:rtl w:val="0"/>
+        </w:rPr>
+        <w:t xml:space="preserve"> </w:t>
+      </w:r>
+    </w:p>
+    <w:p>
+      <w:pPr>
+        <w:numPr>
+          <w:ilvl w:val="0"/>
+          <w:numId w:val="11"/>
+        </w:numPr>
+        <w:spacing w:after="0" w:afterAutospacing="0" w:lineRule="auto"/>
+        <w:ind w:left="720" w:hanging="360"/>
+        <w:jc w:val="both"/>
+        <w:rPr>
+          <w:rFonts w:ascii="Times New Roman" w:cs="Times New Roman" w:eastAsia="Times New Roman" w:hAnsi="Times New Roman"/>
+          <w:sz w:val="24"/>
+          <w:szCs w:val="24"/>
+          <w:u w:val="none"/>
+        </w:rPr>
+      </w:pPr>
+      <w:hyperlink r:id="rId7">
+        <w:r>
+          <w:rPr>
+            <w:rFonts w:ascii="Times New Roman" w:cs="Times New Roman" w:eastAsia="Times New Roman" w:hAnsi="Times New Roman"/>
+            <w:color w:val="1155cc"/>
+            <w:sz w:val="24"/>
+            <w:szCs w:val="24"/>
+            <w:u w:val="single"/>
+            <w:rtl w:val="0"/>
+          </w:rPr>
+          <w:t xml:space="preserve">Facebook</w:t>
+        </w:r>
+      </w:hyperlink>
+      <w:r>
+        <w:rPr>
+          <w:rFonts w:ascii="Times New Roman" w:cs="Times New Roman" w:eastAsia="Times New Roman" w:hAnsi="Times New Roman"/>
+          <w:sz w:val="24"/>
+          <w:szCs w:val="24"/>
+          <w:rtl w:val="0"/>
+        </w:rPr>
+        <w:t xml:space="preserve"> </w:t>
+      </w:r>
+    </w:p>
+    <w:p>
+      <w:pPr>
+        <w:numPr>
+          <w:ilvl w:val="0"/>
+          <w:numId w:val="11"/>
+        </w:numPr>
+        <w:spacing w:after="0" w:afterAutospacing="0" w:lineRule="auto"/>
+        <w:ind w:left="720" w:hanging="360"/>
+        <w:jc w:val="both"/>
+        <w:rPr>
+          <w:rFonts w:ascii="Times New Roman" w:cs="Times New Roman" w:eastAsia="Times New Roman" w:hAnsi="Times New Roman"/>
+          <w:sz w:val="24"/>
+          <w:szCs w:val="24"/>
+          <w:u w:val="none"/>
+        </w:rPr>
+      </w:pPr>
+      <w:hyperlink r:id="rId8">
+        <w:r>
+          <w:rPr>
+            <w:rFonts w:ascii="Times New Roman" w:cs="Times New Roman" w:eastAsia="Times New Roman" w:hAnsi="Times New Roman"/>
+            <w:color w:val="1155cc"/>
+            <w:sz w:val="24"/>
+            <w:szCs w:val="24"/>
+            <w:u w:val="single"/>
+            <w:rtl w:val="0"/>
+          </w:rPr>
+          <w:t xml:space="preserve">Reddit</w:t>
+        </w:r>
+      </w:hyperlink>
+      <w:r>
+        <w:rPr>
+          <w:rtl w:val="0"/>
+        </w:rPr>
+      </w:r>
+    </w:p>
+    <w:p>
+      <w:pPr>
+        <w:numPr>
+          <w:ilvl w:val="0"/>
+          <w:numId w:val="11"/>
+        </w:numPr>
+        <w:spacing w:after="0" w:afterAutospacing="0" w:lineRule="auto"/>
+        <w:ind w:left="720" w:hanging="360"/>
+        <w:jc w:val="both"/>
+        <w:rPr>
+          <w:rFonts w:ascii="Times New Roman" w:cs="Times New Roman" w:eastAsia="Times New Roman" w:hAnsi="Times New Roman"/>
+          <w:sz w:val="24"/>
+          <w:szCs w:val="24"/>
+          <w:u w:val="none"/>
+        </w:rPr>
+      </w:pPr>
+      <w:hyperlink r:id="rId9">
+        <w:r>
+          <w:rPr>
+            <w:rFonts w:ascii="Times New Roman" w:cs="Times New Roman" w:eastAsia="Times New Roman" w:hAnsi="Times New Roman"/>
+            <w:color w:val="1155cc"/>
+            <w:sz w:val="24"/>
+            <w:szCs w:val="24"/>
+            <w:u w:val="single"/>
+            <w:rtl w:val="0"/>
+          </w:rPr>
+          <w:t xml:space="preserve">Amazon</w:t>
+        </w:r>
+      </w:hyperlink>
+      <w:r>
+        <w:rPr>
+          <w:rtl w:val="0"/>
+        </w:rPr>
+      </w:r>
+    </w:p>
+    <w:p>
+      <w:pPr>
+        <w:numPr>
+          <w:ilvl w:val="0"/>
+          <w:numId w:val="11"/>
+        </w:numPr>
+        <w:spacing w:after="0" w:afterAutospacing="0" w:lineRule="auto"/>
+        <w:ind w:left="720" w:hanging="360"/>
+        <w:jc w:val="both"/>
+        <w:rPr>
+          <w:rFonts w:ascii="Times New Roman" w:cs="Times New Roman" w:eastAsia="Times New Roman" w:hAnsi="Times New Roman"/>
+          <w:sz w:val="24"/>
+          <w:szCs w:val="24"/>
+          <w:u w:val="none"/>
+        </w:rPr>
+      </w:pPr>
+      <w:hyperlink r:id="rId10">
+        <w:r>
+          <w:rPr>
+            <w:rFonts w:ascii="Times New Roman" w:cs="Times New Roman" w:eastAsia="Times New Roman" w:hAnsi="Times New Roman"/>
+            <w:color w:val="1155cc"/>
+            <w:sz w:val="24"/>
+            <w:szCs w:val="24"/>
+            <w:u w:val="single"/>
+            <w:rtl w:val="0"/>
+          </w:rPr>
+          <w:t xml:space="preserve">Gmail</w:t>
+        </w:r>
+      </w:hyperlink>
+      <w:r>
+        <w:rPr>
+          <w:rtl w:val="0"/>
+        </w:rPr>
+      </w:r>
+    </w:p>
+    <w:p>
+      <w:pPr>
+        <w:numPr>
+          <w:ilvl w:val="0"/>
+          <w:numId w:val="11"/>
+        </w:numPr>
+        <w:spacing w:after="0" w:afterAutospacing="0" w:lineRule="auto"/>
+        <w:ind w:left="720" w:hanging="360"/>
+        <w:jc w:val="both"/>
+        <w:rPr>
+          <w:rFonts w:ascii="Times New Roman" w:cs="Times New Roman" w:eastAsia="Times New Roman" w:hAnsi="Times New Roman"/>
+          <w:sz w:val="24"/>
+          <w:szCs w:val="24"/>
+          <w:u w:val="none"/>
+        </w:rPr>
+      </w:pPr>
+      <w:hyperlink r:id="rId11">
+        <w:r>
+          <w:rPr>
+            <w:rFonts w:ascii="Times New Roman" w:cs="Times New Roman" w:eastAsia="Times New Roman" w:hAnsi="Times New Roman"/>
+            <w:color w:val="1155cc"/>
+            <w:sz w:val="24"/>
+            <w:szCs w:val="24"/>
+            <w:u w:val="single"/>
+            <w:rtl w:val="0"/>
+          </w:rPr>
+          <w:t xml:space="preserve">Twitter</w:t>
+        </w:r>
+      </w:hyperlink>
+      <w:r>
+        <w:rPr>
+          <w:rtl w:val="0"/>
+        </w:rPr>
+      </w:r>
+    </w:p>
+    <w:p>
+      <w:pPr>
+        <w:numPr>
+          <w:ilvl w:val="0"/>
+          <w:numId w:val="11"/>
+        </w:numPr>
+        <w:spacing w:after="200" w:lineRule="auto"/>
+        <w:ind w:left="720" w:hanging="360"/>
+        <w:jc w:val="both"/>
+        <w:rPr>
+          <w:rFonts w:ascii="Times New Roman" w:cs="Times New Roman" w:eastAsia="Times New Roman" w:hAnsi="Times New Roman"/>
+          <w:sz w:val="24"/>
+          <w:szCs w:val="24"/>
+          <w:u w:val="none"/>
+        </w:rPr>
+      </w:pPr>
+      <w:hyperlink r:id="rId12">
+        <w:r>
+          <w:rPr>
+            <w:rFonts w:ascii="Times New Roman" w:cs="Times New Roman" w:eastAsia="Times New Roman" w:hAnsi="Times New Roman"/>
+            <w:color w:val="1155cc"/>
+            <w:sz w:val="24"/>
+            <w:szCs w:val="24"/>
+            <w:u w:val="single"/>
+            <w:rtl w:val="0"/>
+          </w:rPr>
+          <w:t xml:space="preserve">Apple</w:t>
+        </w:r>
+      </w:hyperlink>
+      <w:r>
+        <w:rPr>
+          <w:rtl w:val="0"/>
+        </w:rPr>
+      </w:r>
+    </w:p>
+    <w:p>
+      <w:pPr>
+        <w:spacing w:after="200" w:lineRule="auto"/>
+        <w:ind w:left="0" w:firstLine="0"/>
+        <w:jc w:val="both"/>
+        <w:rPr>
+          <w:rFonts w:ascii="Times New Roman" w:cs="Times New Roman" w:eastAsia="Times New Roman" w:hAnsi="Times New Roman"/>
+          <w:sz w:val="24"/>
+          <w:szCs w:val="24"/>
+        </w:rPr>
+      </w:pPr>
+      <w:r>
+        <w:rPr>
+          <w:rFonts w:ascii="Times New Roman" w:cs="Times New Roman" w:eastAsia="Times New Roman" w:hAnsi="Times New Roman"/>
+          <w:sz w:val="24"/>
+          <w:szCs w:val="24"/>
+          <w:rtl w:val="0"/>
+        </w:rPr>
+        <w:t xml:space="preserve">A lot has changed on the web in the last two decades. I have put the observations I have made in the following text below.</w:t>
+      </w:r>
+    </w:p>
+    <w:p>
+      <w:pPr>
+        <w:spacing w:after="200" w:lineRule="auto"/>
+        <w:ind w:left="0" w:firstLine="0"/>
+        <w:jc w:val="both"/>
+        <w:rPr>
+          <w:rFonts w:ascii="Times New Roman" w:cs="Times New Roman" w:eastAsia="Times New Roman" w:hAnsi="Times New Roman"/>
+          <w:sz w:val="24"/>
+          <w:szCs w:val="24"/>
+        </w:rPr>
+      </w:pPr>
+      <w:r>
+        <w:rPr>
+          <w:rFonts w:ascii="Times New Roman" w:cs="Times New Roman" w:eastAsia="Times New Roman" w:hAnsi="Times New Roman"/>
+          <w:sz w:val="24"/>
+          <w:szCs w:val="24"/>
+          <w:rtl w:val="0"/>
+        </w:rPr>
+        <w:t xml:space="preserve">One of the most obvious changes that have happened is there is a lot of media content like images, music, and videos nowadays on almost all websites. My prediction is back then there was only a few media content on websites because at that time the available internet connection was not sufficient to load them fast enough. That’s why most websites mostly contained textual information.</w:t>
+      </w:r>
+      <w:r>
+        <w:rPr>
+          <w:rtl w:val="0"/>
+        </w:rPr>
+      </w:r>
+    </w:p>
+    <w:p>
+      <w:pPr>
+        <w:spacing w:after="200" w:lineRule="auto"/>
+        <w:ind w:left="0" w:firstLine="0"/>
+        <w:jc w:val="both"/>
+        <w:rPr>
+          <w:rFonts w:ascii="Times New Roman" w:cs="Times New Roman" w:eastAsia="Times New Roman" w:hAnsi="Times New Roman"/>
           <w:color w:val="666666"/>
           <w:sz w:val="24"/>
           <w:szCs w:val="24"/>
@@ -257,8 +578,58 @@
       </w:pPr>
       <w:r>
         <w:rPr>
-          <w:rtl w:val="0"/>
-        </w:rPr>
+          <w:rFonts w:ascii="Times New Roman" w:cs="Times New Roman" w:eastAsia="Times New Roman" w:hAnsi="Times New Roman"/>
+          <w:sz w:val="24"/>
+          <w:szCs w:val="24"/>
+          <w:rtl w:val="0"/>
+        </w:rPr>
+        <w:t xml:space="preserve">Another thing i have noticed is that the older websites looked like they were only written in HTML and had no styling added to them. As we progress through time, I saw that the advancment of CSS has made websites more appealing to the eye. These additions include various colors, textures, text and shape stylings, and animations.</w:t>
+      </w:r>
+      <w:r>
+        <w:rPr>
+          <w:rtl w:val="0"/>
+        </w:rPr>
+      </w:r>
+    </w:p>
+    <w:p>
+      <w:pPr>
+        <w:spacing w:after="200" w:lineRule="auto"/>
+        <w:ind w:left="0" w:firstLine="0"/>
+        <w:jc w:val="both"/>
+        <w:rPr>
+          <w:rFonts w:ascii="Times New Roman" w:cs="Times New Roman" w:eastAsia="Times New Roman" w:hAnsi="Times New Roman"/>
+          <w:sz w:val="24"/>
+          <w:szCs w:val="24"/>
+        </w:rPr>
+      </w:pPr>
+      <w:r>
+        <w:rPr>
+          <w:rFonts w:ascii="Times New Roman" w:cs="Times New Roman" w:eastAsia="Times New Roman" w:hAnsi="Times New Roman"/>
+          <w:sz w:val="24"/>
+          <w:szCs w:val="24"/>
+          <w:rtl w:val="0"/>
+        </w:rPr>
+        <w:t xml:space="preserve">Websites have also become more interactive and responsive. I have come to see this in various social networking websites for example, in the early times people had to refresh to see if they have got a new message. </w:t>
+      </w:r>
+    </w:p>
+    <w:p>
+      <w:pPr>
+        <w:spacing w:after="200" w:lineRule="auto"/>
+        <w:jc w:val="both"/>
+        <w:rPr>
+          <w:rFonts w:ascii="Times New Roman" w:cs="Times New Roman" w:eastAsia="Times New Roman" w:hAnsi="Times New Roman"/>
+          <w:sz w:val="24"/>
+          <w:szCs w:val="24"/>
+        </w:rPr>
+      </w:pPr>
+      <w:r>
+        <w:rPr>
+          <w:rFonts w:ascii="Times New Roman" w:cs="Times New Roman" w:eastAsia="Times New Roman" w:hAnsi="Times New Roman"/>
+          <w:sz w:val="24"/>
+          <w:szCs w:val="24"/>
+          <w:rtl w:val="0"/>
+        </w:rPr>
+        <w:t xml:space="preserve">Finally, Advertisements on websites have also changed a lot. Back then advertisements were not targeted to a specific group they were just shown to anyone who was on the website. However now websites show Ads based on the information they collect from the users.</w:t>
       </w:r>
     </w:p>
     <w:p>
@@ -326,7 +697,7 @@
           <w:u w:val="none"/>
         </w:rPr>
       </w:pPr>
-      <w:hyperlink r:id="rId6">
+      <w:hyperlink r:id="rId13">
         <w:r>
           <w:rPr>
             <w:rFonts w:ascii="Times New Roman" w:cs="Times New Roman" w:eastAsia="Times New Roman" w:hAnsi="Times New Roman"/>
@@ -365,7 +736,7 @@
           <w:u w:val="none"/>
         </w:rPr>
       </w:pPr>
-      <w:hyperlink r:id="rId7">
+      <w:hyperlink r:id="rId14">
         <w:r>
           <w:rPr>
             <w:rFonts w:ascii="Times New Roman" w:cs="Times New Roman" w:eastAsia="Times New Roman" w:hAnsi="Times New Roman"/>
@@ -404,7 +775,7 @@
           <w:u w:val="none"/>
         </w:rPr>
       </w:pPr>
-      <w:hyperlink r:id="rId8">
+      <w:hyperlink r:id="rId15">
         <w:r>
           <w:rPr>
             <w:rFonts w:ascii="Times New Roman" w:cs="Times New Roman" w:eastAsia="Times New Roman" w:hAnsi="Times New Roman"/>
@@ -443,7 +814,7 @@
           <w:u w:val="none"/>
         </w:rPr>
       </w:pPr>
-      <w:hyperlink r:id="rId9">
+      <w:hyperlink r:id="rId16">
         <w:r>
           <w:rPr>
             <w:rFonts w:ascii="Times New Roman" w:cs="Times New Roman" w:eastAsia="Times New Roman" w:hAnsi="Times New Roman"/>
@@ -482,7 +853,7 @@
           <w:u w:val="none"/>
         </w:rPr>
       </w:pPr>
-      <w:hyperlink r:id="rId10">
+      <w:hyperlink r:id="rId17">
         <w:r>
           <w:rPr>
             <w:rFonts w:ascii="Times New Roman" w:cs="Times New Roman" w:eastAsia="Times New Roman" w:hAnsi="Times New Roman"/>
@@ -547,7 +918,7 @@
           <w:u w:val="none"/>
         </w:rPr>
       </w:pPr>
-      <w:hyperlink r:id="rId11">
+      <w:hyperlink r:id="rId18">
         <w:r>
           <w:rPr>
             <w:rFonts w:ascii="Times New Roman" w:cs="Times New Roman" w:eastAsia="Times New Roman" w:hAnsi="Times New Roman"/>
@@ -574,7 +945,7 @@
       <w:pPr>
         <w:numPr>
           <w:ilvl w:val="0"/>
-          <w:numId w:val="14"/>
+          <w:numId w:val="15"/>
         </w:numPr>
         <w:spacing w:after="0" w:afterAutospacing="0" w:lineRule="auto"/>
         <w:ind w:left="720" w:hanging="360"/>
@@ -586,7 +957,7 @@
           <w:u w:val="none"/>
         </w:rPr>
       </w:pPr>
-      <w:hyperlink r:id="rId12">
+      <w:hyperlink r:id="rId19">
         <w:r>
           <w:rPr>
             <w:rFonts w:ascii="Times New Roman" w:cs="Times New Roman" w:eastAsia="Times New Roman" w:hAnsi="Times New Roman"/>
@@ -613,7 +984,7 @@
       <w:pPr>
         <w:numPr>
           <w:ilvl w:val="0"/>
-          <w:numId w:val="14"/>
+          <w:numId w:val="15"/>
         </w:numPr>
         <w:spacing w:after="0" w:afterAutospacing="0" w:lineRule="auto"/>
         <w:ind w:left="720" w:hanging="360"/>
@@ -625,7 +996,7 @@
           <w:u w:val="none"/>
         </w:rPr>
       </w:pPr>
-      <w:hyperlink r:id="rId13">
+      <w:hyperlink r:id="rId20">
         <w:r>
           <w:rPr>
             <w:rFonts w:ascii="Times New Roman" w:cs="Times New Roman" w:eastAsia="Times New Roman" w:hAnsi="Times New Roman"/>
@@ -652,7 +1023,7 @@
       <w:pPr>
         <w:numPr>
           <w:ilvl w:val="0"/>
-          <w:numId w:val="14"/>
+          <w:numId w:val="15"/>
         </w:numPr>
         <w:spacing w:after="0" w:afterAutospacing="0" w:lineRule="auto"/>
         <w:ind w:left="720" w:hanging="360"/>
@@ -664,7 +1035,7 @@
           <w:u w:val="none"/>
         </w:rPr>
       </w:pPr>
-      <w:hyperlink r:id="rId14">
+      <w:hyperlink r:id="rId21">
         <w:r>
           <w:rPr>
             <w:rFonts w:ascii="Times New Roman" w:cs="Times New Roman" w:eastAsia="Times New Roman" w:hAnsi="Times New Roman"/>
@@ -691,7 +1062,7 @@
       <w:pPr>
         <w:numPr>
           <w:ilvl w:val="0"/>
-          <w:numId w:val="14"/>
+          <w:numId w:val="15"/>
         </w:numPr>
         <w:spacing w:after="200" w:lineRule="auto"/>
         <w:ind w:left="720" w:hanging="360"/>
@@ -703,7 +1074,7 @@
           <w:u w:val="none"/>
         </w:rPr>
       </w:pPr>
-      <w:hyperlink r:id="rId15">
+      <w:hyperlink r:id="rId22">
         <w:r>
           <w:rPr>
             <w:rFonts w:ascii="Times New Roman" w:cs="Times New Roman" w:eastAsia="Times New Roman" w:hAnsi="Times New Roman"/>
@@ -766,7 +1137,7 @@
       <w:pPr>
         <w:numPr>
           <w:ilvl w:val="0"/>
-          <w:numId w:val="11"/>
+          <w:numId w:val="12"/>
         </w:numPr>
         <w:spacing w:after="0" w:afterAutospacing="0" w:lineRule="auto"/>
         <w:ind w:left="720" w:hanging="360"/>
@@ -778,7 +1149,7 @@
           <w:u w:val="none"/>
         </w:rPr>
       </w:pPr>
-      <w:hyperlink r:id="rId16">
+      <w:hyperlink r:id="rId23">
         <w:r>
           <w:rPr>
             <w:rFonts w:ascii="Times New Roman" w:cs="Times New Roman" w:eastAsia="Times New Roman" w:hAnsi="Times New Roman"/>
@@ -805,7 +1176,7 @@
       <w:pPr>
         <w:numPr>
           <w:ilvl w:val="0"/>
-          <w:numId w:val="11"/>
+          <w:numId w:val="12"/>
         </w:numPr>
         <w:spacing w:after="0" w:afterAutospacing="0" w:lineRule="auto"/>
         <w:ind w:left="720" w:hanging="360"/>
@@ -817,7 +1188,7 @@
           <w:u w:val="none"/>
         </w:rPr>
       </w:pPr>
-      <w:hyperlink r:id="rId17">
+      <w:hyperlink r:id="rId24">
         <w:r>
           <w:rPr>
             <w:rFonts w:ascii="Times New Roman" w:cs="Times New Roman" w:eastAsia="Times New Roman" w:hAnsi="Times New Roman"/>
@@ -844,7 +1215,7 @@
       <w:pPr>
         <w:numPr>
           <w:ilvl w:val="0"/>
-          <w:numId w:val="11"/>
+          <w:numId w:val="12"/>
         </w:numPr>
         <w:spacing w:after="0" w:afterAutospacing="0" w:lineRule="auto"/>
         <w:ind w:left="720" w:hanging="360"/>
@@ -856,7 +1227,7 @@
           <w:u w:val="none"/>
         </w:rPr>
       </w:pPr>
-      <w:hyperlink r:id="rId18">
+      <w:hyperlink r:id="rId25">
         <w:r>
           <w:rPr>
             <w:rFonts w:ascii="Times New Roman" w:cs="Times New Roman" w:eastAsia="Times New Roman" w:hAnsi="Times New Roman"/>
@@ -883,7 +1254,7 @@
       <w:pPr>
         <w:numPr>
           <w:ilvl w:val="0"/>
-          <w:numId w:val="11"/>
+          <w:numId w:val="12"/>
         </w:numPr>
         <w:spacing w:after="0" w:afterAutospacing="0" w:lineRule="auto"/>
         <w:ind w:left="720" w:hanging="360"/>
@@ -895,7 +1266,7 @@
           <w:u w:val="none"/>
         </w:rPr>
       </w:pPr>
-      <w:hyperlink r:id="rId19">
+      <w:hyperlink r:id="rId26">
         <w:r>
           <w:rPr>
             <w:rFonts w:ascii="Times New Roman" w:cs="Times New Roman" w:eastAsia="Times New Roman" w:hAnsi="Times New Roman"/>
@@ -922,7 +1293,7 @@
       <w:pPr>
         <w:numPr>
           <w:ilvl w:val="0"/>
-          <w:numId w:val="11"/>
+          <w:numId w:val="12"/>
         </w:numPr>
         <w:spacing w:after="200" w:lineRule="auto"/>
         <w:ind w:left="720" w:hanging="360"/>
@@ -934,7 +1305,7 @@
           <w:u w:val="none"/>
         </w:rPr>
       </w:pPr>
-      <w:hyperlink r:id="rId20">
+      <w:hyperlink r:id="rId27">
         <w:r>
           <w:rPr>
             <w:rFonts w:ascii="Times New Roman" w:cs="Times New Roman" w:eastAsia="Times New Roman" w:hAnsi="Times New Roman"/>
@@ -989,7 +1360,7 @@
       <w:pPr>
         <w:numPr>
           <w:ilvl w:val="0"/>
-          <w:numId w:val="17"/>
+          <w:numId w:val="18"/>
         </w:numPr>
         <w:spacing w:after="0" w:afterAutospacing="0" w:lineRule="auto"/>
         <w:ind w:left="720" w:hanging="360"/>
@@ -1002,7 +1373,7 @@
           <w:u w:val="none"/>
         </w:rPr>
       </w:pPr>
-      <w:hyperlink r:id="rId21">
+      <w:hyperlink r:id="rId28">
         <w:r>
           <w:rPr>
             <w:rFonts w:ascii="Times New Roman" w:cs="Times New Roman" w:eastAsia="Times New Roman" w:hAnsi="Times New Roman"/>
@@ -1025,7 +1396,7 @@
       <w:pPr>
         <w:numPr>
           <w:ilvl w:val="0"/>
-          <w:numId w:val="17"/>
+          <w:numId w:val="18"/>
         </w:numPr>
         <w:spacing w:after="0" w:afterAutospacing="0" w:lineRule="auto"/>
         <w:ind w:left="720" w:hanging="360"/>
@@ -1038,7 +1409,7 @@
           <w:u w:val="none"/>
         </w:rPr>
       </w:pPr>
-      <w:hyperlink r:id="rId22">
+      <w:hyperlink r:id="rId29">
         <w:r>
           <w:rPr>
             <w:rFonts w:ascii="Times New Roman" w:cs="Times New Roman" w:eastAsia="Times New Roman" w:hAnsi="Times New Roman"/>
@@ -1061,7 +1432,7 @@
       <w:pPr>
         <w:numPr>
           <w:ilvl w:val="0"/>
-          <w:numId w:val="17"/>
+          <w:numId w:val="18"/>
         </w:numPr>
         <w:spacing w:after="0" w:afterAutospacing="0" w:lineRule="auto"/>
         <w:ind w:left="720" w:hanging="360"/>
@@ -1074,7 +1445,7 @@
           <w:u w:val="none"/>
         </w:rPr>
       </w:pPr>
-      <w:hyperlink r:id="rId23">
+      <w:hyperlink r:id="rId30">
         <w:r>
           <w:rPr>
             <w:rFonts w:ascii="Times New Roman" w:cs="Times New Roman" w:eastAsia="Times New Roman" w:hAnsi="Times New Roman"/>
@@ -1097,7 +1468,7 @@
       <w:pPr>
         <w:numPr>
           <w:ilvl w:val="0"/>
-          <w:numId w:val="17"/>
+          <w:numId w:val="18"/>
         </w:numPr>
         <w:spacing w:after="0" w:afterAutospacing="0" w:lineRule="auto"/>
         <w:ind w:left="720" w:hanging="360"/>
@@ -1110,7 +1481,7 @@
           <w:u w:val="none"/>
         </w:rPr>
       </w:pPr>
-      <w:hyperlink r:id="rId24">
+      <w:hyperlink r:id="rId31">
         <w:r>
           <w:rPr>
             <w:rFonts w:ascii="Times New Roman" w:cs="Times New Roman" w:eastAsia="Times New Roman" w:hAnsi="Times New Roman"/>
@@ -1133,7 +1504,7 @@
       <w:pPr>
         <w:numPr>
           <w:ilvl w:val="0"/>
-          <w:numId w:val="17"/>
+          <w:numId w:val="18"/>
         </w:numPr>
         <w:spacing w:after="200" w:lineRule="auto"/>
         <w:ind w:left="720" w:hanging="360"/>
@@ -1146,7 +1517,7 @@
           <w:u w:val="none"/>
         </w:rPr>
       </w:pPr>
-      <w:hyperlink r:id="rId25">
+      <w:hyperlink r:id="rId32">
         <w:r>
           <w:rPr>
             <w:rFonts w:ascii="Times New Roman" w:cs="Times New Roman" w:eastAsia="Times New Roman" w:hAnsi="Times New Roman"/>
@@ -1205,7 +1576,7 @@
           <w:u w:val="none"/>
         </w:rPr>
       </w:pPr>
-      <w:hyperlink r:id="rId26">
+      <w:hyperlink r:id="rId33">
         <w:r>
           <w:rPr>
             <w:rFonts w:ascii="Times New Roman" w:cs="Times New Roman" w:eastAsia="Times New Roman" w:hAnsi="Times New Roman"/>
@@ -1241,7 +1612,7 @@
           <w:u w:val="none"/>
         </w:rPr>
       </w:pPr>
-      <w:hyperlink r:id="rId27">
+      <w:hyperlink r:id="rId34">
         <w:r>
           <w:rPr>
             <w:rFonts w:ascii="Times New Roman" w:cs="Times New Roman" w:eastAsia="Times New Roman" w:hAnsi="Times New Roman"/>
@@ -1277,7 +1648,7 @@
           <w:u w:val="none"/>
         </w:rPr>
       </w:pPr>
-      <w:hyperlink r:id="rId28">
+      <w:hyperlink r:id="rId35">
         <w:r>
           <w:rPr>
             <w:rFonts w:ascii="Times New Roman" w:cs="Times New Roman" w:eastAsia="Times New Roman" w:hAnsi="Times New Roman"/>
@@ -1313,7 +1684,7 @@
           <w:u w:val="none"/>
         </w:rPr>
       </w:pPr>
-      <w:hyperlink r:id="rId29">
+      <w:hyperlink r:id="rId36">
         <w:r>
           <w:rPr>
             <w:rFonts w:ascii="Times New Roman" w:cs="Times New Roman" w:eastAsia="Times New Roman" w:hAnsi="Times New Roman"/>
@@ -1349,7 +1720,7 @@
           <w:u w:val="none"/>
         </w:rPr>
       </w:pPr>
-      <w:hyperlink r:id="rId30">
+      <w:hyperlink r:id="rId37">
         <w:r>
           <w:rPr>
             <w:rFonts w:ascii="Times New Roman" w:cs="Times New Roman" w:eastAsia="Times New Roman" w:hAnsi="Times New Roman"/>
@@ -1451,7 +1822,7 @@
           <w:u w:val="none"/>
         </w:rPr>
       </w:pPr>
-      <w:hyperlink r:id="rId31">
+      <w:hyperlink r:id="rId38">
         <w:r>
           <w:rPr>
             <w:rFonts w:ascii="Times New Roman" w:cs="Times New Roman" w:eastAsia="Times New Roman" w:hAnsi="Times New Roman"/>
@@ -1490,7 +1861,7 @@
           <w:u w:val="none"/>
         </w:rPr>
       </w:pPr>
-      <w:hyperlink r:id="rId32">
+      <w:hyperlink r:id="rId39">
         <w:r>
           <w:rPr>
             <w:rFonts w:ascii="Times New Roman" w:cs="Times New Roman" w:eastAsia="Times New Roman" w:hAnsi="Times New Roman"/>
@@ -1529,7 +1900,7 @@
           <w:u w:val="none"/>
         </w:rPr>
       </w:pPr>
-      <w:hyperlink r:id="rId33">
+      <w:hyperlink r:id="rId40">
         <w:r>
           <w:rPr>
             <w:rFonts w:ascii="Times New Roman" w:cs="Times New Roman" w:eastAsia="Times New Roman" w:hAnsi="Times New Roman"/>
@@ -1568,7 +1939,7 @@
           <w:u w:val="none"/>
         </w:rPr>
       </w:pPr>
-      <w:hyperlink r:id="rId34">
+      <w:hyperlink r:id="rId41">
         <w:r>
           <w:rPr>
             <w:rFonts w:ascii="Times New Roman" w:cs="Times New Roman" w:eastAsia="Times New Roman" w:hAnsi="Times New Roman"/>
@@ -1607,7 +1978,7 @@
           <w:u w:val="none"/>
         </w:rPr>
       </w:pPr>
-      <w:hyperlink r:id="rId35">
+      <w:hyperlink r:id="rId42">
         <w:r>
           <w:rPr>
             <w:rFonts w:ascii="Times New Roman" w:cs="Times New Roman" w:eastAsia="Times New Roman" w:hAnsi="Times New Roman"/>
@@ -1670,7 +2041,7 @@
       <w:pPr>
         <w:numPr>
           <w:ilvl w:val="0"/>
-          <w:numId w:val="16"/>
+          <w:numId w:val="17"/>
         </w:numPr>
         <w:spacing w:after="0" w:afterAutospacing="0" w:lineRule="auto"/>
         <w:ind w:left="720" w:hanging="360"/>
@@ -1682,7 +2053,7 @@
           <w:u w:val="none"/>
         </w:rPr>
       </w:pPr>
-      <w:hyperlink r:id="rId36">
+      <w:hyperlink r:id="rId43">
         <w:r>
           <w:rPr>
             <w:rFonts w:ascii="Times New Roman" w:cs="Times New Roman" w:eastAsia="Times New Roman" w:hAnsi="Times New Roman"/>
@@ -1709,7 +2080,7 @@
       <w:pPr>
         <w:numPr>
           <w:ilvl w:val="0"/>
-          <w:numId w:val="16"/>
+          <w:numId w:val="17"/>
         </w:numPr>
         <w:spacing w:after="0" w:afterAutospacing="0" w:lineRule="auto"/>
         <w:ind w:left="720" w:hanging="360"/>
@@ -1721,7 +2092,7 @@
           <w:u w:val="none"/>
         </w:rPr>
       </w:pPr>
-      <w:hyperlink r:id="rId37">
+      <w:hyperlink r:id="rId44">
         <w:r>
           <w:rPr>
             <w:rFonts w:ascii="Times New Roman" w:cs="Times New Roman" w:eastAsia="Times New Roman" w:hAnsi="Times New Roman"/>
@@ -1748,7 +2119,7 @@
       <w:pPr>
         <w:numPr>
           <w:ilvl w:val="0"/>
-          <w:numId w:val="16"/>
+          <w:numId w:val="17"/>
         </w:numPr>
         <w:spacing w:after="0" w:afterAutospacing="0" w:lineRule="auto"/>
         <w:ind w:left="720" w:hanging="360"/>
@@ -1760,7 +2131,7 @@
           <w:u w:val="none"/>
         </w:rPr>
       </w:pPr>
-      <w:hyperlink r:id="rId38">
+      <w:hyperlink r:id="rId45">
         <w:r>
           <w:rPr>
             <w:rFonts w:ascii="Times New Roman" w:cs="Times New Roman" w:eastAsia="Times New Roman" w:hAnsi="Times New Roman"/>
@@ -1787,7 +2158,7 @@
       <w:pPr>
         <w:numPr>
           <w:ilvl w:val="0"/>
-          <w:numId w:val="16"/>
+          <w:numId w:val="17"/>
         </w:numPr>
         <w:spacing w:after="0" w:afterAutospacing="0" w:lineRule="auto"/>
         <w:ind w:left="720" w:hanging="360"/>
@@ -1799,7 +2170,7 @@
           <w:u w:val="none"/>
         </w:rPr>
       </w:pPr>
-      <w:hyperlink r:id="rId39">
+      <w:hyperlink r:id="rId46">
         <w:r>
           <w:rPr>
             <w:rFonts w:ascii="Times New Roman" w:cs="Times New Roman" w:eastAsia="Times New Roman" w:hAnsi="Times New Roman"/>
@@ -1826,7 +2197,7 @@
       <w:pPr>
         <w:numPr>
           <w:ilvl w:val="0"/>
-          <w:numId w:val="16"/>
+          <w:numId w:val="17"/>
         </w:numPr>
         <w:spacing w:after="200" w:lineRule="auto"/>
         <w:ind w:left="720" w:hanging="360"/>
@@ -1838,7 +2209,7 @@
           <w:u w:val="none"/>
         </w:rPr>
       </w:pPr>
-      <w:hyperlink r:id="rId40">
+      <w:hyperlink r:id="rId47">
         <w:r>
           <w:rPr>
             <w:rFonts w:ascii="Times New Roman" w:cs="Times New Roman" w:eastAsia="Times New Roman" w:hAnsi="Times New Roman"/>
@@ -1942,7 +2313,7 @@
       <w:pPr>
         <w:numPr>
           <w:ilvl w:val="0"/>
-          <w:numId w:val="12"/>
+          <w:numId w:val="13"/>
         </w:numPr>
         <w:spacing w:after="0" w:afterAutospacing="0" w:lineRule="auto"/>
         <w:ind w:left="720" w:hanging="360"/>
@@ -1953,7 +2324,7 @@
           <w:szCs w:val="24"/>
         </w:rPr>
       </w:pPr>
-      <w:hyperlink r:id="rId41">
+      <w:hyperlink r:id="rId48">
         <w:r>
           <w:rPr>
             <w:rFonts w:ascii="Times New Roman" w:cs="Times New Roman" w:eastAsia="Times New Roman" w:hAnsi="Times New Roman"/>
@@ -1985,7 +2356,7 @@
       <w:pPr>
         <w:numPr>
           <w:ilvl w:val="0"/>
-          <w:numId w:val="15"/>
+          <w:numId w:val="16"/>
         </w:numPr>
         <w:spacing w:after="0" w:afterAutospacing="0" w:lineRule="auto"/>
         <w:ind w:left="720" w:hanging="360"/>
@@ -1997,7 +2368,7 @@
           <w:u w:val="none"/>
         </w:rPr>
       </w:pPr>
-      <w:hyperlink r:id="rId42">
+      <w:hyperlink r:id="rId49">
         <w:r>
           <w:rPr>
             <w:rFonts w:ascii="Times New Roman" w:cs="Times New Roman" w:eastAsia="Times New Roman" w:hAnsi="Times New Roman"/>
@@ -2024,7 +2395,7 @@
       <w:pPr>
         <w:numPr>
           <w:ilvl w:val="0"/>
-          <w:numId w:val="15"/>
+          <w:numId w:val="16"/>
         </w:numPr>
         <w:spacing w:after="0" w:afterAutospacing="0" w:lineRule="auto"/>
         <w:ind w:left="720" w:hanging="360"/>
@@ -2036,7 +2407,7 @@
           <w:u w:val="none"/>
         </w:rPr>
       </w:pPr>
-      <w:hyperlink r:id="rId43">
+      <w:hyperlink r:id="rId50">
         <w:r>
           <w:rPr>
             <w:rFonts w:ascii="Times New Roman" w:cs="Times New Roman" w:eastAsia="Times New Roman" w:hAnsi="Times New Roman"/>
@@ -2063,7 +2434,7 @@
       <w:pPr>
         <w:numPr>
           <w:ilvl w:val="0"/>
-          <w:numId w:val="15"/>
+          <w:numId w:val="16"/>
         </w:numPr>
         <w:spacing w:after="0" w:afterAutospacing="0" w:lineRule="auto"/>
         <w:ind w:left="720" w:hanging="360"/>
@@ -2075,7 +2446,7 @@
           <w:u w:val="none"/>
         </w:rPr>
       </w:pPr>
-      <w:hyperlink r:id="rId44">
+      <w:hyperlink r:id="rId51">
         <w:r>
           <w:rPr>
             <w:rFonts w:ascii="Times New Roman" w:cs="Times New Roman" w:eastAsia="Times New Roman" w:hAnsi="Times New Roman"/>
@@ -2120,7 +2491,7 @@
           <w:u w:val="none"/>
         </w:rPr>
       </w:pPr>
-      <w:hyperlink r:id="rId45">
+      <w:hyperlink r:id="rId52">
         <w:r>
           <w:rPr>
             <w:rFonts w:ascii="Times New Roman" w:cs="Times New Roman" w:eastAsia="Times New Roman" w:hAnsi="Times New Roman"/>
@@ -2203,7 +2574,7 @@
           <w:u w:val="none"/>
         </w:rPr>
       </w:pPr>
-      <w:hyperlink r:id="rId46">
+      <w:hyperlink r:id="rId53">
         <w:r>
           <w:rPr>
             <w:rFonts w:ascii="Times New Roman" w:cs="Times New Roman" w:eastAsia="Times New Roman" w:hAnsi="Times New Roman"/>
@@ -2242,7 +2613,7 @@
           <w:u w:val="none"/>
         </w:rPr>
       </w:pPr>
-      <w:hyperlink r:id="rId47">
+      <w:hyperlink r:id="rId54">
         <w:r>
           <w:rPr>
             <w:rFonts w:ascii="Times New Roman" w:cs="Times New Roman" w:eastAsia="Times New Roman" w:hAnsi="Times New Roman"/>
@@ -2281,7 +2652,7 @@
           <w:u w:val="none"/>
         </w:rPr>
       </w:pPr>
-      <w:hyperlink r:id="rId48">
+      <w:hyperlink r:id="rId55">
         <w:r>
           <w:rPr>
             <w:rFonts w:ascii="Times New Roman" w:cs="Times New Roman" w:eastAsia="Times New Roman" w:hAnsi="Times New Roman"/>
@@ -2320,7 +2691,7 @@
           <w:u w:val="none"/>
         </w:rPr>
       </w:pPr>
-      <w:hyperlink r:id="rId49">
+      <w:hyperlink r:id="rId56">
         <w:r>
           <w:rPr>
             <w:rFonts w:ascii="Times New Roman" w:cs="Times New Roman" w:eastAsia="Times New Roman" w:hAnsi="Times New Roman"/>
@@ -2359,7 +2730,7 @@
           <w:u w:val="none"/>
         </w:rPr>
       </w:pPr>
-      <w:hyperlink r:id="rId50">
+      <w:hyperlink r:id="rId57">
         <w:r>
           <w:rPr>
             <w:rFonts w:ascii="Times New Roman" w:cs="Times New Roman" w:eastAsia="Times New Roman" w:hAnsi="Times New Roman"/>
@@ -2412,7 +2783,7 @@
       <w:pPr>
         <w:numPr>
           <w:ilvl w:val="0"/>
-          <w:numId w:val="13"/>
+          <w:numId w:val="14"/>
         </w:numPr>
         <w:spacing w:after="0" w:afterAutospacing="0" w:lineRule="auto"/>
         <w:ind w:left="720" w:hanging="360"/>
@@ -2424,7 +2795,7 @@
           <w:u w:val="none"/>
         </w:rPr>
       </w:pPr>
-      <w:hyperlink r:id="rId51">
+      <w:hyperlink r:id="rId58">
         <w:r>
           <w:rPr>
             <w:rFonts w:ascii="Times New Roman" w:cs="Times New Roman" w:eastAsia="Times New Roman" w:hAnsi="Times New Roman"/>
@@ -2451,7 +2822,7 @@
       <w:pPr>
         <w:numPr>
           <w:ilvl w:val="0"/>
-          <w:numId w:val="13"/>
+          <w:numId w:val="14"/>
         </w:numPr>
         <w:spacing w:after="0" w:afterAutospacing="0" w:lineRule="auto"/>
         <w:ind w:left="720" w:hanging="360"/>
@@ -2463,7 +2834,7 @@
           <w:u w:val="none"/>
         </w:rPr>
       </w:pPr>
-      <w:hyperlink r:id="rId52">
+      <w:hyperlink r:id="rId59">
         <w:r>
           <w:rPr>
             <w:rFonts w:ascii="Times New Roman" w:cs="Times New Roman" w:eastAsia="Times New Roman" w:hAnsi="Times New Roman"/>
@@ -2490,7 +2861,7 @@
       <w:pPr>
         <w:numPr>
           <w:ilvl w:val="0"/>
-          <w:numId w:val="13"/>
+          <w:numId w:val="14"/>
         </w:numPr>
         <w:spacing w:after="0" w:afterAutospacing="0" w:lineRule="auto"/>
         <w:ind w:left="720" w:hanging="360"/>
@@ -2502,7 +2873,7 @@
           <w:u w:val="none"/>
         </w:rPr>
       </w:pPr>
-      <w:hyperlink r:id="rId53">
+      <w:hyperlink r:id="rId60">
         <w:r>
           <w:rPr>
             <w:rFonts w:ascii="Times New Roman" w:cs="Times New Roman" w:eastAsia="Times New Roman" w:hAnsi="Times New Roman"/>
@@ -2529,7 +2900,7 @@
       <w:pPr>
         <w:numPr>
           <w:ilvl w:val="0"/>
-          <w:numId w:val="13"/>
+          <w:numId w:val="14"/>
         </w:numPr>
         <w:spacing w:after="0" w:afterAutospacing="0" w:lineRule="auto"/>
         <w:ind w:left="720" w:hanging="360"/>
@@ -2541,7 +2912,7 @@
           <w:u w:val="none"/>
         </w:rPr>
       </w:pPr>
-      <w:hyperlink r:id="rId54">
+      <w:hyperlink r:id="rId61">
         <w:r>
           <w:rPr>
             <w:rFonts w:ascii="Times New Roman" w:cs="Times New Roman" w:eastAsia="Times New Roman" w:hAnsi="Times New Roman"/>
@@ -2568,7 +2939,7 @@
       <w:pPr>
         <w:numPr>
           <w:ilvl w:val="0"/>
-          <w:numId w:val="13"/>
+          <w:numId w:val="14"/>
         </w:numPr>
         <w:spacing w:after="200" w:lineRule="auto"/>
         <w:ind w:left="720" w:hanging="360"/>
@@ -2580,7 +2951,7 @@
           <w:u w:val="none"/>
         </w:rPr>
       </w:pPr>
-      <w:hyperlink r:id="rId55">
+      <w:hyperlink r:id="rId62">
         <w:r>
           <w:rPr>
             <w:rFonts w:ascii="Times New Roman" w:cs="Times New Roman" w:eastAsia="Times New Roman" w:hAnsi="Times New Roman"/>
@@ -2863,7 +3234,7 @@
           <w:u w:val="none"/>
         </w:rPr>
       </w:pPr>
-      <w:hyperlink r:id="rId56">
+      <w:hyperlink r:id="rId63">
         <w:r>
           <w:rPr>
             <w:rFonts w:ascii="Times New Roman" w:cs="Times New Roman" w:eastAsia="Times New Roman" w:hAnsi="Times New Roman"/>
@@ -3033,7 +3404,7 @@
           <w:u w:val="none"/>
         </w:rPr>
       </w:pPr>
-      <w:hyperlink r:id="rId57">
+      <w:hyperlink r:id="rId64">
         <w:r>
           <w:rPr>
             <w:rFonts w:ascii="Times New Roman" w:cs="Times New Roman" w:eastAsia="Times New Roman" w:hAnsi="Times New Roman"/>
@@ -3203,7 +3574,7 @@
           <w:u w:val="none"/>
         </w:rPr>
       </w:pPr>
-      <w:hyperlink r:id="rId58">
+      <w:hyperlink r:id="rId65">
         <w:r>
           <w:rPr>
             <w:rFonts w:ascii="Times New Roman" w:cs="Times New Roman" w:eastAsia="Times New Roman" w:hAnsi="Times New Roman"/>
@@ -3358,7 +3729,7 @@
       </w:r>
     </w:p>
     <w:sectPr>
-      <w:headerReference r:id="rId59" w:type="default"/>
+      <w:headerReference r:id="rId66" w:type="default"/>
       <w:pgSz w:h="15840" w:w="12240"/>
       <w:pgMar w:bottom="1440" w:top="1440" w:left="1440" w:right="1440" w:header="720" w:footer="720"/>
       <w:pgNumType w:start="1"/>
@@ -4487,8 +4858,8 @@
   <w:abstractNum w:abstractNumId="11">
     <w:lvl w:ilvl="0">
       <w:start w:val="1"/>
-      <w:numFmt w:val="bullet"/>
-      <w:lvlText w:val="-"/>
+      <w:numFmt w:val="decimal"/>
+      <w:lvlText w:val="%1."/>
       <w:lvlJc w:val="left"/>
       <w:pPr>
         <w:ind w:left="720" w:hanging="360"/>
@@ -4499,8 +4870,8 @@
     </w:lvl>
     <w:lvl w:ilvl="1">
       <w:start w:val="1"/>
-      <w:numFmt w:val="bullet"/>
-      <w:lvlText w:val="-"/>
+      <w:numFmt w:val="lowerLetter"/>
+      <w:lvlText w:val="%2."/>
       <w:lvlJc w:val="left"/>
       <w:pPr>
         <w:ind w:left="1440" w:hanging="360"/>
@@ -4511,9 +4882,9 @@
     </w:lvl>
     <w:lvl w:ilvl="2">
       <w:start w:val="1"/>
-      <w:numFmt w:val="bullet"/>
-      <w:lvlText w:val="-"/>
-      <w:lvlJc w:val="left"/>
+      <w:numFmt w:val="lowerRoman"/>
+      <w:lvlText w:val="%3."/>
+      <w:lvlJc w:val="right"/>
       <w:pPr>
         <w:ind w:left="2160" w:hanging="360"/>
       </w:pPr>
@@ -4523,8 +4894,8 @@
     </w:lvl>
     <w:lvl w:ilvl="3">
       <w:start w:val="1"/>
-      <w:numFmt w:val="bullet"/>
-      <w:lvlText w:val="-"/>
+      <w:numFmt w:val="decimal"/>
+      <w:lvlText w:val="%4."/>
       <w:lvlJc w:val="left"/>
       <w:pPr>
         <w:ind w:left="2880" w:hanging="360"/>
@@ -4535,8 +4906,8 @@
     </w:lvl>
     <w:lvl w:ilvl="4">
       <w:start w:val="1"/>
-      <w:numFmt w:val="bullet"/>
-      <w:lvlText w:val="-"/>
+      <w:numFmt w:val="lowerLetter"/>
+      <w:lvlText w:val="%5."/>
       <w:lvlJc w:val="left"/>
       <w:pPr>
         <w:ind w:left="3600" w:hanging="360"/>
@@ -4547,9 +4918,9 @@
     </w:lvl>
     <w:lvl w:ilvl="5">
       <w:start w:val="1"/>
-      <w:numFmt w:val="bullet"/>
-      <w:lvlText w:val="-"/>
-      <w:lvlJc w:val="left"/>
+      <w:numFmt w:val="lowerRoman"/>
+      <w:lvlText w:val="%6."/>
+      <w:lvlJc w:val="right"/>
       <w:pPr>
         <w:ind w:left="4320" w:hanging="360"/>
       </w:pPr>
@@ -4559,8 +4930,8 @@
     </w:lvl>
     <w:lvl w:ilvl="6">
       <w:start w:val="1"/>
-      <w:numFmt w:val="bullet"/>
-      <w:lvlText w:val="-"/>
+      <w:numFmt w:val="decimal"/>
+      <w:lvlText w:val="%7."/>
       <w:lvlJc w:val="left"/>
       <w:pPr>
         <w:ind w:left="5040" w:hanging="360"/>
@@ -4571,8 +4942,8 @@
     </w:lvl>
     <w:lvl w:ilvl="7">
       <w:start w:val="1"/>
-      <w:numFmt w:val="bullet"/>
-      <w:lvlText w:val="-"/>
+      <w:numFmt w:val="lowerLetter"/>
+      <w:lvlText w:val="%8."/>
       <w:lvlJc w:val="left"/>
       <w:pPr>
         <w:ind w:left="5760" w:hanging="360"/>
@@ -4583,9 +4954,9 @@
     </w:lvl>
     <w:lvl w:ilvl="8">
       <w:start w:val="1"/>
-      <w:numFmt w:val="bullet"/>
-      <w:lvlText w:val="-"/>
-      <w:lvlJc w:val="left"/>
+      <w:numFmt w:val="lowerRoman"/>
+      <w:lvlText w:val="%9."/>
+      <w:lvlJc w:val="right"/>
       <w:pPr>
         <w:ind w:left="6480" w:hanging="360"/>
       </w:pPr>
@@ -5145,6 +5516,116 @@
     </w:lvl>
   </w:abstractNum>
   <w:abstractNum w:abstractNumId="17">
+    <w:lvl w:ilvl="0">
+      <w:start w:val="1"/>
+      <w:numFmt w:val="bullet"/>
+      <w:lvlText w:val="-"/>
+      <w:lvlJc w:val="left"/>
+      <w:pPr>
+        <w:ind w:left="720" w:hanging="360"/>
+      </w:pPr>
+      <w:rPr>
+        <w:u w:val="none"/>
+      </w:rPr>
+    </w:lvl>
+    <w:lvl w:ilvl="1">
+      <w:start w:val="1"/>
+      <w:numFmt w:val="bullet"/>
+      <w:lvlText w:val="-"/>
+      <w:lvlJc w:val="left"/>
+      <w:pPr>
+        <w:ind w:left="1440" w:hanging="360"/>
+      </w:pPr>
+      <w:rPr>
+        <w:u w:val="none"/>
+      </w:rPr>
+    </w:lvl>
+    <w:lvl w:ilvl="2">
+      <w:start w:val="1"/>
+      <w:numFmt w:val="bullet"/>
+      <w:lvlText w:val="-"/>
+      <w:lvlJc w:val="left"/>
+      <w:pPr>
+        <w:ind w:left="2160" w:hanging="360"/>
+      </w:pPr>
+      <w:rPr>
+        <w:u w:val="none"/>
+      </w:rPr>
+    </w:lvl>
+    <w:lvl w:ilvl="3">
+      <w:start w:val="1"/>
+      <w:numFmt w:val="bullet"/>
+      <w:lvlText w:val="-"/>
+      <w:lvlJc w:val="left"/>
+      <w:pPr>
+        <w:ind w:left="2880" w:hanging="360"/>
+      </w:pPr>
+      <w:rPr>
+        <w:u w:val="none"/>
+      </w:rPr>
+    </w:lvl>
+    <w:lvl w:ilvl="4">
+      <w:start w:val="1"/>
+      <w:numFmt w:val="bullet"/>
+      <w:lvlText w:val="-"/>
+      <w:lvlJc w:val="left"/>
+      <w:pPr>
+        <w:ind w:left="3600" w:hanging="360"/>
+      </w:pPr>
+      <w:rPr>
+        <w:u w:val="none"/>
+      </w:rPr>
+    </w:lvl>
+    <w:lvl w:ilvl="5">
+      <w:start w:val="1"/>
+      <w:numFmt w:val="bullet"/>
+      <w:lvlText w:val="-"/>
+      <w:lvlJc w:val="left"/>
+      <w:pPr>
+        <w:ind w:left="4320" w:hanging="360"/>
+      </w:pPr>
+      <w:rPr>
+        <w:u w:val="none"/>
+      </w:rPr>
+    </w:lvl>
+    <w:lvl w:ilvl="6">
+      <w:start w:val="1"/>
+      <w:numFmt w:val="bullet"/>
+      <w:lvlText w:val="-"/>
+      <w:lvlJc w:val="left"/>
+      <w:pPr>
+        <w:ind w:left="5040" w:hanging="360"/>
+      </w:pPr>
+      <w:rPr>
+        <w:u w:val="none"/>
+      </w:rPr>
+    </w:lvl>
+    <w:lvl w:ilvl="7">
+      <w:start w:val="1"/>
+      <w:numFmt w:val="bullet"/>
+      <w:lvlText w:val="-"/>
+      <w:lvlJc w:val="left"/>
+      <w:pPr>
+        <w:ind w:left="5760" w:hanging="360"/>
+      </w:pPr>
+      <w:rPr>
+        <w:u w:val="none"/>
+      </w:rPr>
+    </w:lvl>
+    <w:lvl w:ilvl="8">
+      <w:start w:val="1"/>
+      <w:numFmt w:val="bullet"/>
+      <w:lvlText w:val="-"/>
+      <w:lvlJc w:val="left"/>
+      <w:pPr>
+        <w:ind w:left="6480" w:hanging="360"/>
+      </w:pPr>
+      <w:rPr>
+        <w:u w:val="none"/>
+      </w:rPr>
+    </w:lvl>
+  </w:abstractNum>
+  <w:abstractNum w:abstractNumId="18">
     <w:lvl w:ilvl="0">
       <w:start w:val="1"/>
       <w:numFmt w:val="bullet"/>
@@ -5304,6 +5785,9 @@
   </w:num>
   <w:num w:numId="17">
     <w:abstractNumId w:val="17"/>
+  </w:num>
+  <w:num w:numId="18">
+    <w:abstractNumId w:val="18"/>
   </w:num>
 </w:numbering>
 </file>

</xml_diff>